<commit_message>
Added bash script and added it to the tutorial
also added a pdf of the tutorial
</commit_message>
<xml_diff>
--- a/Thymio Scratch interface tutorial.docx
+++ b/Thymio Scratch interface tutorial.docx
@@ -128,367 +128,32 @@
         <w:t xml:space="preserve"> –a will include hidden files as well.</w:t>
       </w:r>
     </w:p>
+    <w:p/>
     <w:p>
       <w:pPr>
         <w:pStyle w:val="Heading1"/>
       </w:pPr>
       <w:r>
-        <w:t>3 Setup</w:t>
-      </w:r>
-    </w:p>
-    <w:p>
-      <w:r>
-        <w:t>To use the interface you need to install some programs which the interface uses. You will need an internet connection and you will need to open the terminal. In most distributions of Linux this can be done with “ctrl + alt + T” otherwise it will likely be in the start menu.</w:t>
-      </w:r>
-    </w:p>
-    <w:p>
-      <w:pPr>
-        <w:pStyle w:val="Heading2"/>
-      </w:pPr>
-      <w:r>
-        <w:t>3.1 Install Asebamedulla</w:t>
-      </w:r>
-    </w:p>
-    <w:p>
-      <w:r>
-        <w:t>Aseba medulla is the software used to allow the interface to communicate with the Thymio. First, you will need to add the location of the program before you can download it and install it. Type the following in the terminal.</w:t>
-      </w:r>
-    </w:p>
-    <w:p/>
-    <w:p>
-      <w:pPr>
-        <w:pStyle w:val="TextBody"/>
-        <w:rPr>
-          <w:rStyle w:val="Code"/>
-          <w:szCs w:val="22"/>
-        </w:rPr>
-      </w:pPr>
-      <w:proofErr w:type="spellStart"/>
-      <w:proofErr w:type="gramStart"/>
-      <w:r>
-        <w:rPr>
-          <w:rStyle w:val="Code"/>
-          <w:szCs w:val="22"/>
-        </w:rPr>
-        <w:t>sudo</w:t>
-      </w:r>
-      <w:proofErr w:type="spellEnd"/>
-      <w:proofErr w:type="gramEnd"/>
-      <w:r>
-        <w:rPr>
-          <w:rStyle w:val="Code"/>
-          <w:szCs w:val="22"/>
-        </w:rPr>
-        <w:t xml:space="preserve"> add-apt-repository </w:t>
-      </w:r>
-      <w:proofErr w:type="spellStart"/>
-      <w:r>
-        <w:rPr>
-          <w:rStyle w:val="Code"/>
-          <w:szCs w:val="22"/>
-        </w:rPr>
-        <w:t>ppa:stephane.magnenat</w:t>
-      </w:r>
-      <w:proofErr w:type="spellEnd"/>
-      <w:r>
-        <w:rPr>
-          <w:rStyle w:val="Code"/>
-          <w:szCs w:val="22"/>
-        </w:rPr>
-        <w:t>/`</w:t>
-      </w:r>
-      <w:proofErr w:type="spellStart"/>
-      <w:r>
-        <w:rPr>
-          <w:rStyle w:val="Code"/>
-          <w:szCs w:val="22"/>
-        </w:rPr>
-        <w:t>lsb_release</w:t>
-      </w:r>
-      <w:proofErr w:type="spellEnd"/>
-      <w:r>
-        <w:rPr>
-          <w:rStyle w:val="Code"/>
-          <w:szCs w:val="22"/>
-        </w:rPr>
-        <w:t xml:space="preserve"> -c -s`</w:t>
-      </w:r>
-    </w:p>
-    <w:p>
-      <w:r>
-        <w:t xml:space="preserve">After the repository has been added you will need to update the apt-get so its list include </w:t>
-      </w:r>
-      <w:proofErr w:type="gramStart"/>
-      <w:r>
-        <w:t>the</w:t>
-      </w:r>
-      <w:proofErr w:type="gramEnd"/>
-      <w:r>
-        <w:t xml:space="preserve"> new location.</w:t>
-      </w:r>
-    </w:p>
-    <w:p/>
-    <w:p>
-      <w:pPr>
-        <w:rPr>
-          <w:rStyle w:val="Code"/>
-        </w:rPr>
-      </w:pPr>
-      <w:proofErr w:type="spellStart"/>
-      <w:proofErr w:type="gramStart"/>
-      <w:r>
-        <w:rPr>
-          <w:rStyle w:val="Code"/>
-        </w:rPr>
-        <w:t>sudo</w:t>
-      </w:r>
-      <w:proofErr w:type="spellEnd"/>
-      <w:proofErr w:type="gramEnd"/>
-      <w:r>
-        <w:rPr>
-          <w:rStyle w:val="Code"/>
-        </w:rPr>
-        <w:t xml:space="preserve"> apt-get update</w:t>
-      </w:r>
-    </w:p>
-    <w:p>
-      <w:pPr>
-        <w:rPr>
-          <w:rStyle w:val="Code"/>
-        </w:rPr>
-      </w:pPr>
-    </w:p>
-    <w:p>
-      <w:r>
-        <w:t>Now you can install the Aseba package which will install Asebamedulla.</w:t>
-      </w:r>
-    </w:p>
-    <w:p/>
-    <w:p>
-      <w:pPr>
-        <w:rPr>
-          <w:rStyle w:val="Code"/>
-        </w:rPr>
-      </w:pPr>
-      <w:proofErr w:type="spellStart"/>
-      <w:proofErr w:type="gramStart"/>
-      <w:r>
-        <w:rPr>
-          <w:rStyle w:val="Code"/>
-        </w:rPr>
-        <w:t>sudo</w:t>
-      </w:r>
-      <w:proofErr w:type="spellEnd"/>
-      <w:proofErr w:type="gramEnd"/>
-      <w:r>
-        <w:rPr>
-          <w:rStyle w:val="Code"/>
-        </w:rPr>
-        <w:t xml:space="preserve"> apt-get install Aseba</w:t>
-      </w:r>
-    </w:p>
-    <w:p>
-      <w:pPr>
-        <w:rPr>
-          <w:rStyle w:val="Code"/>
-        </w:rPr>
-      </w:pPr>
-    </w:p>
-    <w:p/>
-    <w:p>
-      <w:r>
-        <w:lastRenderedPageBreak/>
-        <w:t>With this done, you can check that the package is installed correctly by typing the following.</w:t>
-      </w:r>
-    </w:p>
-    <w:p>
-      <w:pPr>
-        <w:rPr>
-          <w:rStyle w:val="Code"/>
-          <w:rFonts w:asciiTheme="minorHAnsi" w:eastAsiaTheme="minorEastAsia" w:hAnsiTheme="minorHAnsi" w:cs="Times New Roman"/>
-          <w:sz w:val="24"/>
-        </w:rPr>
-      </w:pPr>
-    </w:p>
-    <w:p>
-      <w:pPr>
-        <w:rPr>
-          <w:rStyle w:val="Code"/>
-        </w:rPr>
-      </w:pPr>
-      <w:proofErr w:type="spellStart"/>
-      <w:proofErr w:type="gramStart"/>
-      <w:r>
-        <w:rPr>
-          <w:rStyle w:val="Code"/>
-        </w:rPr>
-        <w:t>sudo</w:t>
-      </w:r>
-      <w:proofErr w:type="spellEnd"/>
-      <w:proofErr w:type="gramEnd"/>
-      <w:r>
-        <w:rPr>
-          <w:rStyle w:val="Code"/>
-        </w:rPr>
-        <w:t xml:space="preserve"> Asebamedulla</w:t>
-      </w:r>
-    </w:p>
-    <w:p>
-      <w:pPr>
-        <w:rPr>
-          <w:rStyle w:val="Code"/>
-          <w:rFonts w:asciiTheme="minorHAnsi" w:eastAsiaTheme="minorEastAsia" w:hAnsiTheme="minorHAnsi" w:cs="Times New Roman"/>
-          <w:sz w:val="24"/>
-        </w:rPr>
-      </w:pPr>
-    </w:p>
-    <w:p>
-      <w:r>
-        <w:t>If you see no errors then everything has worked and you can press “ctrl + C” to stop Asebamedulla from running so we can continue with installing the interface.</w:t>
-      </w:r>
-    </w:p>
-    <w:p>
-      <w:pPr>
-        <w:rPr>
-          <w:rStyle w:val="Code"/>
-          <w:rFonts w:asciiTheme="minorHAnsi" w:eastAsiaTheme="minorEastAsia" w:hAnsiTheme="minorHAnsi" w:cs="Times New Roman"/>
-          <w:sz w:val="24"/>
-        </w:rPr>
-      </w:pPr>
-    </w:p>
-    <w:p>
-      <w:pPr>
-        <w:pStyle w:val="Heading2"/>
-        <w:rPr>
-          <w:rStyle w:val="Code"/>
-          <w:rFonts w:asciiTheme="majorHAnsi" w:eastAsiaTheme="majorEastAsia" w:hAnsiTheme="majorHAnsi" w:cs="FreeSans"/>
-          <w:sz w:val="28"/>
-        </w:rPr>
-      </w:pPr>
-      <w:r>
-        <w:rPr>
-          <w:rStyle w:val="Code"/>
-          <w:rFonts w:asciiTheme="majorHAnsi" w:eastAsiaTheme="majorEastAsia" w:hAnsiTheme="majorHAnsi" w:cs="FreeSans"/>
-          <w:sz w:val="28"/>
-        </w:rPr>
-        <w:t>3.2 Install the Python Module</w:t>
-      </w:r>
-    </w:p>
-    <w:p>
-      <w:r>
-        <w:t>The interface is written in Python and requires a module called “</w:t>
-      </w:r>
-      <w:proofErr w:type="spellStart"/>
-      <w:r>
-        <w:t>scratchpy</w:t>
-      </w:r>
-      <w:proofErr w:type="spellEnd"/>
-      <w:r>
-        <w:t>” to communicate with scratch. To install this module we will use a python package installer. Enter the following code in the terminal</w:t>
-      </w:r>
-    </w:p>
-    <w:p/>
-    <w:p>
-      <w:pPr>
-        <w:rPr>
-          <w:rStyle w:val="Code"/>
-        </w:rPr>
-      </w:pPr>
-      <w:proofErr w:type="spellStart"/>
-      <w:proofErr w:type="gramStart"/>
-      <w:r>
-        <w:rPr>
-          <w:rStyle w:val="Code"/>
-        </w:rPr>
-        <w:t>sudo</w:t>
-      </w:r>
-      <w:proofErr w:type="spellEnd"/>
-      <w:proofErr w:type="gramEnd"/>
-      <w:r>
-        <w:rPr>
-          <w:rStyle w:val="Code"/>
-        </w:rPr>
-        <w:t xml:space="preserve"> apt-get install python-pip</w:t>
-      </w:r>
-    </w:p>
-    <w:p>
-      <w:pPr>
-        <w:rPr>
-          <w:rStyle w:val="Code"/>
-        </w:rPr>
-      </w:pPr>
-    </w:p>
-    <w:p>
-      <w:r>
-        <w:t>Now we can use Python-pip to install the module. Python-pip is used similar to apt-get. To install the module type the following.</w:t>
-      </w:r>
-    </w:p>
-    <w:p/>
-    <w:p>
-      <w:pPr>
-        <w:rPr>
-          <w:rStyle w:val="Code"/>
-        </w:rPr>
-      </w:pPr>
-      <w:proofErr w:type="spellStart"/>
-      <w:proofErr w:type="gramStart"/>
-      <w:r>
-        <w:rPr>
-          <w:rStyle w:val="Code"/>
-        </w:rPr>
-        <w:t>sudo</w:t>
-      </w:r>
-      <w:proofErr w:type="spellEnd"/>
-      <w:proofErr w:type="gramEnd"/>
-      <w:r>
-        <w:rPr>
-          <w:rStyle w:val="Code"/>
-        </w:rPr>
-        <w:t xml:space="preserve"> pip install </w:t>
-      </w:r>
-      <w:proofErr w:type="spellStart"/>
-      <w:r>
-        <w:rPr>
-          <w:rStyle w:val="Code"/>
-        </w:rPr>
-        <w:t>scratchpy</w:t>
-      </w:r>
-      <w:proofErr w:type="spellEnd"/>
-    </w:p>
-    <w:p>
-      <w:pPr>
-        <w:rPr>
-          <w:rStyle w:val="Code"/>
-        </w:rPr>
-      </w:pPr>
-    </w:p>
-    <w:p>
-      <w:r>
-        <w:t>With this done, the interface is almost ready to work.</w:t>
-      </w:r>
-    </w:p>
-    <w:p/>
-    <w:p>
-      <w:pPr>
-        <w:pStyle w:val="Heading2"/>
-        <w:rPr>
-          <w:rStyle w:val="Code"/>
-          <w:rFonts w:asciiTheme="majorHAnsi" w:eastAsiaTheme="majorEastAsia" w:hAnsiTheme="majorHAnsi" w:cs="FreeSans"/>
-          <w:sz w:val="28"/>
-        </w:rPr>
-      </w:pPr>
-      <w:r>
-        <w:rPr>
-          <w:rStyle w:val="Code"/>
-          <w:rFonts w:asciiTheme="majorHAnsi" w:eastAsiaTheme="majorEastAsia" w:hAnsiTheme="majorHAnsi" w:cs="FreeSans"/>
-          <w:sz w:val="28"/>
-        </w:rPr>
-        <w:t>3.3 Download the Interface</w:t>
-      </w:r>
-    </w:p>
-    <w:p>
-      <w:r>
-        <w:t xml:space="preserve">Now you need to download the actual program which will do the work. Go to the following link and click “download zip”. </w:t>
+        <w:t>3</w:t>
+      </w:r>
+      <w:r>
+        <w:t xml:space="preserve"> Fast</w:t>
+      </w:r>
+      <w:r>
+        <w:t xml:space="preserve"> Setup</w:t>
+      </w:r>
+    </w:p>
+    <w:p>
+      <w:r>
+        <w:t>There is a bash script which will install everything for you. If you want to learn about the UNIX terminal then you might want to follow the slow setup, otherwise this will do everything for you.</w:t>
+      </w:r>
+    </w:p>
+    <w:p>
+      <w:r>
+        <w:t>Firstly</w:t>
+      </w:r>
+      <w:r>
+        <w:t xml:space="preserve"> you need to download the actual program which will do the work. Go to the following link and click “download zip”. </w:t>
       </w:r>
     </w:p>
     <w:p>
@@ -508,6 +173,575 @@
     </w:p>
     <w:p>
       <w:r>
+        <w:t>Now extract the files to somewhere convenient, for this example I will be using the desktop</w:t>
+      </w:r>
+    </w:p>
+    <w:p/>
+    <w:p>
+      <w:r>
+        <w:t>Open the t</w:t>
+      </w:r>
+      <w:r>
+        <w:t>erminal</w:t>
+      </w:r>
+      <w:r>
+        <w:t xml:space="preserve"> with “ctrl + alt + T” and in the window </w:t>
+      </w:r>
+      <w:r>
+        <w:t>you will need to navigate to the folder where you extracted the interface. In this example I use the desktop, refer to the Linux notes section for the commands for navigating using the terminal.</w:t>
+      </w:r>
+    </w:p>
+    <w:p/>
+    <w:p>
+      <w:pPr>
+        <w:rPr>
+          <w:rStyle w:val="Code"/>
+        </w:rPr>
+      </w:pPr>
+      <w:proofErr w:type="gramStart"/>
+      <w:r>
+        <w:rPr>
+          <w:rStyle w:val="Code"/>
+        </w:rPr>
+        <w:t>cd</w:t>
+      </w:r>
+      <w:proofErr w:type="gramEnd"/>
+      <w:r>
+        <w:rPr>
+          <w:rStyle w:val="Code"/>
+        </w:rPr>
+        <w:t xml:space="preserve"> /home/pi/Desktop/</w:t>
+      </w:r>
+      <w:proofErr w:type="spellStart"/>
+      <w:r>
+        <w:rPr>
+          <w:rStyle w:val="Code"/>
+        </w:rPr>
+        <w:t>Thymio_python_interface</w:t>
+      </w:r>
+      <w:proofErr w:type="spellEnd"/>
+      <w:r>
+        <w:rPr>
+          <w:rStyle w:val="Code"/>
+        </w:rPr>
+        <w:t>-master</w:t>
+      </w:r>
+    </w:p>
+    <w:p/>
+    <w:p>
+      <w:r>
+        <w:t>Now we need to ensure the file has the permissions to run, enter the following.</w:t>
+      </w:r>
+    </w:p>
+    <w:p/>
+    <w:p>
+      <w:pPr>
+        <w:rPr>
+          <w:rStyle w:val="Code"/>
+        </w:rPr>
+      </w:pPr>
+      <w:proofErr w:type="spellStart"/>
+      <w:r>
+        <w:rPr>
+          <w:rStyle w:val="Code"/>
+        </w:rPr>
+        <w:t>Sudo</w:t>
+      </w:r>
+      <w:proofErr w:type="spellEnd"/>
+      <w:r>
+        <w:rPr>
+          <w:rStyle w:val="Code"/>
+        </w:rPr>
+        <w:t xml:space="preserve"> </w:t>
+      </w:r>
+      <w:proofErr w:type="spellStart"/>
+      <w:r>
+        <w:rPr>
+          <w:rStyle w:val="Code"/>
+        </w:rPr>
+        <w:t>chmod</w:t>
+      </w:r>
+      <w:proofErr w:type="spellEnd"/>
+      <w:r>
+        <w:rPr>
+          <w:rStyle w:val="Code"/>
+        </w:rPr>
+        <w:t xml:space="preserve"> +x Install.sh</w:t>
+      </w:r>
+    </w:p>
+    <w:p>
+      <w:pPr>
+        <w:rPr>
+          <w:rStyle w:val="Code"/>
+        </w:rPr>
+      </w:pPr>
+    </w:p>
+    <w:p>
+      <w:pPr>
+        <w:rPr>
+          <w:rStyle w:val="Code"/>
+        </w:rPr>
+      </w:pPr>
+      <w:r>
+        <w:t>With that done you need to run the script, enter the following</w:t>
+      </w:r>
+      <w:r>
+        <w:rPr>
+          <w:rStyle w:val="Code"/>
+        </w:rPr>
+        <w:t>.</w:t>
+      </w:r>
+    </w:p>
+    <w:p>
+      <w:pPr>
+        <w:rPr>
+          <w:rStyle w:val="Code"/>
+        </w:rPr>
+      </w:pPr>
+    </w:p>
+    <w:p>
+      <w:pPr>
+        <w:rPr>
+          <w:rStyle w:val="Code"/>
+        </w:rPr>
+      </w:pPr>
+      <w:r>
+        <w:rPr>
+          <w:rStyle w:val="Code"/>
+        </w:rPr>
+        <w:lastRenderedPageBreak/>
+        <w:t xml:space="preserve">./Install.sh </w:t>
+      </w:r>
+      <w:bookmarkStart w:id="0" w:name="_GoBack"/>
+      <w:bookmarkEnd w:id="0"/>
+    </w:p>
+    <w:p>
+      <w:pPr>
+        <w:rPr>
+          <w:rStyle w:val="Code"/>
+        </w:rPr>
+      </w:pPr>
+    </w:p>
+    <w:p>
+      <w:pPr>
+        <w:rPr>
+          <w:rStyle w:val="Code"/>
+          <w:rFonts w:asciiTheme="minorHAnsi" w:hAnsiTheme="minorHAnsi"/>
+          <w:sz w:val="24"/>
+        </w:rPr>
+      </w:pPr>
+      <w:r>
+        <w:rPr>
+          <w:rStyle w:val="Code"/>
+          <w:rFonts w:asciiTheme="minorHAnsi" w:hAnsiTheme="minorHAnsi"/>
+          <w:sz w:val="24"/>
+        </w:rPr>
+        <w:t>And now everything has been install, move on to section 5.</w:t>
+      </w:r>
+    </w:p>
+    <w:p/>
+    <w:p>
+      <w:pPr>
+        <w:pStyle w:val="Heading1"/>
+      </w:pPr>
+      <w:r>
+        <w:t>4 Slow</w:t>
+      </w:r>
+      <w:r>
+        <w:t xml:space="preserve"> Setup</w:t>
+      </w:r>
+    </w:p>
+    <w:p>
+      <w:r>
+        <w:t>To use the interface you need to install some programs which the interface uses. You will need an internet connection and you will need to open the terminal. In most distributions of Linux this can be done with “ctrl + alt + T” otherwise it will likely be in the start menu.</w:t>
+      </w:r>
+    </w:p>
+    <w:p>
+      <w:pPr>
+        <w:pStyle w:val="Heading2"/>
+      </w:pPr>
+      <w:r>
+        <w:t>4</w:t>
+      </w:r>
+      <w:r>
+        <w:t>.1 Install Asebamedulla</w:t>
+      </w:r>
+    </w:p>
+    <w:p>
+      <w:r>
+        <w:t>Aseba medulla is the software used to allow the interface to communicate with the Thymio. First, you will need to add the location of the program before you can download it and install it. Type the following in the terminal.</w:t>
+      </w:r>
+    </w:p>
+    <w:p/>
+    <w:p>
+      <w:pPr>
+        <w:pStyle w:val="TextBody"/>
+        <w:rPr>
+          <w:rStyle w:val="Code"/>
+          <w:szCs w:val="22"/>
+        </w:rPr>
+      </w:pPr>
+      <w:proofErr w:type="spellStart"/>
+      <w:proofErr w:type="gramStart"/>
+      <w:r>
+        <w:rPr>
+          <w:rStyle w:val="Code"/>
+          <w:szCs w:val="22"/>
+        </w:rPr>
+        <w:t>sudo</w:t>
+      </w:r>
+      <w:proofErr w:type="spellEnd"/>
+      <w:proofErr w:type="gramEnd"/>
+      <w:r>
+        <w:rPr>
+          <w:rStyle w:val="Code"/>
+          <w:szCs w:val="22"/>
+        </w:rPr>
+        <w:t xml:space="preserve"> add-apt-repository </w:t>
+      </w:r>
+      <w:proofErr w:type="spellStart"/>
+      <w:r>
+        <w:rPr>
+          <w:rStyle w:val="Code"/>
+          <w:szCs w:val="22"/>
+        </w:rPr>
+        <w:t>ppa:stephane.magnenat</w:t>
+      </w:r>
+      <w:proofErr w:type="spellEnd"/>
+      <w:r>
+        <w:rPr>
+          <w:rStyle w:val="Code"/>
+          <w:szCs w:val="22"/>
+        </w:rPr>
+        <w:t>/`</w:t>
+      </w:r>
+      <w:proofErr w:type="spellStart"/>
+      <w:r>
+        <w:rPr>
+          <w:rStyle w:val="Code"/>
+          <w:szCs w:val="22"/>
+        </w:rPr>
+        <w:t>lsb_release</w:t>
+      </w:r>
+      <w:proofErr w:type="spellEnd"/>
+      <w:r>
+        <w:rPr>
+          <w:rStyle w:val="Code"/>
+          <w:szCs w:val="22"/>
+        </w:rPr>
+        <w:t xml:space="preserve"> -c -s`</w:t>
+      </w:r>
+    </w:p>
+    <w:p>
+      <w:r>
+        <w:t xml:space="preserve">After the repository has been added you will need to update the apt-get so its list include </w:t>
+      </w:r>
+      <w:proofErr w:type="gramStart"/>
+      <w:r>
+        <w:t>the</w:t>
+      </w:r>
+      <w:proofErr w:type="gramEnd"/>
+      <w:r>
+        <w:t xml:space="preserve"> new location.</w:t>
+      </w:r>
+    </w:p>
+    <w:p/>
+    <w:p>
+      <w:pPr>
+        <w:rPr>
+          <w:rStyle w:val="Code"/>
+        </w:rPr>
+      </w:pPr>
+      <w:proofErr w:type="spellStart"/>
+      <w:proofErr w:type="gramStart"/>
+      <w:r>
+        <w:rPr>
+          <w:rStyle w:val="Code"/>
+        </w:rPr>
+        <w:t>sudo</w:t>
+      </w:r>
+      <w:proofErr w:type="spellEnd"/>
+      <w:proofErr w:type="gramEnd"/>
+      <w:r>
+        <w:rPr>
+          <w:rStyle w:val="Code"/>
+        </w:rPr>
+        <w:t xml:space="preserve"> apt-get update</w:t>
+      </w:r>
+    </w:p>
+    <w:p>
+      <w:pPr>
+        <w:rPr>
+          <w:rStyle w:val="Code"/>
+        </w:rPr>
+      </w:pPr>
+    </w:p>
+    <w:p>
+      <w:r>
+        <w:t>Now you can install the Aseba package which will install Asebamedulla.</w:t>
+      </w:r>
+    </w:p>
+    <w:p/>
+    <w:p>
+      <w:pPr>
+        <w:rPr>
+          <w:rStyle w:val="Code"/>
+        </w:rPr>
+      </w:pPr>
+      <w:proofErr w:type="spellStart"/>
+      <w:proofErr w:type="gramStart"/>
+      <w:r>
+        <w:rPr>
+          <w:rStyle w:val="Code"/>
+        </w:rPr>
+        <w:t>sudo</w:t>
+      </w:r>
+      <w:proofErr w:type="spellEnd"/>
+      <w:proofErr w:type="gramEnd"/>
+      <w:r>
+        <w:rPr>
+          <w:rStyle w:val="Code"/>
+        </w:rPr>
+        <w:t xml:space="preserve"> apt-get install Aseba</w:t>
+      </w:r>
+    </w:p>
+    <w:p>
+      <w:pPr>
+        <w:rPr>
+          <w:rStyle w:val="Code"/>
+        </w:rPr>
+      </w:pPr>
+    </w:p>
+    <w:p/>
+    <w:p>
+      <w:r>
+        <w:t>With this done, you can check that the package is installed correctly by typing the following.</w:t>
+      </w:r>
+    </w:p>
+    <w:p>
+      <w:pPr>
+        <w:rPr>
+          <w:rStyle w:val="Code"/>
+          <w:rFonts w:asciiTheme="minorHAnsi" w:eastAsiaTheme="minorEastAsia" w:hAnsiTheme="minorHAnsi" w:cs="Times New Roman"/>
+          <w:sz w:val="24"/>
+        </w:rPr>
+      </w:pPr>
+    </w:p>
+    <w:p>
+      <w:pPr>
+        <w:rPr>
+          <w:rStyle w:val="Code"/>
+        </w:rPr>
+      </w:pPr>
+      <w:proofErr w:type="spellStart"/>
+      <w:proofErr w:type="gramStart"/>
+      <w:r>
+        <w:rPr>
+          <w:rStyle w:val="Code"/>
+        </w:rPr>
+        <w:t>sudo</w:t>
+      </w:r>
+      <w:proofErr w:type="spellEnd"/>
+      <w:proofErr w:type="gramEnd"/>
+      <w:r>
+        <w:rPr>
+          <w:rStyle w:val="Code"/>
+        </w:rPr>
+        <w:t xml:space="preserve"> Asebamedulla</w:t>
+      </w:r>
+    </w:p>
+    <w:p>
+      <w:pPr>
+        <w:rPr>
+          <w:rStyle w:val="Code"/>
+          <w:rFonts w:asciiTheme="minorHAnsi" w:eastAsiaTheme="minorEastAsia" w:hAnsiTheme="minorHAnsi" w:cs="Times New Roman"/>
+          <w:sz w:val="24"/>
+        </w:rPr>
+      </w:pPr>
+    </w:p>
+    <w:p>
+      <w:r>
+        <w:t>If you see no errors then everything has worked and you can press “ctrl + C” to stop Asebamedulla from running so we can continue with installing the interface.</w:t>
+      </w:r>
+    </w:p>
+    <w:p>
+      <w:pPr>
+        <w:rPr>
+          <w:rStyle w:val="Code"/>
+          <w:rFonts w:asciiTheme="minorHAnsi" w:eastAsiaTheme="minorEastAsia" w:hAnsiTheme="minorHAnsi" w:cs="Times New Roman"/>
+          <w:sz w:val="24"/>
+        </w:rPr>
+      </w:pPr>
+    </w:p>
+    <w:p>
+      <w:pPr>
+        <w:pStyle w:val="Heading2"/>
+        <w:rPr>
+          <w:rStyle w:val="Code"/>
+          <w:rFonts w:asciiTheme="majorHAnsi" w:eastAsiaTheme="majorEastAsia" w:hAnsiTheme="majorHAnsi" w:cs="FreeSans"/>
+          <w:sz w:val="28"/>
+        </w:rPr>
+      </w:pPr>
+      <w:r>
+        <w:rPr>
+          <w:rStyle w:val="Code"/>
+          <w:rFonts w:asciiTheme="majorHAnsi" w:eastAsiaTheme="majorEastAsia" w:hAnsiTheme="majorHAnsi" w:cs="FreeSans"/>
+          <w:sz w:val="28"/>
+        </w:rPr>
+        <w:t>4</w:t>
+      </w:r>
+      <w:r>
+        <w:rPr>
+          <w:rStyle w:val="Code"/>
+          <w:rFonts w:asciiTheme="majorHAnsi" w:eastAsiaTheme="majorEastAsia" w:hAnsiTheme="majorHAnsi" w:cs="FreeSans"/>
+          <w:sz w:val="28"/>
+        </w:rPr>
+        <w:t>.2 Install the Python Module</w:t>
+      </w:r>
+    </w:p>
+    <w:p>
+      <w:r>
+        <w:t>The interface is written in Python and requires a module called “</w:t>
+      </w:r>
+      <w:proofErr w:type="spellStart"/>
+      <w:r>
+        <w:t>scratchpy</w:t>
+      </w:r>
+      <w:proofErr w:type="spellEnd"/>
+      <w:r>
+        <w:t>” to communicate with scratch. To install this module we will use a python package installer. Enter the following code in the terminal</w:t>
+      </w:r>
+    </w:p>
+    <w:p/>
+    <w:p>
+      <w:pPr>
+        <w:rPr>
+          <w:rStyle w:val="Code"/>
+        </w:rPr>
+      </w:pPr>
+      <w:proofErr w:type="spellStart"/>
+      <w:proofErr w:type="gramStart"/>
+      <w:r>
+        <w:rPr>
+          <w:rStyle w:val="Code"/>
+        </w:rPr>
+        <w:t>sudo</w:t>
+      </w:r>
+      <w:proofErr w:type="spellEnd"/>
+      <w:proofErr w:type="gramEnd"/>
+      <w:r>
+        <w:rPr>
+          <w:rStyle w:val="Code"/>
+        </w:rPr>
+        <w:t xml:space="preserve"> apt-get install python-pip</w:t>
+      </w:r>
+    </w:p>
+    <w:p>
+      <w:pPr>
+        <w:rPr>
+          <w:rStyle w:val="Code"/>
+        </w:rPr>
+      </w:pPr>
+    </w:p>
+    <w:p>
+      <w:r>
+        <w:t>Now we can use Python-pip to install the module. Python-pip is used similar to apt-get. To install the module type the following.</w:t>
+      </w:r>
+    </w:p>
+    <w:p/>
+    <w:p>
+      <w:pPr>
+        <w:rPr>
+          <w:rStyle w:val="Code"/>
+        </w:rPr>
+      </w:pPr>
+      <w:proofErr w:type="spellStart"/>
+      <w:proofErr w:type="gramStart"/>
+      <w:r>
+        <w:rPr>
+          <w:rStyle w:val="Code"/>
+        </w:rPr>
+        <w:t>sudo</w:t>
+      </w:r>
+      <w:proofErr w:type="spellEnd"/>
+      <w:proofErr w:type="gramEnd"/>
+      <w:r>
+        <w:rPr>
+          <w:rStyle w:val="Code"/>
+        </w:rPr>
+        <w:t xml:space="preserve"> pip install </w:t>
+      </w:r>
+      <w:proofErr w:type="spellStart"/>
+      <w:r>
+        <w:rPr>
+          <w:rStyle w:val="Code"/>
+        </w:rPr>
+        <w:t>scratchpy</w:t>
+      </w:r>
+      <w:proofErr w:type="spellEnd"/>
+    </w:p>
+    <w:p>
+      <w:pPr>
+        <w:rPr>
+          <w:rStyle w:val="Code"/>
+        </w:rPr>
+      </w:pPr>
+    </w:p>
+    <w:p>
+      <w:r>
+        <w:t>With this done, the interface is almost ready to work.</w:t>
+      </w:r>
+    </w:p>
+    <w:p/>
+    <w:p>
+      <w:pPr>
+        <w:pStyle w:val="Heading2"/>
+        <w:rPr>
+          <w:rStyle w:val="Code"/>
+          <w:rFonts w:asciiTheme="majorHAnsi" w:eastAsiaTheme="majorEastAsia" w:hAnsiTheme="majorHAnsi" w:cs="FreeSans"/>
+          <w:sz w:val="28"/>
+        </w:rPr>
+      </w:pPr>
+      <w:r>
+        <w:rPr>
+          <w:rStyle w:val="Code"/>
+          <w:rFonts w:asciiTheme="majorHAnsi" w:eastAsiaTheme="majorEastAsia" w:hAnsiTheme="majorHAnsi" w:cs="FreeSans"/>
+          <w:sz w:val="28"/>
+        </w:rPr>
+        <w:lastRenderedPageBreak/>
+        <w:t>4</w:t>
+      </w:r>
+      <w:r>
+        <w:rPr>
+          <w:rStyle w:val="Code"/>
+          <w:rFonts w:asciiTheme="majorHAnsi" w:eastAsiaTheme="majorEastAsia" w:hAnsiTheme="majorHAnsi" w:cs="FreeSans"/>
+          <w:sz w:val="28"/>
+        </w:rPr>
+        <w:t>.3 Download the Interface</w:t>
+      </w:r>
+    </w:p>
+    <w:p>
+      <w:r>
+        <w:t xml:space="preserve">Now you need to download the actual program which will do the work. Go to the following link and click “download zip”. </w:t>
+      </w:r>
+    </w:p>
+    <w:p>
+      <w:pPr>
+        <w:rPr>
+          <w:rStyle w:val="InternetLink"/>
+        </w:rPr>
+      </w:pPr>
+      <w:hyperlink r:id="rId7">
+        <w:r>
+          <w:rPr>
+            <w:rStyle w:val="InternetLink"/>
+          </w:rPr>
+          <w:t>https://github.com/lazerduck/Thymio_python_interface</w:t>
+        </w:r>
+      </w:hyperlink>
+    </w:p>
+    <w:p>
+      <w:r>
         <w:t>Now extract the files to somewhere convenient, for this example I will be using the desktop.</w:t>
       </w:r>
     </w:p>
@@ -517,7 +751,10 @@
         <w:pStyle w:val="Heading2"/>
       </w:pPr>
       <w:r>
-        <w:t>3.4 Install Scratch</w:t>
+        <w:t>4</w:t>
+      </w:r>
+      <w:r>
+        <w:t>.4 Install Scratch</w:t>
       </w:r>
     </w:p>
     <w:p>
@@ -570,7 +807,10 @@
       </w:pPr>
       <w:r>
         <w:lastRenderedPageBreak/>
-        <w:t>4 Running the Interface</w:t>
+        <w:t>5</w:t>
+      </w:r>
+      <w:r>
+        <w:t xml:space="preserve"> Running the Interface</w:t>
       </w:r>
     </w:p>
     <w:p>
@@ -584,7 +824,10 @@
         <w:pStyle w:val="Heading2"/>
       </w:pPr>
       <w:r>
-        <w:t>4.1 Run the Required Programs</w:t>
+        <w:t>5</w:t>
+      </w:r>
+      <w:r>
+        <w:t>.1 Run the Required Programs</w:t>
       </w:r>
     </w:p>
     <w:p>
@@ -707,7 +950,15 @@
           <w:rFonts w:asciiTheme="majorHAnsi" w:eastAsiaTheme="majorEastAsia" w:hAnsiTheme="majorHAnsi" w:cs="FreeSans"/>
           <w:sz w:val="28"/>
         </w:rPr>
-        <w:t>4.2 Run the Interface</w:t>
+        <w:t>5</w:t>
+      </w:r>
+      <w:r>
+        <w:rPr>
+          <w:rStyle w:val="Code"/>
+          <w:rFonts w:asciiTheme="majorHAnsi" w:eastAsiaTheme="majorEastAsia" w:hAnsiTheme="majorHAnsi" w:cs="FreeSans"/>
+          <w:sz w:val="28"/>
+        </w:rPr>
+        <w:t>.2 Run the Interface</w:t>
       </w:r>
     </w:p>
     <w:p>
@@ -857,17 +1108,25 @@
         <w:pStyle w:val="Heading2"/>
         <w:rPr>
           <w:rStyle w:val="Code"/>
-          <w:rFonts w:asciiTheme="minorHAnsi" w:eastAsiaTheme="minorEastAsia" w:hAnsiTheme="minorHAnsi" w:cs="Times New Roman"/>
-          <w:sz w:val="24"/>
-        </w:rPr>
-      </w:pPr>
-      <w:r>
-        <w:rPr>
-          <w:rStyle w:val="Code"/>
-          <w:rFonts w:asciiTheme="minorHAnsi" w:eastAsiaTheme="minorEastAsia" w:hAnsiTheme="minorHAnsi" w:cs="Times New Roman"/>
-          <w:sz w:val="24"/>
-        </w:rPr>
-        <w:t>4.3 Remote connections</w:t>
+          <w:rFonts w:asciiTheme="majorHAnsi" w:eastAsiaTheme="minorEastAsia" w:hAnsiTheme="majorHAnsi" w:cs="Times New Roman"/>
+          <w:sz w:val="28"/>
+        </w:rPr>
+      </w:pPr>
+      <w:r>
+        <w:rPr>
+          <w:rStyle w:val="Code"/>
+          <w:rFonts w:asciiTheme="majorHAnsi" w:eastAsiaTheme="minorEastAsia" w:hAnsiTheme="majorHAnsi" w:cs="Times New Roman"/>
+          <w:sz w:val="28"/>
+        </w:rPr>
+        <w:t>5</w:t>
+      </w:r>
+      <w:r>
+        <w:rPr>
+          <w:rStyle w:val="Code"/>
+          <w:rFonts w:asciiTheme="majorHAnsi" w:eastAsiaTheme="minorEastAsia" w:hAnsiTheme="majorHAnsi" w:cs="Times New Roman"/>
+          <w:sz w:val="28"/>
+        </w:rPr>
+        <w:t>.3 Remote connections</w:t>
       </w:r>
     </w:p>
     <w:p>
@@ -887,7 +1146,13 @@
         <w:pStyle w:val="Heading1"/>
       </w:pPr>
       <w:r>
-        <w:t>5 Movement</w:t>
+        <w:t>6</w:t>
+      </w:r>
+      <w:r>
+        <w:t xml:space="preserve"> </w:t>
+      </w:r>
+      <w:r>
+        <w:t>Tasks</w:t>
       </w:r>
     </w:p>
     <w:p>
@@ -927,7 +1192,10 @@
         <w:pStyle w:val="Heading2"/>
       </w:pPr>
       <w:r>
-        <w:t>5.1 basic movement</w:t>
+        <w:t>6</w:t>
+      </w:r>
+      <w:r>
+        <w:t>.1 basic movement</w:t>
       </w:r>
     </w:p>
     <w:p>
@@ -1034,7 +1302,7 @@
                     <pic:cNvPicPr/>
                   </pic:nvPicPr>
                   <pic:blipFill rotWithShape="1">
-                    <a:blip r:embed="rId7"/>
+                    <a:blip r:embed="rId8"/>
                     <a:srcRect l="31575" t="42943" r="53634" b="52333"/>
                     <a:stretch/>
                   </pic:blipFill>
@@ -1072,7 +1340,10 @@
         <w:pStyle w:val="Heading2"/>
       </w:pPr>
       <w:r>
-        <w:t>5.2 Movement conditions</w:t>
+        <w:t>6</w:t>
+      </w:r>
+      <w:r>
+        <w:t>.2 Movement conditions</w:t>
       </w:r>
     </w:p>
     <w:p>
@@ -1108,7 +1379,7 @@
                     <pic:cNvPicPr/>
                   </pic:nvPicPr>
                   <pic:blipFill rotWithShape="1">
-                    <a:blip r:embed="rId8"/>
+                    <a:blip r:embed="rId9"/>
                     <a:srcRect l="31243" t="15363" r="60115" b="80500"/>
                     <a:stretch/>
                   </pic:blipFill>
@@ -1218,7 +1489,10 @@
         <w:pStyle w:val="Heading2"/>
       </w:pPr>
       <w:r>
-        <w:t>5.3 Arc Movement</w:t>
+        <w:t>6</w:t>
+      </w:r>
+      <w:r>
+        <w:t>.3 Arc Movement</w:t>
       </w:r>
     </w:p>
     <w:p>
@@ -1265,7 +1539,10 @@
         <w:pStyle w:val="Heading2"/>
       </w:pPr>
       <w:r>
-        <w:t>5.4 Direct wheel control</w:t>
+        <w:t>6</w:t>
+      </w:r>
+      <w:r>
+        <w:t>.4 Direct wheel control</w:t>
       </w:r>
     </w:p>
     <w:p>
@@ -1369,7 +1646,10 @@
         <w:pStyle w:val="Heading2"/>
       </w:pPr>
       <w:r>
-        <w:t>5.5 Sensors</w:t>
+        <w:t>6</w:t>
+      </w:r>
+      <w:r>
+        <w:t>.5 Sensors</w:t>
       </w:r>
     </w:p>
     <w:p>
@@ -1387,12 +1667,7 @@
       </w:r>
       <w:proofErr w:type="spellStart"/>
       <w:r>
-        <w:t>pro</w:t>
-      </w:r>
-      <w:bookmarkStart w:id="0" w:name="_GoBack"/>
-      <w:bookmarkEnd w:id="0"/>
-      <w:r>
-        <w:t>x</w:t>
+        <w:t>prox</w:t>
       </w:r>
       <w:proofErr w:type="spellEnd"/>
       <w:r>
@@ -1429,7 +1704,10 @@
         <w:pStyle w:val="Heading2"/>
       </w:pPr>
       <w:r>
-        <w:t>5.6 Avoid objects</w:t>
+        <w:t>6</w:t>
+      </w:r>
+      <w:r>
+        <w:t>.6 Avoid objects</w:t>
       </w:r>
     </w:p>
     <w:p>
@@ -2510,7 +2788,6 @@
   <w:style w:type="character" w:default="1" w:styleId="DefaultParagraphFont">
     <w:name w:val="Default Paragraph Font"/>
     <w:uiPriority w:val="1"/>
-    <w:semiHidden/>
     <w:unhideWhenUsed/>
   </w:style>
   <w:style w:type="table" w:default="1" w:styleId="TableNormal">
@@ -3209,7 +3486,7 @@
 </file>
 
 <file path=customXml/itemProps1.xml><?xml version="1.0" encoding="utf-8"?>
-<ds:datastoreItem xmlns:ds="http://schemas.openxmlformats.org/officeDocument/2006/customXml" ds:itemID="{777A5371-A34D-4C6E-99BF-DEBFBC34A869}">
+<ds:datastoreItem xmlns:ds="http://schemas.openxmlformats.org/officeDocument/2006/customXml" ds:itemID="{B4AC4BD5-60F0-4C7A-9BD3-17E148F7F406}">
   <ds:schemaRefs>
     <ds:schemaRef ds:uri="http://schemas.openxmlformats.org/officeDocument/2006/bibliography"/>
   </ds:schemaRefs>

</xml_diff>

<commit_message>
fixed capitalisation in tutorial
</commit_message>
<xml_diff>
--- a/Thymio Scratch interface tutorial.docx
+++ b/Thymio Scratch interface tutorial.docx
@@ -1,6 +1,6 @@
 
 <file path=word/document.xml><?xml version="1.0" encoding="utf-8"?>
-<w:document xmlns:wpc="http://schemas.microsoft.com/office/word/2010/wordprocessingCanvas" xmlns:mc="http://schemas.openxmlformats.org/markup-compatibility/2006" xmlns:o="urn:schemas-microsoft-com:office:office" xmlns:r="http://schemas.openxmlformats.org/officeDocument/2006/relationships" xmlns:m="http://schemas.openxmlformats.org/officeDocument/2006/math" xmlns:v="urn:schemas-microsoft-com:vml" xmlns:wp14="http://schemas.microsoft.com/office/word/2010/wordprocessingDrawing" xmlns:wp="http://schemas.openxmlformats.org/drawingml/2006/wordprocessingDrawing" xmlns:w10="urn:schemas-microsoft-com:office:word" xmlns:w="http://schemas.openxmlformats.org/wordprocessingml/2006/main" xmlns:w14="http://schemas.microsoft.com/office/word/2010/wordml" xmlns:w15="http://schemas.microsoft.com/office/word/2012/wordml" xmlns:wpg="http://schemas.microsoft.com/office/word/2010/wordprocessingGroup" xmlns:wpi="http://schemas.microsoft.com/office/word/2010/wordprocessingInk" xmlns:wne="http://schemas.microsoft.com/office/word/2006/wordml" xmlns:wps="http://schemas.microsoft.com/office/word/2010/wordprocessingShape" mc:Ignorable="w14 w15 wp14">
+<w:document xmlns:wpc="http://schemas.microsoft.com/office/word/2010/wordprocessingCanvas" xmlns:mc="http://schemas.openxmlformats.org/markup-compatibility/2006" xmlns:o="urn:schemas-microsoft-com:office:office" xmlns:r="http://schemas.openxmlformats.org/officeDocument/2006/relationships" xmlns:m="http://schemas.openxmlformats.org/officeDocument/2006/math" xmlns:v="urn:schemas-microsoft-com:vml" xmlns:wp14="http://schemas.microsoft.com/office/word/2010/wordprocessingDrawing" xmlns:wp="http://schemas.openxmlformats.org/drawingml/2006/wordprocessingDrawing" xmlns:w10="urn:schemas-microsoft-com:office:word" xmlns:w="http://schemas.openxmlformats.org/wordprocessingml/2006/main" xmlns:w14="http://schemas.microsoft.com/office/word/2010/wordml" xmlns:wpg="http://schemas.microsoft.com/office/word/2010/wordprocessingGroup" xmlns:wpi="http://schemas.microsoft.com/office/word/2010/wordprocessingInk" xmlns:wne="http://schemas.microsoft.com/office/word/2006/wordml" xmlns:wps="http://schemas.microsoft.com/office/word/2010/wordprocessingShape" mc:Ignorable="w14 wp14">
   <w:body>
     <w:p>
       <w:pPr>
@@ -134,13 +134,7 @@
         <w:pStyle w:val="Heading1"/>
       </w:pPr>
       <w:r>
-        <w:t>3</w:t>
-      </w:r>
-      <w:r>
-        <w:t xml:space="preserve"> Fast</w:t>
-      </w:r>
-      <w:r>
-        <w:t xml:space="preserve"> Setup</w:t>
+        <w:t>3 Fast Setup</w:t>
       </w:r>
     </w:p>
     <w:p>
@@ -150,579 +144,7 @@
     </w:p>
     <w:p>
       <w:r>
-        <w:t>Firstly</w:t>
-      </w:r>
-      <w:r>
-        <w:t xml:space="preserve"> you need to download the actual program which will do the work. Go to the following link and click “download zip”. </w:t>
-      </w:r>
-    </w:p>
-    <w:p>
-      <w:pPr>
-        <w:rPr>
-          <w:rStyle w:val="InternetLink"/>
-        </w:rPr>
-      </w:pPr>
-      <w:hyperlink r:id="rId6">
-        <w:r>
-          <w:rPr>
-            <w:rStyle w:val="InternetLink"/>
-          </w:rPr>
-          <w:t>https://github.com/lazerduck/Thymio_python_interface</w:t>
-        </w:r>
-      </w:hyperlink>
-    </w:p>
-    <w:p>
-      <w:r>
-        <w:t>Now extract the files to somewhere convenient, for this example I will be using the desktop</w:t>
-      </w:r>
-    </w:p>
-    <w:p/>
-    <w:p>
-      <w:r>
-        <w:t>Open the t</w:t>
-      </w:r>
-      <w:r>
-        <w:t>erminal</w:t>
-      </w:r>
-      <w:r>
-        <w:t xml:space="preserve"> with “ctrl + alt + T” and in the window </w:t>
-      </w:r>
-      <w:r>
-        <w:t>you will need to navigate to the folder where you extracted the interface. In this example I use the desktop, refer to the Linux notes section for the commands for navigating using the terminal.</w:t>
-      </w:r>
-    </w:p>
-    <w:p/>
-    <w:p>
-      <w:pPr>
-        <w:rPr>
-          <w:rStyle w:val="Code"/>
-        </w:rPr>
-      </w:pPr>
-      <w:proofErr w:type="gramStart"/>
-      <w:r>
-        <w:rPr>
-          <w:rStyle w:val="Code"/>
-        </w:rPr>
-        <w:t>cd</w:t>
-      </w:r>
-      <w:proofErr w:type="gramEnd"/>
-      <w:r>
-        <w:rPr>
-          <w:rStyle w:val="Code"/>
-        </w:rPr>
-        <w:t xml:space="preserve"> /home/pi/Desktop/</w:t>
-      </w:r>
-      <w:proofErr w:type="spellStart"/>
-      <w:r>
-        <w:rPr>
-          <w:rStyle w:val="Code"/>
-        </w:rPr>
-        <w:t>Thymio_python_interface</w:t>
-      </w:r>
-      <w:proofErr w:type="spellEnd"/>
-      <w:r>
-        <w:rPr>
-          <w:rStyle w:val="Code"/>
-        </w:rPr>
-        <w:t>-master</w:t>
-      </w:r>
-    </w:p>
-    <w:p/>
-    <w:p>
-      <w:r>
-        <w:t>Now we need to ensure the file has the permissions to run, enter the following.</w:t>
-      </w:r>
-    </w:p>
-    <w:p/>
-    <w:p>
-      <w:pPr>
-        <w:rPr>
-          <w:rStyle w:val="Code"/>
-        </w:rPr>
-      </w:pPr>
-      <w:proofErr w:type="spellStart"/>
-      <w:r>
-        <w:rPr>
-          <w:rStyle w:val="Code"/>
-        </w:rPr>
-        <w:t>Sudo</w:t>
-      </w:r>
-      <w:proofErr w:type="spellEnd"/>
-      <w:r>
-        <w:rPr>
-          <w:rStyle w:val="Code"/>
-        </w:rPr>
-        <w:t xml:space="preserve"> </w:t>
-      </w:r>
-      <w:proofErr w:type="spellStart"/>
-      <w:r>
-        <w:rPr>
-          <w:rStyle w:val="Code"/>
-        </w:rPr>
-        <w:t>chmod</w:t>
-      </w:r>
-      <w:proofErr w:type="spellEnd"/>
-      <w:r>
-        <w:rPr>
-          <w:rStyle w:val="Code"/>
-        </w:rPr>
-        <w:t xml:space="preserve"> +x Install.sh</w:t>
-      </w:r>
-    </w:p>
-    <w:p>
-      <w:pPr>
-        <w:rPr>
-          <w:rStyle w:val="Code"/>
-        </w:rPr>
-      </w:pPr>
-    </w:p>
-    <w:p>
-      <w:pPr>
-        <w:rPr>
-          <w:rStyle w:val="Code"/>
-        </w:rPr>
-      </w:pPr>
-      <w:r>
-        <w:t>With that done you need to run the script, enter the following</w:t>
-      </w:r>
-      <w:r>
-        <w:rPr>
-          <w:rStyle w:val="Code"/>
-        </w:rPr>
-        <w:t>.</w:t>
-      </w:r>
-    </w:p>
-    <w:p>
-      <w:pPr>
-        <w:rPr>
-          <w:rStyle w:val="Code"/>
-        </w:rPr>
-      </w:pPr>
-    </w:p>
-    <w:p>
-      <w:pPr>
-        <w:rPr>
-          <w:rStyle w:val="Code"/>
-        </w:rPr>
-      </w:pPr>
-      <w:r>
-        <w:rPr>
-          <w:rStyle w:val="Code"/>
-        </w:rPr>
-        <w:lastRenderedPageBreak/>
-        <w:t xml:space="preserve">./Install.sh </w:t>
-      </w:r>
-      <w:bookmarkStart w:id="0" w:name="_GoBack"/>
-      <w:bookmarkEnd w:id="0"/>
-    </w:p>
-    <w:p>
-      <w:pPr>
-        <w:rPr>
-          <w:rStyle w:val="Code"/>
-        </w:rPr>
-      </w:pPr>
-    </w:p>
-    <w:p>
-      <w:pPr>
-        <w:rPr>
-          <w:rStyle w:val="Code"/>
-          <w:rFonts w:asciiTheme="minorHAnsi" w:hAnsiTheme="minorHAnsi"/>
-          <w:sz w:val="24"/>
-        </w:rPr>
-      </w:pPr>
-      <w:r>
-        <w:rPr>
-          <w:rStyle w:val="Code"/>
-          <w:rFonts w:asciiTheme="minorHAnsi" w:hAnsiTheme="minorHAnsi"/>
-          <w:sz w:val="24"/>
-        </w:rPr>
-        <w:t>And now everything has been install, move on to section 5.</w:t>
-      </w:r>
-    </w:p>
-    <w:p/>
-    <w:p>
-      <w:pPr>
-        <w:pStyle w:val="Heading1"/>
-      </w:pPr>
-      <w:r>
-        <w:t>4 Slow</w:t>
-      </w:r>
-      <w:r>
-        <w:t xml:space="preserve"> Setup</w:t>
-      </w:r>
-    </w:p>
-    <w:p>
-      <w:r>
-        <w:t>To use the interface you need to install some programs which the interface uses. You will need an internet connection and you will need to open the terminal. In most distributions of Linux this can be done with “ctrl + alt + T” otherwise it will likely be in the start menu.</w:t>
-      </w:r>
-    </w:p>
-    <w:p>
-      <w:pPr>
-        <w:pStyle w:val="Heading2"/>
-      </w:pPr>
-      <w:r>
-        <w:t>4</w:t>
-      </w:r>
-      <w:r>
-        <w:t>.1 Install Asebamedulla</w:t>
-      </w:r>
-    </w:p>
-    <w:p>
-      <w:r>
-        <w:t>Aseba medulla is the software used to allow the interface to communicate with the Thymio. First, you will need to add the location of the program before you can download it and install it. Type the following in the terminal.</w:t>
-      </w:r>
-    </w:p>
-    <w:p/>
-    <w:p>
-      <w:pPr>
-        <w:pStyle w:val="TextBody"/>
-        <w:rPr>
-          <w:rStyle w:val="Code"/>
-          <w:szCs w:val="22"/>
-        </w:rPr>
-      </w:pPr>
-      <w:proofErr w:type="spellStart"/>
-      <w:proofErr w:type="gramStart"/>
-      <w:r>
-        <w:rPr>
-          <w:rStyle w:val="Code"/>
-          <w:szCs w:val="22"/>
-        </w:rPr>
-        <w:t>sudo</w:t>
-      </w:r>
-      <w:proofErr w:type="spellEnd"/>
-      <w:proofErr w:type="gramEnd"/>
-      <w:r>
-        <w:rPr>
-          <w:rStyle w:val="Code"/>
-          <w:szCs w:val="22"/>
-        </w:rPr>
-        <w:t xml:space="preserve"> add-apt-repository </w:t>
-      </w:r>
-      <w:proofErr w:type="spellStart"/>
-      <w:r>
-        <w:rPr>
-          <w:rStyle w:val="Code"/>
-          <w:szCs w:val="22"/>
-        </w:rPr>
-        <w:t>ppa:stephane.magnenat</w:t>
-      </w:r>
-      <w:proofErr w:type="spellEnd"/>
-      <w:r>
-        <w:rPr>
-          <w:rStyle w:val="Code"/>
-          <w:szCs w:val="22"/>
-        </w:rPr>
-        <w:t>/`</w:t>
-      </w:r>
-      <w:proofErr w:type="spellStart"/>
-      <w:r>
-        <w:rPr>
-          <w:rStyle w:val="Code"/>
-          <w:szCs w:val="22"/>
-        </w:rPr>
-        <w:t>lsb_release</w:t>
-      </w:r>
-      <w:proofErr w:type="spellEnd"/>
-      <w:r>
-        <w:rPr>
-          <w:rStyle w:val="Code"/>
-          <w:szCs w:val="22"/>
-        </w:rPr>
-        <w:t xml:space="preserve"> -c -s`</w:t>
-      </w:r>
-    </w:p>
-    <w:p>
-      <w:r>
-        <w:t xml:space="preserve">After the repository has been added you will need to update the apt-get so its list include </w:t>
-      </w:r>
-      <w:proofErr w:type="gramStart"/>
-      <w:r>
-        <w:t>the</w:t>
-      </w:r>
-      <w:proofErr w:type="gramEnd"/>
-      <w:r>
-        <w:t xml:space="preserve"> new location.</w:t>
-      </w:r>
-    </w:p>
-    <w:p/>
-    <w:p>
-      <w:pPr>
-        <w:rPr>
-          <w:rStyle w:val="Code"/>
-        </w:rPr>
-      </w:pPr>
-      <w:proofErr w:type="spellStart"/>
-      <w:proofErr w:type="gramStart"/>
-      <w:r>
-        <w:rPr>
-          <w:rStyle w:val="Code"/>
-        </w:rPr>
-        <w:t>sudo</w:t>
-      </w:r>
-      <w:proofErr w:type="spellEnd"/>
-      <w:proofErr w:type="gramEnd"/>
-      <w:r>
-        <w:rPr>
-          <w:rStyle w:val="Code"/>
-        </w:rPr>
-        <w:t xml:space="preserve"> apt-get update</w:t>
-      </w:r>
-    </w:p>
-    <w:p>
-      <w:pPr>
-        <w:rPr>
-          <w:rStyle w:val="Code"/>
-        </w:rPr>
-      </w:pPr>
-    </w:p>
-    <w:p>
-      <w:r>
-        <w:t>Now you can install the Aseba package which will install Asebamedulla.</w:t>
-      </w:r>
-    </w:p>
-    <w:p/>
-    <w:p>
-      <w:pPr>
-        <w:rPr>
-          <w:rStyle w:val="Code"/>
-        </w:rPr>
-      </w:pPr>
-      <w:proofErr w:type="spellStart"/>
-      <w:proofErr w:type="gramStart"/>
-      <w:r>
-        <w:rPr>
-          <w:rStyle w:val="Code"/>
-        </w:rPr>
-        <w:t>sudo</w:t>
-      </w:r>
-      <w:proofErr w:type="spellEnd"/>
-      <w:proofErr w:type="gramEnd"/>
-      <w:r>
-        <w:rPr>
-          <w:rStyle w:val="Code"/>
-        </w:rPr>
-        <w:t xml:space="preserve"> apt-get install Aseba</w:t>
-      </w:r>
-    </w:p>
-    <w:p>
-      <w:pPr>
-        <w:rPr>
-          <w:rStyle w:val="Code"/>
-        </w:rPr>
-      </w:pPr>
-    </w:p>
-    <w:p/>
-    <w:p>
-      <w:r>
-        <w:t>With this done, you can check that the package is installed correctly by typing the following.</w:t>
-      </w:r>
-    </w:p>
-    <w:p>
-      <w:pPr>
-        <w:rPr>
-          <w:rStyle w:val="Code"/>
-          <w:rFonts w:asciiTheme="minorHAnsi" w:eastAsiaTheme="minorEastAsia" w:hAnsiTheme="minorHAnsi" w:cs="Times New Roman"/>
-          <w:sz w:val="24"/>
-        </w:rPr>
-      </w:pPr>
-    </w:p>
-    <w:p>
-      <w:pPr>
-        <w:rPr>
-          <w:rStyle w:val="Code"/>
-        </w:rPr>
-      </w:pPr>
-      <w:proofErr w:type="spellStart"/>
-      <w:proofErr w:type="gramStart"/>
-      <w:r>
-        <w:rPr>
-          <w:rStyle w:val="Code"/>
-        </w:rPr>
-        <w:t>sudo</w:t>
-      </w:r>
-      <w:proofErr w:type="spellEnd"/>
-      <w:proofErr w:type="gramEnd"/>
-      <w:r>
-        <w:rPr>
-          <w:rStyle w:val="Code"/>
-        </w:rPr>
-        <w:t xml:space="preserve"> Asebamedulla</w:t>
-      </w:r>
-    </w:p>
-    <w:p>
-      <w:pPr>
-        <w:rPr>
-          <w:rStyle w:val="Code"/>
-          <w:rFonts w:asciiTheme="minorHAnsi" w:eastAsiaTheme="minorEastAsia" w:hAnsiTheme="minorHAnsi" w:cs="Times New Roman"/>
-          <w:sz w:val="24"/>
-        </w:rPr>
-      </w:pPr>
-    </w:p>
-    <w:p>
-      <w:r>
-        <w:t>If you see no errors then everything has worked and you can press “ctrl + C” to stop Asebamedulla from running so we can continue with installing the interface.</w:t>
-      </w:r>
-    </w:p>
-    <w:p>
-      <w:pPr>
-        <w:rPr>
-          <w:rStyle w:val="Code"/>
-          <w:rFonts w:asciiTheme="minorHAnsi" w:eastAsiaTheme="minorEastAsia" w:hAnsiTheme="minorHAnsi" w:cs="Times New Roman"/>
-          <w:sz w:val="24"/>
-        </w:rPr>
-      </w:pPr>
-    </w:p>
-    <w:p>
-      <w:pPr>
-        <w:pStyle w:val="Heading2"/>
-        <w:rPr>
-          <w:rStyle w:val="Code"/>
-          <w:rFonts w:asciiTheme="majorHAnsi" w:eastAsiaTheme="majorEastAsia" w:hAnsiTheme="majorHAnsi" w:cs="FreeSans"/>
-          <w:sz w:val="28"/>
-        </w:rPr>
-      </w:pPr>
-      <w:r>
-        <w:rPr>
-          <w:rStyle w:val="Code"/>
-          <w:rFonts w:asciiTheme="majorHAnsi" w:eastAsiaTheme="majorEastAsia" w:hAnsiTheme="majorHAnsi" w:cs="FreeSans"/>
-          <w:sz w:val="28"/>
-        </w:rPr>
-        <w:t>4</w:t>
-      </w:r>
-      <w:r>
-        <w:rPr>
-          <w:rStyle w:val="Code"/>
-          <w:rFonts w:asciiTheme="majorHAnsi" w:eastAsiaTheme="majorEastAsia" w:hAnsiTheme="majorHAnsi" w:cs="FreeSans"/>
-          <w:sz w:val="28"/>
-        </w:rPr>
-        <w:t>.2 Install the Python Module</w:t>
-      </w:r>
-    </w:p>
-    <w:p>
-      <w:r>
-        <w:t>The interface is written in Python and requires a module called “</w:t>
-      </w:r>
-      <w:proofErr w:type="spellStart"/>
-      <w:r>
-        <w:t>scratchpy</w:t>
-      </w:r>
-      <w:proofErr w:type="spellEnd"/>
-      <w:r>
-        <w:t>” to communicate with scratch. To install this module we will use a python package installer. Enter the following code in the terminal</w:t>
-      </w:r>
-    </w:p>
-    <w:p/>
-    <w:p>
-      <w:pPr>
-        <w:rPr>
-          <w:rStyle w:val="Code"/>
-        </w:rPr>
-      </w:pPr>
-      <w:proofErr w:type="spellStart"/>
-      <w:proofErr w:type="gramStart"/>
-      <w:r>
-        <w:rPr>
-          <w:rStyle w:val="Code"/>
-        </w:rPr>
-        <w:t>sudo</w:t>
-      </w:r>
-      <w:proofErr w:type="spellEnd"/>
-      <w:proofErr w:type="gramEnd"/>
-      <w:r>
-        <w:rPr>
-          <w:rStyle w:val="Code"/>
-        </w:rPr>
-        <w:t xml:space="preserve"> apt-get install python-pip</w:t>
-      </w:r>
-    </w:p>
-    <w:p>
-      <w:pPr>
-        <w:rPr>
-          <w:rStyle w:val="Code"/>
-        </w:rPr>
-      </w:pPr>
-    </w:p>
-    <w:p>
-      <w:r>
-        <w:t>Now we can use Python-pip to install the module. Python-pip is used similar to apt-get. To install the module type the following.</w:t>
-      </w:r>
-    </w:p>
-    <w:p/>
-    <w:p>
-      <w:pPr>
-        <w:rPr>
-          <w:rStyle w:val="Code"/>
-        </w:rPr>
-      </w:pPr>
-      <w:proofErr w:type="spellStart"/>
-      <w:proofErr w:type="gramStart"/>
-      <w:r>
-        <w:rPr>
-          <w:rStyle w:val="Code"/>
-        </w:rPr>
-        <w:t>sudo</w:t>
-      </w:r>
-      <w:proofErr w:type="spellEnd"/>
-      <w:proofErr w:type="gramEnd"/>
-      <w:r>
-        <w:rPr>
-          <w:rStyle w:val="Code"/>
-        </w:rPr>
-        <w:t xml:space="preserve"> pip install </w:t>
-      </w:r>
-      <w:proofErr w:type="spellStart"/>
-      <w:r>
-        <w:rPr>
-          <w:rStyle w:val="Code"/>
-        </w:rPr>
-        <w:t>scratchpy</w:t>
-      </w:r>
-      <w:proofErr w:type="spellEnd"/>
-    </w:p>
-    <w:p>
-      <w:pPr>
-        <w:rPr>
-          <w:rStyle w:val="Code"/>
-        </w:rPr>
-      </w:pPr>
-    </w:p>
-    <w:p>
-      <w:r>
-        <w:t>With this done, the interface is almost ready to work.</w:t>
-      </w:r>
-    </w:p>
-    <w:p/>
-    <w:p>
-      <w:pPr>
-        <w:pStyle w:val="Heading2"/>
-        <w:rPr>
-          <w:rStyle w:val="Code"/>
-          <w:rFonts w:asciiTheme="majorHAnsi" w:eastAsiaTheme="majorEastAsia" w:hAnsiTheme="majorHAnsi" w:cs="FreeSans"/>
-          <w:sz w:val="28"/>
-        </w:rPr>
-      </w:pPr>
-      <w:r>
-        <w:rPr>
-          <w:rStyle w:val="Code"/>
-          <w:rFonts w:asciiTheme="majorHAnsi" w:eastAsiaTheme="majorEastAsia" w:hAnsiTheme="majorHAnsi" w:cs="FreeSans"/>
-          <w:sz w:val="28"/>
-        </w:rPr>
-        <w:lastRenderedPageBreak/>
-        <w:t>4</w:t>
-      </w:r>
-      <w:r>
-        <w:rPr>
-          <w:rStyle w:val="Code"/>
-          <w:rFonts w:asciiTheme="majorHAnsi" w:eastAsiaTheme="majorEastAsia" w:hAnsiTheme="majorHAnsi" w:cs="FreeSans"/>
-          <w:sz w:val="28"/>
-        </w:rPr>
-        <w:t>.3 Download the Interface</w:t>
-      </w:r>
-    </w:p>
-    <w:p>
-      <w:r>
-        <w:t xml:space="preserve">Now you need to download the actual program which will do the work. Go to the following link and click “download zip”. </w:t>
+        <w:t xml:space="preserve">Firstly you need to download the actual program which will do the work. Go to the following link and click “download zip”. </w:t>
       </w:r>
     </w:p>
     <w:p>
@@ -742,6 +164,593 @@
     </w:p>
     <w:p>
       <w:r>
+        <w:t>Now extract the files to somewhere convenient, for this example I will be using the desktop</w:t>
+      </w:r>
+    </w:p>
+    <w:p/>
+    <w:p>
+      <w:r>
+        <w:t>Open the terminal with “ctrl + alt + T” and in the window you will need to navigate to the folder where you extracted the interface. In this example I use the desktop, refer to the Linux notes section for the commands for navigating us</w:t>
+      </w:r>
+      <w:bookmarkStart w:id="0" w:name="_GoBack"/>
+      <w:bookmarkEnd w:id="0"/>
+      <w:r>
+        <w:t>ing the terminal.</w:t>
+      </w:r>
+    </w:p>
+    <w:p/>
+    <w:p>
+      <w:pPr>
+        <w:rPr>
+          <w:rStyle w:val="Code"/>
+        </w:rPr>
+      </w:pPr>
+      <w:proofErr w:type="gramStart"/>
+      <w:r>
+        <w:rPr>
+          <w:rStyle w:val="Code"/>
+        </w:rPr>
+        <w:t>cd</w:t>
+      </w:r>
+      <w:proofErr w:type="gramEnd"/>
+      <w:r>
+        <w:rPr>
+          <w:rStyle w:val="Code"/>
+        </w:rPr>
+        <w:t xml:space="preserve"> /home/pi/Desktop/</w:t>
+      </w:r>
+      <w:proofErr w:type="spellStart"/>
+      <w:r>
+        <w:rPr>
+          <w:rStyle w:val="Code"/>
+        </w:rPr>
+        <w:t>Thymio_python_interface</w:t>
+      </w:r>
+      <w:proofErr w:type="spellEnd"/>
+      <w:r>
+        <w:rPr>
+          <w:rStyle w:val="Code"/>
+        </w:rPr>
+        <w:t>-master</w:t>
+      </w:r>
+    </w:p>
+    <w:p/>
+    <w:p>
+      <w:r>
+        <w:t>Now we need to ensure the file has the permissions to run, enter the following.</w:t>
+      </w:r>
+    </w:p>
+    <w:p/>
+    <w:p>
+      <w:pPr>
+        <w:rPr>
+          <w:rStyle w:val="Code"/>
+        </w:rPr>
+      </w:pPr>
+      <w:proofErr w:type="spellStart"/>
+      <w:proofErr w:type="gramStart"/>
+      <w:r>
+        <w:rPr>
+          <w:rStyle w:val="Code"/>
+        </w:rPr>
+        <w:t>s</w:t>
+      </w:r>
+      <w:r>
+        <w:rPr>
+          <w:rStyle w:val="Code"/>
+        </w:rPr>
+        <w:t>udo</w:t>
+      </w:r>
+      <w:proofErr w:type="spellEnd"/>
+      <w:proofErr w:type="gramEnd"/>
+      <w:r>
+        <w:rPr>
+          <w:rStyle w:val="Code"/>
+        </w:rPr>
+        <w:t xml:space="preserve"> </w:t>
+      </w:r>
+      <w:proofErr w:type="spellStart"/>
+      <w:r>
+        <w:rPr>
+          <w:rStyle w:val="Code"/>
+        </w:rPr>
+        <w:t>chmod</w:t>
+      </w:r>
+      <w:proofErr w:type="spellEnd"/>
+      <w:r>
+        <w:rPr>
+          <w:rStyle w:val="Code"/>
+        </w:rPr>
+        <w:t xml:space="preserve"> +x Install.sh</w:t>
+      </w:r>
+    </w:p>
+    <w:p>
+      <w:pPr>
+        <w:rPr>
+          <w:rStyle w:val="Code"/>
+        </w:rPr>
+      </w:pPr>
+    </w:p>
+    <w:p>
+      <w:pPr>
+        <w:rPr>
+          <w:rStyle w:val="Code"/>
+        </w:rPr>
+      </w:pPr>
+      <w:r>
+        <w:t>With that done you need to run the script, enter the following</w:t>
+      </w:r>
+      <w:r>
+        <w:rPr>
+          <w:rStyle w:val="Code"/>
+        </w:rPr>
+        <w:t>.</w:t>
+      </w:r>
+    </w:p>
+    <w:p>
+      <w:pPr>
+        <w:rPr>
+          <w:rStyle w:val="Code"/>
+        </w:rPr>
+      </w:pPr>
+    </w:p>
+    <w:p>
+      <w:pPr>
+        <w:rPr>
+          <w:rStyle w:val="Code"/>
+        </w:rPr>
+      </w:pPr>
+      <w:r>
+        <w:rPr>
+          <w:rStyle w:val="Code"/>
+        </w:rPr>
+        <w:lastRenderedPageBreak/>
+        <w:t xml:space="preserve">./Install.sh </w:t>
+      </w:r>
+    </w:p>
+    <w:p>
+      <w:pPr>
+        <w:rPr>
+          <w:rStyle w:val="Code"/>
+        </w:rPr>
+      </w:pPr>
+    </w:p>
+    <w:p>
+      <w:pPr>
+        <w:rPr>
+          <w:rStyle w:val="Code"/>
+          <w:rFonts w:asciiTheme="minorHAnsi" w:hAnsiTheme="minorHAnsi"/>
+          <w:sz w:val="24"/>
+        </w:rPr>
+      </w:pPr>
+      <w:r>
+        <w:rPr>
+          <w:rStyle w:val="Code"/>
+          <w:rFonts w:asciiTheme="minorHAnsi" w:hAnsiTheme="minorHAnsi"/>
+          <w:sz w:val="24"/>
+        </w:rPr>
+        <w:t>And now everything has been install, move on to section 5.</w:t>
+      </w:r>
+    </w:p>
+    <w:p/>
+    <w:p>
+      <w:pPr>
+        <w:pStyle w:val="Heading1"/>
+      </w:pPr>
+      <w:r>
+        <w:t>4 Slow</w:t>
+      </w:r>
+      <w:r>
+        <w:t xml:space="preserve"> Setup</w:t>
+      </w:r>
+    </w:p>
+    <w:p>
+      <w:r>
+        <w:t>To use the interface you need to install some programs which the interface uses. You will need an internet connection and you will need to open the terminal. In most distributions of Linux this can be done with “ctrl + alt + T” otherwise it will likely be in the start menu.</w:t>
+      </w:r>
+    </w:p>
+    <w:p>
+      <w:pPr>
+        <w:pStyle w:val="Heading2"/>
+      </w:pPr>
+      <w:r>
+        <w:t>4</w:t>
+      </w:r>
+      <w:r>
+        <w:t>.1 Install Asebamedulla</w:t>
+      </w:r>
+    </w:p>
+    <w:p>
+      <w:r>
+        <w:t>Aseba medulla is the software used to allow the interface to communicate with the Thymio. First, you will need to add the location of the program before you can download it and install it. Type the following in the terminal.</w:t>
+      </w:r>
+    </w:p>
+    <w:p/>
+    <w:p>
+      <w:pPr>
+        <w:pStyle w:val="TextBody"/>
+        <w:rPr>
+          <w:rStyle w:val="Code"/>
+          <w:szCs w:val="22"/>
+        </w:rPr>
+      </w:pPr>
+      <w:proofErr w:type="spellStart"/>
+      <w:proofErr w:type="gramStart"/>
+      <w:r>
+        <w:rPr>
+          <w:rStyle w:val="Code"/>
+          <w:szCs w:val="22"/>
+        </w:rPr>
+        <w:t>sudo</w:t>
+      </w:r>
+      <w:proofErr w:type="spellEnd"/>
+      <w:proofErr w:type="gramEnd"/>
+      <w:r>
+        <w:rPr>
+          <w:rStyle w:val="Code"/>
+          <w:szCs w:val="22"/>
+        </w:rPr>
+        <w:t xml:space="preserve"> add-apt-repository </w:t>
+      </w:r>
+      <w:proofErr w:type="spellStart"/>
+      <w:r>
+        <w:rPr>
+          <w:rStyle w:val="Code"/>
+          <w:szCs w:val="22"/>
+        </w:rPr>
+        <w:t>ppa:stephane.magnenat</w:t>
+      </w:r>
+      <w:proofErr w:type="spellEnd"/>
+      <w:r>
+        <w:rPr>
+          <w:rStyle w:val="Code"/>
+          <w:szCs w:val="22"/>
+        </w:rPr>
+        <w:t>/`</w:t>
+      </w:r>
+      <w:proofErr w:type="spellStart"/>
+      <w:r>
+        <w:rPr>
+          <w:rStyle w:val="Code"/>
+          <w:szCs w:val="22"/>
+        </w:rPr>
+        <w:t>lsb_release</w:t>
+      </w:r>
+      <w:proofErr w:type="spellEnd"/>
+      <w:r>
+        <w:rPr>
+          <w:rStyle w:val="Code"/>
+          <w:szCs w:val="22"/>
+        </w:rPr>
+        <w:t xml:space="preserve"> -c -s`</w:t>
+      </w:r>
+    </w:p>
+    <w:p>
+      <w:r>
+        <w:t xml:space="preserve">After the repository has been added you will need to update the apt-get so </w:t>
+      </w:r>
+      <w:proofErr w:type="gramStart"/>
+      <w:r>
+        <w:t>its list include</w:t>
+      </w:r>
+      <w:proofErr w:type="gramEnd"/>
+      <w:r>
+        <w:t xml:space="preserve"> the new location.</w:t>
+      </w:r>
+    </w:p>
+    <w:p/>
+    <w:p>
+      <w:pPr>
+        <w:rPr>
+          <w:rStyle w:val="Code"/>
+        </w:rPr>
+      </w:pPr>
+      <w:proofErr w:type="spellStart"/>
+      <w:proofErr w:type="gramStart"/>
+      <w:r>
+        <w:rPr>
+          <w:rStyle w:val="Code"/>
+        </w:rPr>
+        <w:t>sudo</w:t>
+      </w:r>
+      <w:proofErr w:type="spellEnd"/>
+      <w:proofErr w:type="gramEnd"/>
+      <w:r>
+        <w:rPr>
+          <w:rStyle w:val="Code"/>
+        </w:rPr>
+        <w:t xml:space="preserve"> apt-get update</w:t>
+      </w:r>
+    </w:p>
+    <w:p>
+      <w:pPr>
+        <w:rPr>
+          <w:rStyle w:val="Code"/>
+        </w:rPr>
+      </w:pPr>
+    </w:p>
+    <w:p>
+      <w:r>
+        <w:t>Now you can install the Aseba package which will install Asebamedulla.</w:t>
+      </w:r>
+    </w:p>
+    <w:p/>
+    <w:p>
+      <w:pPr>
+        <w:rPr>
+          <w:rStyle w:val="Code"/>
+        </w:rPr>
+      </w:pPr>
+      <w:proofErr w:type="spellStart"/>
+      <w:proofErr w:type="gramStart"/>
+      <w:r>
+        <w:rPr>
+          <w:rStyle w:val="Code"/>
+        </w:rPr>
+        <w:t>sudo</w:t>
+      </w:r>
+      <w:proofErr w:type="spellEnd"/>
+      <w:proofErr w:type="gramEnd"/>
+      <w:r>
+        <w:rPr>
+          <w:rStyle w:val="Code"/>
+        </w:rPr>
+        <w:t xml:space="preserve"> apt-get install </w:t>
+      </w:r>
+      <w:proofErr w:type="spellStart"/>
+      <w:r>
+        <w:rPr>
+          <w:rStyle w:val="Code"/>
+        </w:rPr>
+        <w:t>Aseba</w:t>
+      </w:r>
+      <w:proofErr w:type="spellEnd"/>
+    </w:p>
+    <w:p>
+      <w:pPr>
+        <w:rPr>
+          <w:rStyle w:val="Code"/>
+        </w:rPr>
+      </w:pPr>
+    </w:p>
+    <w:p/>
+    <w:p>
+      <w:r>
+        <w:t>With this done, you can check that the package is installed correctly by typing the following.</w:t>
+      </w:r>
+    </w:p>
+    <w:p>
+      <w:pPr>
+        <w:rPr>
+          <w:rStyle w:val="Code"/>
+          <w:rFonts w:asciiTheme="minorHAnsi" w:eastAsiaTheme="minorEastAsia" w:hAnsiTheme="minorHAnsi" w:cs="Times New Roman"/>
+          <w:sz w:val="24"/>
+        </w:rPr>
+      </w:pPr>
+    </w:p>
+    <w:p>
+      <w:pPr>
+        <w:rPr>
+          <w:rStyle w:val="Code"/>
+        </w:rPr>
+      </w:pPr>
+      <w:proofErr w:type="spellStart"/>
+      <w:proofErr w:type="gramStart"/>
+      <w:r>
+        <w:rPr>
+          <w:rStyle w:val="Code"/>
+        </w:rPr>
+        <w:t>sudo</w:t>
+      </w:r>
+      <w:proofErr w:type="spellEnd"/>
+      <w:proofErr w:type="gramEnd"/>
+      <w:r>
+        <w:rPr>
+          <w:rStyle w:val="Code"/>
+        </w:rPr>
+        <w:t xml:space="preserve"> </w:t>
+      </w:r>
+      <w:proofErr w:type="spellStart"/>
+      <w:r>
+        <w:rPr>
+          <w:rStyle w:val="Code"/>
+        </w:rPr>
+        <w:t>Asebamedulla</w:t>
+      </w:r>
+      <w:proofErr w:type="spellEnd"/>
+    </w:p>
+    <w:p>
+      <w:pPr>
+        <w:rPr>
+          <w:rStyle w:val="Code"/>
+          <w:rFonts w:asciiTheme="minorHAnsi" w:eastAsiaTheme="minorEastAsia" w:hAnsiTheme="minorHAnsi" w:cs="Times New Roman"/>
+          <w:sz w:val="24"/>
+        </w:rPr>
+      </w:pPr>
+    </w:p>
+    <w:p>
+      <w:r>
+        <w:t>If you see no errors then everything has worked and you can press “ctrl + C” to stop Asebamedulla from running so we can continue with installing the interface.</w:t>
+      </w:r>
+    </w:p>
+    <w:p>
+      <w:pPr>
+        <w:rPr>
+          <w:rStyle w:val="Code"/>
+          <w:rFonts w:asciiTheme="minorHAnsi" w:eastAsiaTheme="minorEastAsia" w:hAnsiTheme="minorHAnsi" w:cs="Times New Roman"/>
+          <w:sz w:val="24"/>
+        </w:rPr>
+      </w:pPr>
+    </w:p>
+    <w:p>
+      <w:pPr>
+        <w:pStyle w:val="Heading2"/>
+        <w:rPr>
+          <w:rStyle w:val="Code"/>
+          <w:rFonts w:asciiTheme="majorHAnsi" w:eastAsiaTheme="majorEastAsia" w:hAnsiTheme="majorHAnsi" w:cs="FreeSans"/>
+          <w:sz w:val="28"/>
+        </w:rPr>
+      </w:pPr>
+      <w:r>
+        <w:rPr>
+          <w:rStyle w:val="Code"/>
+          <w:rFonts w:asciiTheme="majorHAnsi" w:eastAsiaTheme="majorEastAsia" w:hAnsiTheme="majorHAnsi" w:cs="FreeSans"/>
+          <w:sz w:val="28"/>
+        </w:rPr>
+        <w:t>4</w:t>
+      </w:r>
+      <w:r>
+        <w:rPr>
+          <w:rStyle w:val="Code"/>
+          <w:rFonts w:asciiTheme="majorHAnsi" w:eastAsiaTheme="majorEastAsia" w:hAnsiTheme="majorHAnsi" w:cs="FreeSans"/>
+          <w:sz w:val="28"/>
+        </w:rPr>
+        <w:t>.2 Install the Python Module</w:t>
+      </w:r>
+    </w:p>
+    <w:p>
+      <w:r>
+        <w:t>The interface is written in Python and requires a module called “</w:t>
+      </w:r>
+      <w:proofErr w:type="spellStart"/>
+      <w:r>
+        <w:t>scratchpy</w:t>
+      </w:r>
+      <w:proofErr w:type="spellEnd"/>
+      <w:r>
+        <w:t>” to communicate with scratch. To install this module we will use a python package installer. Enter the following code in the terminal</w:t>
+      </w:r>
+    </w:p>
+    <w:p/>
+    <w:p>
+      <w:pPr>
+        <w:rPr>
+          <w:rStyle w:val="Code"/>
+        </w:rPr>
+      </w:pPr>
+      <w:proofErr w:type="spellStart"/>
+      <w:proofErr w:type="gramStart"/>
+      <w:r>
+        <w:rPr>
+          <w:rStyle w:val="Code"/>
+        </w:rPr>
+        <w:t>sudo</w:t>
+      </w:r>
+      <w:proofErr w:type="spellEnd"/>
+      <w:proofErr w:type="gramEnd"/>
+      <w:r>
+        <w:rPr>
+          <w:rStyle w:val="Code"/>
+        </w:rPr>
+        <w:t xml:space="preserve"> apt-get install python-pip</w:t>
+      </w:r>
+    </w:p>
+    <w:p>
+      <w:pPr>
+        <w:rPr>
+          <w:rStyle w:val="Code"/>
+        </w:rPr>
+      </w:pPr>
+    </w:p>
+    <w:p>
+      <w:r>
+        <w:t>Now we can use Python-pip to install the module. Python-pip is used similar to apt-get. To install the module type the following.</w:t>
+      </w:r>
+    </w:p>
+    <w:p/>
+    <w:p>
+      <w:pPr>
+        <w:rPr>
+          <w:rStyle w:val="Code"/>
+        </w:rPr>
+      </w:pPr>
+      <w:proofErr w:type="spellStart"/>
+      <w:proofErr w:type="gramStart"/>
+      <w:r>
+        <w:rPr>
+          <w:rStyle w:val="Code"/>
+        </w:rPr>
+        <w:t>sudo</w:t>
+      </w:r>
+      <w:proofErr w:type="spellEnd"/>
+      <w:proofErr w:type="gramEnd"/>
+      <w:r>
+        <w:rPr>
+          <w:rStyle w:val="Code"/>
+        </w:rPr>
+        <w:t xml:space="preserve"> pip install </w:t>
+      </w:r>
+      <w:proofErr w:type="spellStart"/>
+      <w:r>
+        <w:rPr>
+          <w:rStyle w:val="Code"/>
+        </w:rPr>
+        <w:t>scratchpy</w:t>
+      </w:r>
+      <w:proofErr w:type="spellEnd"/>
+    </w:p>
+    <w:p>
+      <w:pPr>
+        <w:rPr>
+          <w:rStyle w:val="Code"/>
+        </w:rPr>
+      </w:pPr>
+    </w:p>
+    <w:p>
+      <w:r>
+        <w:t>With this done, the interface is almost ready to work.</w:t>
+      </w:r>
+    </w:p>
+    <w:p/>
+    <w:p>
+      <w:pPr>
+        <w:pStyle w:val="Heading2"/>
+        <w:rPr>
+          <w:rStyle w:val="Code"/>
+          <w:rFonts w:asciiTheme="majorHAnsi" w:eastAsiaTheme="majorEastAsia" w:hAnsiTheme="majorHAnsi" w:cs="FreeSans"/>
+          <w:sz w:val="28"/>
+        </w:rPr>
+      </w:pPr>
+      <w:r>
+        <w:rPr>
+          <w:rStyle w:val="Code"/>
+          <w:rFonts w:asciiTheme="majorHAnsi" w:eastAsiaTheme="majorEastAsia" w:hAnsiTheme="majorHAnsi" w:cs="FreeSans"/>
+          <w:sz w:val="28"/>
+        </w:rPr>
+        <w:lastRenderedPageBreak/>
+        <w:t>4</w:t>
+      </w:r>
+      <w:r>
+        <w:rPr>
+          <w:rStyle w:val="Code"/>
+          <w:rFonts w:asciiTheme="majorHAnsi" w:eastAsiaTheme="majorEastAsia" w:hAnsiTheme="majorHAnsi" w:cs="FreeSans"/>
+          <w:sz w:val="28"/>
+        </w:rPr>
+        <w:t>.3 Download the Interface</w:t>
+      </w:r>
+    </w:p>
+    <w:p>
+      <w:r>
+        <w:t xml:space="preserve">Now you need to download the actual program which will do the work. Go to the following link and click “download zip”. </w:t>
+      </w:r>
+    </w:p>
+    <w:p>
+      <w:pPr>
+        <w:rPr>
+          <w:rStyle w:val="InternetLink"/>
+        </w:rPr>
+      </w:pPr>
+      <w:hyperlink r:id="rId8">
+        <w:r>
+          <w:rPr>
+            <w:rStyle w:val="InternetLink"/>
+          </w:rPr>
+          <w:t>https://github.com/lazerduck/Thymio_python_interface</w:t>
+        </w:r>
+      </w:hyperlink>
+    </w:p>
+    <w:p>
+      <w:r>
         <w:t>Now extract the files to somewhere convenient, for this example I will be using the desktop.</w:t>
       </w:r>
     </w:p>
@@ -859,13 +868,27 @@
         <w:rPr>
           <w:rStyle w:val="Code"/>
         </w:rPr>
-        <w:t xml:space="preserve"> Asebamedulla “</w:t>
+        <w:t xml:space="preserve"> </w:t>
       </w:r>
       <w:proofErr w:type="spellStart"/>
       <w:r>
         <w:rPr>
           <w:rStyle w:val="Code"/>
         </w:rPr>
+        <w:t>Asebamedulla</w:t>
+      </w:r>
+      <w:proofErr w:type="spellEnd"/>
+      <w:r>
+        <w:rPr>
+          <w:rStyle w:val="Code"/>
+        </w:rPr>
+        <w:t xml:space="preserve"> “</w:t>
+      </w:r>
+      <w:proofErr w:type="spellStart"/>
+      <w:r>
+        <w:rPr>
+          <w:rStyle w:val="Code"/>
+        </w:rPr>
         <w:t>ser:name</w:t>
       </w:r>
       <w:proofErr w:type="spellEnd"/>
@@ -873,7 +896,21 @@
         <w:rPr>
           <w:rStyle w:val="Code"/>
         </w:rPr>
-        <w:t>=Thymio-II”</w:t>
+        <w:t>=</w:t>
+      </w:r>
+      <w:proofErr w:type="spellStart"/>
+      <w:r>
+        <w:rPr>
+          <w:rStyle w:val="Code"/>
+        </w:rPr>
+        <w:t>Thymio</w:t>
+      </w:r>
+      <w:proofErr w:type="spellEnd"/>
+      <w:r>
+        <w:rPr>
+          <w:rStyle w:val="Code"/>
+        </w:rPr>
+        <w:t>-II”</w:t>
       </w:r>
     </w:p>
     <w:p>
@@ -1302,7 +1339,7 @@
                     <pic:cNvPicPr/>
                   </pic:nvPicPr>
                   <pic:blipFill rotWithShape="1">
-                    <a:blip r:embed="rId8"/>
+                    <a:blip r:embed="rId9"/>
                     <a:srcRect l="31575" t="42943" r="53634" b="52333"/>
                     <a:stretch/>
                   </pic:blipFill>
@@ -1379,7 +1416,7 @@
                     <pic:cNvPicPr/>
                   </pic:nvPicPr>
                   <pic:blipFill rotWithShape="1">
-                    <a:blip r:embed="rId9"/>
+                    <a:blip r:embed="rId10"/>
                     <a:srcRect l="31243" t="15363" r="60115" b="80500"/>
                     <a:stretch/>
                   </pic:blipFill>
@@ -1726,7 +1763,7 @@
 </file>
 
 <file path=word/numbering.xml><?xml version="1.0" encoding="utf-8"?>
-<w:numbering xmlns:wpc="http://schemas.microsoft.com/office/word/2010/wordprocessingCanvas" xmlns:mc="http://schemas.openxmlformats.org/markup-compatibility/2006" xmlns:o="urn:schemas-microsoft-com:office:office" xmlns:r="http://schemas.openxmlformats.org/officeDocument/2006/relationships" xmlns:m="http://schemas.openxmlformats.org/officeDocument/2006/math" xmlns:v="urn:schemas-microsoft-com:vml" xmlns:wp14="http://schemas.microsoft.com/office/word/2010/wordprocessingDrawing" xmlns:wp="http://schemas.openxmlformats.org/drawingml/2006/wordprocessingDrawing" xmlns:w10="urn:schemas-microsoft-com:office:word" xmlns:w="http://schemas.openxmlformats.org/wordprocessingml/2006/main" xmlns:w14="http://schemas.microsoft.com/office/word/2010/wordml" xmlns:w15="http://schemas.microsoft.com/office/word/2012/wordml" xmlns:wpg="http://schemas.microsoft.com/office/word/2010/wordprocessingGroup" xmlns:wpi="http://schemas.microsoft.com/office/word/2010/wordprocessingInk" xmlns:wne="http://schemas.microsoft.com/office/word/2006/wordml" xmlns:wps="http://schemas.microsoft.com/office/word/2010/wordprocessingShape" mc:Ignorable="w14 w15 wp14">
+<w:numbering xmlns:wpc="http://schemas.microsoft.com/office/word/2010/wordprocessingCanvas" xmlns:mc="http://schemas.openxmlformats.org/markup-compatibility/2006" xmlns:o="urn:schemas-microsoft-com:office:office" xmlns:r="http://schemas.openxmlformats.org/officeDocument/2006/relationships" xmlns:m="http://schemas.openxmlformats.org/officeDocument/2006/math" xmlns:v="urn:schemas-microsoft-com:vml" xmlns:wp14="http://schemas.microsoft.com/office/word/2010/wordprocessingDrawing" xmlns:wp="http://schemas.openxmlformats.org/drawingml/2006/wordprocessingDrawing" xmlns:w10="urn:schemas-microsoft-com:office:word" xmlns:w="http://schemas.openxmlformats.org/wordprocessingml/2006/main" xmlns:w14="http://schemas.microsoft.com/office/word/2010/wordml" xmlns:wpg="http://schemas.microsoft.com/office/word/2010/wordprocessingGroup" xmlns:wpi="http://schemas.microsoft.com/office/word/2010/wordprocessingInk" xmlns:wne="http://schemas.microsoft.com/office/word/2006/wordml" xmlns:wps="http://schemas.microsoft.com/office/word/2010/wordprocessingShape" mc:Ignorable="w14 wp14">
   <w:abstractNum w:abstractNumId="0">
     <w:nsid w:val="0FCA7252"/>
     <w:multiLevelType w:val="hybridMultilevel"/>
@@ -2204,7 +2241,7 @@
 </file>
 
 <file path=word/styles.xml><?xml version="1.0" encoding="utf-8"?>
-<w:styles xmlns:mc="http://schemas.openxmlformats.org/markup-compatibility/2006" xmlns:r="http://schemas.openxmlformats.org/officeDocument/2006/relationships" xmlns:w="http://schemas.openxmlformats.org/wordprocessingml/2006/main" xmlns:w14="http://schemas.microsoft.com/office/word/2010/wordml" xmlns:w15="http://schemas.microsoft.com/office/word/2012/wordml" mc:Ignorable="w14 w15">
+<w:styles xmlns:mc="http://schemas.openxmlformats.org/markup-compatibility/2006" xmlns:r="http://schemas.openxmlformats.org/officeDocument/2006/relationships" xmlns:w="http://schemas.openxmlformats.org/wordprocessingml/2006/main" xmlns:w14="http://schemas.microsoft.com/office/word/2010/wordml" mc:Ignorable="w14">
   <w:docDefaults>
     <w:rPrDefault>
       <w:rPr>
@@ -2216,378 +2253,144 @@
     </w:rPrDefault>
     <w:pPrDefault/>
   </w:docDefaults>
-  <w:latentStyles w:defLockedState="0" w:defUIPriority="99" w:defSemiHidden="0" w:defUnhideWhenUsed="0" w:defQFormat="0" w:count="371">
-    <w:lsdException w:name="Normal" w:uiPriority="0" w:qFormat="1"/>
-    <w:lsdException w:name="heading 1" w:uiPriority="9" w:qFormat="1"/>
-    <w:lsdException w:name="heading 2" w:semiHidden="1" w:uiPriority="9" w:unhideWhenUsed="1" w:qFormat="1"/>
-    <w:lsdException w:name="heading 3" w:semiHidden="1" w:uiPriority="9" w:unhideWhenUsed="1" w:qFormat="1"/>
-    <w:lsdException w:name="heading 4" w:semiHidden="1" w:uiPriority="9" w:unhideWhenUsed="1" w:qFormat="1"/>
-    <w:lsdException w:name="heading 5" w:semiHidden="1" w:uiPriority="9" w:unhideWhenUsed="1" w:qFormat="1"/>
-    <w:lsdException w:name="heading 6" w:semiHidden="1" w:uiPriority="9" w:unhideWhenUsed="1" w:qFormat="1"/>
-    <w:lsdException w:name="heading 7" w:semiHidden="1" w:uiPriority="9" w:unhideWhenUsed="1" w:qFormat="1"/>
-    <w:lsdException w:name="heading 8" w:semiHidden="1" w:uiPriority="9" w:unhideWhenUsed="1" w:qFormat="1"/>
-    <w:lsdException w:name="heading 9" w:semiHidden="1" w:uiPriority="9" w:unhideWhenUsed="1" w:qFormat="1"/>
-    <w:lsdException w:name="index 1" w:semiHidden="1" w:unhideWhenUsed="1"/>
-    <w:lsdException w:name="index 2" w:semiHidden="1" w:unhideWhenUsed="1"/>
-    <w:lsdException w:name="index 3" w:semiHidden="1" w:unhideWhenUsed="1"/>
-    <w:lsdException w:name="index 4" w:semiHidden="1" w:unhideWhenUsed="1"/>
-    <w:lsdException w:name="index 5" w:semiHidden="1" w:unhideWhenUsed="1"/>
-    <w:lsdException w:name="index 6" w:semiHidden="1" w:unhideWhenUsed="1"/>
-    <w:lsdException w:name="index 7" w:semiHidden="1" w:unhideWhenUsed="1"/>
-    <w:lsdException w:name="index 8" w:semiHidden="1" w:unhideWhenUsed="1"/>
-    <w:lsdException w:name="index 9" w:semiHidden="1" w:unhideWhenUsed="1"/>
-    <w:lsdException w:name="toc 1" w:semiHidden="1" w:uiPriority="39" w:unhideWhenUsed="1"/>
-    <w:lsdException w:name="toc 2" w:semiHidden="1" w:uiPriority="39" w:unhideWhenUsed="1"/>
-    <w:lsdException w:name="toc 3" w:semiHidden="1" w:uiPriority="39" w:unhideWhenUsed="1"/>
-    <w:lsdException w:name="toc 4" w:semiHidden="1" w:uiPriority="39" w:unhideWhenUsed="1"/>
-    <w:lsdException w:name="toc 5" w:semiHidden="1" w:uiPriority="39" w:unhideWhenUsed="1"/>
-    <w:lsdException w:name="toc 6" w:semiHidden="1" w:uiPriority="39" w:unhideWhenUsed="1"/>
-    <w:lsdException w:name="toc 7" w:semiHidden="1" w:uiPriority="39" w:unhideWhenUsed="1"/>
-    <w:lsdException w:name="toc 8" w:semiHidden="1" w:uiPriority="39" w:unhideWhenUsed="1"/>
-    <w:lsdException w:name="toc 9" w:semiHidden="1" w:uiPriority="39" w:unhideWhenUsed="1"/>
-    <w:lsdException w:name="Normal Indent" w:semiHidden="1" w:unhideWhenUsed="1"/>
-    <w:lsdException w:name="footnote text" w:semiHidden="1" w:unhideWhenUsed="1"/>
-    <w:lsdException w:name="annotation text" w:semiHidden="1" w:unhideWhenUsed="1"/>
-    <w:lsdException w:name="header" w:semiHidden="1" w:unhideWhenUsed="1"/>
-    <w:lsdException w:name="footer" w:semiHidden="1" w:unhideWhenUsed="1"/>
-    <w:lsdException w:name="index heading" w:semiHidden="1" w:unhideWhenUsed="1"/>
-    <w:lsdException w:name="caption" w:semiHidden="1" w:uiPriority="35" w:unhideWhenUsed="1"/>
-    <w:lsdException w:name="table of figures" w:semiHidden="1" w:unhideWhenUsed="1"/>
-    <w:lsdException w:name="envelope address" w:semiHidden="1" w:unhideWhenUsed="1"/>
-    <w:lsdException w:name="envelope return" w:semiHidden="1" w:unhideWhenUsed="1"/>
-    <w:lsdException w:name="footnote reference" w:semiHidden="1" w:unhideWhenUsed="1"/>
-    <w:lsdException w:name="annotation reference" w:semiHidden="1" w:unhideWhenUsed="1"/>
-    <w:lsdException w:name="line number" w:semiHidden="1" w:unhideWhenUsed="1"/>
-    <w:lsdException w:name="page number" w:semiHidden="1" w:unhideWhenUsed="1"/>
-    <w:lsdException w:name="endnote reference" w:semiHidden="1" w:unhideWhenUsed="1"/>
-    <w:lsdException w:name="endnote text" w:semiHidden="1" w:unhideWhenUsed="1"/>
-    <w:lsdException w:name="table of authorities" w:semiHidden="1" w:unhideWhenUsed="1"/>
-    <w:lsdException w:name="macro" w:semiHidden="1" w:unhideWhenUsed="1"/>
-    <w:lsdException w:name="toa heading" w:semiHidden="1" w:unhideWhenUsed="1"/>
-    <w:lsdException w:name="List" w:semiHidden="1" w:unhideWhenUsed="1"/>
-    <w:lsdException w:name="List Bullet" w:semiHidden="1" w:unhideWhenUsed="1"/>
-    <w:lsdException w:name="List Number" w:semiHidden="1" w:unhideWhenUsed="1"/>
-    <w:lsdException w:name="List 2" w:semiHidden="1" w:unhideWhenUsed="1"/>
-    <w:lsdException w:name="List 3" w:semiHidden="1" w:unhideWhenUsed="1"/>
-    <w:lsdException w:name="List 4" w:semiHidden="1" w:unhideWhenUsed="1"/>
-    <w:lsdException w:name="List 5" w:semiHidden="1" w:unhideWhenUsed="1"/>
-    <w:lsdException w:name="List Bullet 2" w:semiHidden="1" w:unhideWhenUsed="1"/>
-    <w:lsdException w:name="List Bullet 3" w:semiHidden="1" w:unhideWhenUsed="1"/>
-    <w:lsdException w:name="List Bullet 4" w:semiHidden="1" w:unhideWhenUsed="1"/>
-    <w:lsdException w:name="List Bullet 5" w:semiHidden="1" w:unhideWhenUsed="1"/>
-    <w:lsdException w:name="List Number 2" w:semiHidden="1" w:unhideWhenUsed="1"/>
-    <w:lsdException w:name="List Number 3" w:semiHidden="1" w:unhideWhenUsed="1"/>
-    <w:lsdException w:name="List Number 4" w:semiHidden="1" w:unhideWhenUsed="1"/>
-    <w:lsdException w:name="List Number 5" w:semiHidden="1" w:unhideWhenUsed="1"/>
-    <w:lsdException w:name="Title" w:uiPriority="10" w:qFormat="1"/>
-    <w:lsdException w:name="Closing" w:semiHidden="1" w:unhideWhenUsed="1"/>
-    <w:lsdException w:name="Signature" w:semiHidden="1" w:unhideWhenUsed="1"/>
-    <w:lsdException w:name="Default Paragraph Font" w:semiHidden="1" w:uiPriority="1" w:unhideWhenUsed="1"/>
-    <w:lsdException w:name="Body Text" w:semiHidden="1" w:unhideWhenUsed="1"/>
-    <w:lsdException w:name="Body Text Indent" w:semiHidden="1" w:unhideWhenUsed="1"/>
-    <w:lsdException w:name="List Continue" w:semiHidden="1" w:unhideWhenUsed="1"/>
-    <w:lsdException w:name="List Continue 2" w:semiHidden="1" w:unhideWhenUsed="1"/>
-    <w:lsdException w:name="List Continue 3" w:semiHidden="1" w:unhideWhenUsed="1"/>
-    <w:lsdException w:name="List Continue 4" w:semiHidden="1" w:unhideWhenUsed="1"/>
-    <w:lsdException w:name="List Continue 5" w:semiHidden="1" w:unhideWhenUsed="1"/>
-    <w:lsdException w:name="Message Header" w:semiHidden="1" w:unhideWhenUsed="1"/>
-    <w:lsdException w:name="Subtitle" w:uiPriority="11" w:qFormat="1"/>
-    <w:lsdException w:name="Salutation" w:semiHidden="1" w:unhideWhenUsed="1"/>
-    <w:lsdException w:name="Date" w:semiHidden="1" w:unhideWhenUsed="1"/>
-    <w:lsdException w:name="Body Text First Indent" w:semiHidden="1" w:unhideWhenUsed="1"/>
-    <w:lsdException w:name="Body Text First Indent 2" w:semiHidden="1" w:unhideWhenUsed="1"/>
-    <w:lsdException w:name="Note Heading" w:semiHidden="1" w:unhideWhenUsed="1"/>
-    <w:lsdException w:name="Body Text 2" w:semiHidden="1" w:unhideWhenUsed="1"/>
-    <w:lsdException w:name="Body Text 3" w:semiHidden="1" w:unhideWhenUsed="1"/>
-    <w:lsdException w:name="Body Text Indent 2" w:semiHidden="1" w:unhideWhenUsed="1"/>
-    <w:lsdException w:name="Body Text Indent 3" w:semiHidden="1" w:unhideWhenUsed="1"/>
-    <w:lsdException w:name="Block Text" w:semiHidden="1" w:unhideWhenUsed="1"/>
-    <w:lsdException w:name="Hyperlink" w:semiHidden="1" w:unhideWhenUsed="1"/>
-    <w:lsdException w:name="FollowedHyperlink" w:semiHidden="1" w:unhideWhenUsed="1"/>
-    <w:lsdException w:name="Strong" w:uiPriority="22" w:qFormat="1"/>
-    <w:lsdException w:name="Emphasis" w:uiPriority="20" w:qFormat="1"/>
-    <w:lsdException w:name="Document Map" w:semiHidden="1" w:unhideWhenUsed="1"/>
-    <w:lsdException w:name="Plain Text" w:semiHidden="1" w:unhideWhenUsed="1"/>
-    <w:lsdException w:name="E-mail Signature" w:semiHidden="1" w:unhideWhenUsed="1"/>
-    <w:lsdException w:name="HTML Top of Form" w:semiHidden="1" w:unhideWhenUsed="1"/>
-    <w:lsdException w:name="HTML Bottom of Form" w:semiHidden="1" w:unhideWhenUsed="1"/>
-    <w:lsdException w:name="Normal (Web)" w:semiHidden="1" w:unhideWhenUsed="1"/>
-    <w:lsdException w:name="HTML Acronym" w:semiHidden="1" w:unhideWhenUsed="1"/>
-    <w:lsdException w:name="HTML Address" w:semiHidden="1" w:unhideWhenUsed="1"/>
-    <w:lsdException w:name="HTML Cite" w:semiHidden="1" w:unhideWhenUsed="1"/>
-    <w:lsdException w:name="HTML Code" w:semiHidden="1" w:unhideWhenUsed="1"/>
-    <w:lsdException w:name="HTML Definition" w:semiHidden="1" w:unhideWhenUsed="1"/>
-    <w:lsdException w:name="HTML Keyboard" w:semiHidden="1" w:unhideWhenUsed="1"/>
-    <w:lsdException w:name="HTML Preformatted" w:semiHidden="1" w:unhideWhenUsed="1"/>
-    <w:lsdException w:name="HTML Sample" w:semiHidden="1" w:unhideWhenUsed="1"/>
-    <w:lsdException w:name="HTML Typewriter" w:semiHidden="1" w:unhideWhenUsed="1"/>
-    <w:lsdException w:name="HTML Variable" w:semiHidden="1" w:unhideWhenUsed="1"/>
-    <w:lsdException w:name="Normal Table" w:semiHidden="1" w:unhideWhenUsed="1"/>
-    <w:lsdException w:name="annotation subject" w:semiHidden="1" w:unhideWhenUsed="1"/>
-    <w:lsdException w:name="No List" w:semiHidden="1" w:unhideWhenUsed="1"/>
-    <w:lsdException w:name="Outline List 1" w:semiHidden="1" w:unhideWhenUsed="1"/>
-    <w:lsdException w:name="Outline List 2" w:semiHidden="1" w:unhideWhenUsed="1"/>
-    <w:lsdException w:name="Outline List 3" w:semiHidden="1" w:unhideWhenUsed="1"/>
-    <w:lsdException w:name="Table Simple 1" w:semiHidden="1" w:unhideWhenUsed="1"/>
-    <w:lsdException w:name="Table Simple 2" w:semiHidden="1" w:unhideWhenUsed="1"/>
-    <w:lsdException w:name="Table Simple 3" w:semiHidden="1" w:unhideWhenUsed="1"/>
-    <w:lsdException w:name="Table Classic 1" w:semiHidden="1" w:unhideWhenUsed="1"/>
-    <w:lsdException w:name="Table Classic 2" w:semiHidden="1" w:unhideWhenUsed="1"/>
-    <w:lsdException w:name="Table Classic 3" w:semiHidden="1" w:unhideWhenUsed="1"/>
-    <w:lsdException w:name="Table Classic 4" w:semiHidden="1" w:unhideWhenUsed="1"/>
-    <w:lsdException w:name="Table Colorful 1" w:semiHidden="1" w:unhideWhenUsed="1"/>
-    <w:lsdException w:name="Table Colorful 2" w:semiHidden="1" w:unhideWhenUsed="1"/>
-    <w:lsdException w:name="Table Colorful 3" w:semiHidden="1" w:unhideWhenUsed="1"/>
-    <w:lsdException w:name="Table Columns 1" w:semiHidden="1" w:unhideWhenUsed="1"/>
-    <w:lsdException w:name="Table Columns 2" w:semiHidden="1" w:unhideWhenUsed="1"/>
-    <w:lsdException w:name="Table Columns 3" w:semiHidden="1" w:unhideWhenUsed="1"/>
-    <w:lsdException w:name="Table Columns 4" w:semiHidden="1" w:unhideWhenUsed="1"/>
-    <w:lsdException w:name="Table Columns 5" w:semiHidden="1" w:unhideWhenUsed="1"/>
-    <w:lsdException w:name="Table Grid 1" w:semiHidden="1" w:unhideWhenUsed="1"/>
-    <w:lsdException w:name="Table Grid 2" w:semiHidden="1" w:unhideWhenUsed="1"/>
-    <w:lsdException w:name="Table Grid 3" w:semiHidden="1" w:unhideWhenUsed="1"/>
-    <w:lsdException w:name="Table Grid 4" w:semiHidden="1" w:unhideWhenUsed="1"/>
-    <w:lsdException w:name="Table Grid 5" w:semiHidden="1" w:unhideWhenUsed="1"/>
-    <w:lsdException w:name="Table Grid 6" w:semiHidden="1" w:unhideWhenUsed="1"/>
-    <w:lsdException w:name="Table Grid 7" w:semiHidden="1" w:unhideWhenUsed="1"/>
-    <w:lsdException w:name="Table Grid 8" w:semiHidden="1" w:unhideWhenUsed="1"/>
-    <w:lsdException w:name="Table List 1" w:semiHidden="1" w:unhideWhenUsed="1"/>
-    <w:lsdException w:name="Table List 2" w:semiHidden="1" w:unhideWhenUsed="1"/>
-    <w:lsdException w:name="Table List 3" w:semiHidden="1" w:unhideWhenUsed="1"/>
-    <w:lsdException w:name="Table List 4" w:semiHidden="1" w:unhideWhenUsed="1"/>
-    <w:lsdException w:name="Table List 5" w:semiHidden="1" w:unhideWhenUsed="1"/>
-    <w:lsdException w:name="Table List 6" w:semiHidden="1" w:unhideWhenUsed="1"/>
-    <w:lsdException w:name="Table List 7" w:semiHidden="1" w:unhideWhenUsed="1"/>
-    <w:lsdException w:name="Table List 8" w:semiHidden="1" w:unhideWhenUsed="1"/>
-    <w:lsdException w:name="Table 3D effects 1" w:semiHidden="1" w:unhideWhenUsed="1"/>
-    <w:lsdException w:name="Table 3D effects 2" w:semiHidden="1" w:unhideWhenUsed="1"/>
-    <w:lsdException w:name="Table 3D effects 3" w:semiHidden="1" w:unhideWhenUsed="1"/>
-    <w:lsdException w:name="Table Contemporary" w:semiHidden="1" w:unhideWhenUsed="1"/>
-    <w:lsdException w:name="Table Elegant" w:semiHidden="1" w:unhideWhenUsed="1"/>
-    <w:lsdException w:name="Table Professional" w:semiHidden="1" w:unhideWhenUsed="1"/>
-    <w:lsdException w:name="Table Subtle 1" w:semiHidden="1" w:unhideWhenUsed="1"/>
-    <w:lsdException w:name="Table Subtle 2" w:semiHidden="1" w:unhideWhenUsed="1"/>
-    <w:lsdException w:name="Table Web 1" w:semiHidden="1" w:unhideWhenUsed="1"/>
-    <w:lsdException w:name="Table Web 2" w:semiHidden="1" w:unhideWhenUsed="1"/>
-    <w:lsdException w:name="Table Web 3" w:semiHidden="1" w:unhideWhenUsed="1"/>
-    <w:lsdException w:name="Balloon Text" w:semiHidden="1" w:unhideWhenUsed="1"/>
-    <w:lsdException w:name="Table Grid" w:uiPriority="39"/>
-    <w:lsdException w:name="Table Theme" w:semiHidden="1" w:unhideWhenUsed="1"/>
-    <w:lsdException w:name="Placeholder Text" w:semiHidden="1"/>
-    <w:lsdException w:name="No Spacing" w:uiPriority="1" w:qFormat="1"/>
-    <w:lsdException w:name="Light Shading" w:uiPriority="60"/>
-    <w:lsdException w:name="Light List" w:uiPriority="61"/>
-    <w:lsdException w:name="Light Grid" w:uiPriority="62"/>
-    <w:lsdException w:name="Medium Shading 1" w:uiPriority="63"/>
-    <w:lsdException w:name="Medium Shading 2" w:uiPriority="64"/>
-    <w:lsdException w:name="Medium List 1" w:uiPriority="65"/>
-    <w:lsdException w:name="Medium List 2" w:uiPriority="66"/>
-    <w:lsdException w:name="Medium Grid 1" w:uiPriority="67"/>
-    <w:lsdException w:name="Medium Grid 2" w:uiPriority="68"/>
-    <w:lsdException w:name="Medium Grid 3" w:uiPriority="69"/>
-    <w:lsdException w:name="Dark List" w:uiPriority="70"/>
-    <w:lsdException w:name="Colorful Shading" w:uiPriority="71"/>
-    <w:lsdException w:name="Colorful List" w:uiPriority="72"/>
-    <w:lsdException w:name="Colorful Grid" w:uiPriority="73"/>
-    <w:lsdException w:name="Light Shading Accent 1" w:uiPriority="60"/>
-    <w:lsdException w:name="Light List Accent 1" w:uiPriority="61"/>
-    <w:lsdException w:name="Light Grid Accent 1" w:uiPriority="62"/>
-    <w:lsdException w:name="Medium Shading 1 Accent 1" w:uiPriority="63"/>
-    <w:lsdException w:name="Medium Shading 2 Accent 1" w:uiPriority="64"/>
-    <w:lsdException w:name="Medium List 1 Accent 1" w:uiPriority="65"/>
-    <w:lsdException w:name="Revision" w:semiHidden="1"/>
-    <w:lsdException w:name="List Paragraph" w:uiPriority="34" w:qFormat="1"/>
-    <w:lsdException w:name="Quote" w:uiPriority="29" w:qFormat="1"/>
-    <w:lsdException w:name="Intense Quote" w:uiPriority="30" w:qFormat="1"/>
-    <w:lsdException w:name="Medium List 2 Accent 1" w:uiPriority="66"/>
-    <w:lsdException w:name="Medium Grid 1 Accent 1" w:uiPriority="67"/>
-    <w:lsdException w:name="Medium Grid 2 Accent 1" w:uiPriority="68"/>
-    <w:lsdException w:name="Medium Grid 3 Accent 1" w:uiPriority="69"/>
-    <w:lsdException w:name="Dark List Accent 1" w:uiPriority="70"/>
-    <w:lsdException w:name="Colorful Shading Accent 1" w:uiPriority="71"/>
-    <w:lsdException w:name="Colorful List Accent 1" w:uiPriority="72"/>
-    <w:lsdException w:name="Colorful Grid Accent 1" w:uiPriority="73"/>
-    <w:lsdException w:name="Light Shading Accent 2" w:uiPriority="60"/>
-    <w:lsdException w:name="Light List Accent 2" w:uiPriority="61"/>
-    <w:lsdException w:name="Light Grid Accent 2" w:uiPriority="62"/>
-    <w:lsdException w:name="Medium Shading 1 Accent 2" w:uiPriority="63"/>
-    <w:lsdException w:name="Medium Shading 2 Accent 2" w:uiPriority="64"/>
-    <w:lsdException w:name="Medium List 1 Accent 2" w:uiPriority="65"/>
-    <w:lsdException w:name="Medium List 2 Accent 2" w:uiPriority="66"/>
-    <w:lsdException w:name="Medium Grid 1 Accent 2" w:uiPriority="67"/>
-    <w:lsdException w:name="Medium Grid 2 Accent 2" w:uiPriority="68"/>
-    <w:lsdException w:name="Medium Grid 3 Accent 2" w:uiPriority="69"/>
-    <w:lsdException w:name="Dark List Accent 2" w:uiPriority="70"/>
-    <w:lsdException w:name="Colorful Shading Accent 2" w:uiPriority="71"/>
-    <w:lsdException w:name="Colorful List Accent 2" w:uiPriority="72"/>
-    <w:lsdException w:name="Colorful Grid Accent 2" w:uiPriority="73"/>
-    <w:lsdException w:name="Light Shading Accent 3" w:uiPriority="60"/>
-    <w:lsdException w:name="Light List Accent 3" w:uiPriority="61"/>
-    <w:lsdException w:name="Light Grid Accent 3" w:uiPriority="62"/>
-    <w:lsdException w:name="Medium Shading 1 Accent 3" w:uiPriority="63"/>
-    <w:lsdException w:name="Medium Shading 2 Accent 3" w:uiPriority="64"/>
-    <w:lsdException w:name="Medium List 1 Accent 3" w:uiPriority="65"/>
-    <w:lsdException w:name="Medium List 2 Accent 3" w:uiPriority="66"/>
-    <w:lsdException w:name="Medium Grid 1 Accent 3" w:uiPriority="67"/>
-    <w:lsdException w:name="Medium Grid 2 Accent 3" w:uiPriority="68"/>
-    <w:lsdException w:name="Medium Grid 3 Accent 3" w:uiPriority="69"/>
-    <w:lsdException w:name="Dark List Accent 3" w:uiPriority="70"/>
-    <w:lsdException w:name="Colorful Shading Accent 3" w:uiPriority="71"/>
-    <w:lsdException w:name="Colorful List Accent 3" w:uiPriority="72"/>
-    <w:lsdException w:name="Colorful Grid Accent 3" w:uiPriority="73"/>
-    <w:lsdException w:name="Light Shading Accent 4" w:uiPriority="60"/>
-    <w:lsdException w:name="Light List Accent 4" w:uiPriority="61"/>
-    <w:lsdException w:name="Light Grid Accent 4" w:uiPriority="62"/>
-    <w:lsdException w:name="Medium Shading 1 Accent 4" w:uiPriority="63"/>
-    <w:lsdException w:name="Medium Shading 2 Accent 4" w:uiPriority="64"/>
-    <w:lsdException w:name="Medium List 1 Accent 4" w:uiPriority="65"/>
-    <w:lsdException w:name="Medium List 2 Accent 4" w:uiPriority="66"/>
-    <w:lsdException w:name="Medium Grid 1 Accent 4" w:uiPriority="67"/>
-    <w:lsdException w:name="Medium Grid 2 Accent 4" w:uiPriority="68"/>
-    <w:lsdException w:name="Medium Grid 3 Accent 4" w:uiPriority="69"/>
-    <w:lsdException w:name="Dark List Accent 4" w:uiPriority="70"/>
-    <w:lsdException w:name="Colorful Shading Accent 4" w:uiPriority="71"/>
-    <w:lsdException w:name="Colorful List Accent 4" w:uiPriority="72"/>
-    <w:lsdException w:name="Colorful Grid Accent 4" w:uiPriority="73"/>
-    <w:lsdException w:name="Light Shading Accent 5" w:uiPriority="60"/>
-    <w:lsdException w:name="Light List Accent 5" w:uiPriority="61"/>
-    <w:lsdException w:name="Light Grid Accent 5" w:uiPriority="62"/>
-    <w:lsdException w:name="Medium Shading 1 Accent 5" w:uiPriority="63"/>
-    <w:lsdException w:name="Medium Shading 2 Accent 5" w:uiPriority="64"/>
-    <w:lsdException w:name="Medium List 1 Accent 5" w:uiPriority="65"/>
-    <w:lsdException w:name="Medium List 2 Accent 5" w:uiPriority="66"/>
-    <w:lsdException w:name="Medium Grid 1 Accent 5" w:uiPriority="67"/>
-    <w:lsdException w:name="Medium Grid 2 Accent 5" w:uiPriority="68"/>
-    <w:lsdException w:name="Medium Grid 3 Accent 5" w:uiPriority="69"/>
-    <w:lsdException w:name="Dark List Accent 5" w:uiPriority="70"/>
-    <w:lsdException w:name="Colorful Shading Accent 5" w:uiPriority="71"/>
-    <w:lsdException w:name="Colorful List Accent 5" w:uiPriority="72"/>
-    <w:lsdException w:name="Colorful Grid Accent 5" w:uiPriority="73"/>
-    <w:lsdException w:name="Light Shading Accent 6" w:uiPriority="60"/>
-    <w:lsdException w:name="Light List Accent 6" w:uiPriority="61"/>
-    <w:lsdException w:name="Light Grid Accent 6" w:uiPriority="62"/>
-    <w:lsdException w:name="Medium Shading 1 Accent 6" w:uiPriority="63"/>
-    <w:lsdException w:name="Medium Shading 2 Accent 6" w:uiPriority="64"/>
-    <w:lsdException w:name="Medium List 1 Accent 6" w:uiPriority="65"/>
-    <w:lsdException w:name="Medium List 2 Accent 6" w:uiPriority="66"/>
-    <w:lsdException w:name="Medium Grid 1 Accent 6" w:uiPriority="67"/>
-    <w:lsdException w:name="Medium Grid 2 Accent 6" w:uiPriority="68"/>
-    <w:lsdException w:name="Medium Grid 3 Accent 6" w:uiPriority="69"/>
-    <w:lsdException w:name="Dark List Accent 6" w:uiPriority="70"/>
-    <w:lsdException w:name="Colorful Shading Accent 6" w:uiPriority="71"/>
-    <w:lsdException w:name="Colorful List Accent 6" w:uiPriority="72"/>
-    <w:lsdException w:name="Colorful Grid Accent 6" w:uiPriority="73"/>
-    <w:lsdException w:name="Subtle Emphasis" w:uiPriority="19" w:qFormat="1"/>
-    <w:lsdException w:name="Intense Emphasis" w:uiPriority="21" w:qFormat="1"/>
-    <w:lsdException w:name="Subtle Reference" w:uiPriority="31" w:qFormat="1"/>
-    <w:lsdException w:name="Intense Reference" w:uiPriority="32" w:qFormat="1"/>
-    <w:lsdException w:name="Book Title" w:uiPriority="33" w:qFormat="1"/>
-    <w:lsdException w:name="Bibliography" w:semiHidden="1" w:uiPriority="37" w:unhideWhenUsed="1"/>
-    <w:lsdException w:name="TOC Heading" w:semiHidden="1" w:uiPriority="39" w:unhideWhenUsed="1" w:qFormat="1"/>
-    <w:lsdException w:name="Plain Table 1" w:uiPriority="41"/>
-    <w:lsdException w:name="Plain Table 2" w:uiPriority="42"/>
-    <w:lsdException w:name="Plain Table 3" w:uiPriority="43"/>
-    <w:lsdException w:name="Plain Table 4" w:uiPriority="44"/>
-    <w:lsdException w:name="Plain Table 5" w:uiPriority="45"/>
-    <w:lsdException w:name="Grid Table Light" w:uiPriority="40"/>
-    <w:lsdException w:name="Grid Table 1 Light" w:uiPriority="46"/>
-    <w:lsdException w:name="Grid Table 2" w:uiPriority="47"/>
-    <w:lsdException w:name="Grid Table 3" w:uiPriority="48"/>
-    <w:lsdException w:name="Grid Table 4" w:uiPriority="49"/>
-    <w:lsdException w:name="Grid Table 5 Dark" w:uiPriority="50"/>
-    <w:lsdException w:name="Grid Table 6 Colorful" w:uiPriority="51"/>
-    <w:lsdException w:name="Grid Table 7 Colorful" w:uiPriority="52"/>
-    <w:lsdException w:name="Grid Table 1 Light Accent 1" w:uiPriority="46"/>
-    <w:lsdException w:name="Grid Table 2 Accent 1" w:uiPriority="47"/>
-    <w:lsdException w:name="Grid Table 3 Accent 1" w:uiPriority="48"/>
-    <w:lsdException w:name="Grid Table 4 Accent 1" w:uiPriority="49"/>
-    <w:lsdException w:name="Grid Table 5 Dark Accent 1" w:uiPriority="50"/>
-    <w:lsdException w:name="Grid Table 6 Colorful Accent 1" w:uiPriority="51"/>
-    <w:lsdException w:name="Grid Table 7 Colorful Accent 1" w:uiPriority="52"/>
-    <w:lsdException w:name="Grid Table 1 Light Accent 2" w:uiPriority="46"/>
-    <w:lsdException w:name="Grid Table 2 Accent 2" w:uiPriority="47"/>
-    <w:lsdException w:name="Grid Table 3 Accent 2" w:uiPriority="48"/>
-    <w:lsdException w:name="Grid Table 4 Accent 2" w:uiPriority="49"/>
-    <w:lsdException w:name="Grid Table 5 Dark Accent 2" w:uiPriority="50"/>
-    <w:lsdException w:name="Grid Table 6 Colorful Accent 2" w:uiPriority="51"/>
-    <w:lsdException w:name="Grid Table 7 Colorful Accent 2" w:uiPriority="52"/>
-    <w:lsdException w:name="Grid Table 1 Light Accent 3" w:uiPriority="46"/>
-    <w:lsdException w:name="Grid Table 2 Accent 3" w:uiPriority="47"/>
-    <w:lsdException w:name="Grid Table 3 Accent 3" w:uiPriority="48"/>
-    <w:lsdException w:name="Grid Table 4 Accent 3" w:uiPriority="49"/>
-    <w:lsdException w:name="Grid Table 5 Dark Accent 3" w:uiPriority="50"/>
-    <w:lsdException w:name="Grid Table 6 Colorful Accent 3" w:uiPriority="51"/>
-    <w:lsdException w:name="Grid Table 7 Colorful Accent 3" w:uiPriority="52"/>
-    <w:lsdException w:name="Grid Table 1 Light Accent 4" w:uiPriority="46"/>
-    <w:lsdException w:name="Grid Table 2 Accent 4" w:uiPriority="47"/>
-    <w:lsdException w:name="Grid Table 3 Accent 4" w:uiPriority="48"/>
-    <w:lsdException w:name="Grid Table 4 Accent 4" w:uiPriority="49"/>
-    <w:lsdException w:name="Grid Table 5 Dark Accent 4" w:uiPriority="50"/>
-    <w:lsdException w:name="Grid Table 6 Colorful Accent 4" w:uiPriority="51"/>
-    <w:lsdException w:name="Grid Table 7 Colorful Accent 4" w:uiPriority="52"/>
-    <w:lsdException w:name="Grid Table 1 Light Accent 5" w:uiPriority="46"/>
-    <w:lsdException w:name="Grid Table 2 Accent 5" w:uiPriority="47"/>
-    <w:lsdException w:name="Grid Table 3 Accent 5" w:uiPriority="48"/>
-    <w:lsdException w:name="Grid Table 4 Accent 5" w:uiPriority="49"/>
-    <w:lsdException w:name="Grid Table 5 Dark Accent 5" w:uiPriority="50"/>
-    <w:lsdException w:name="Grid Table 6 Colorful Accent 5" w:uiPriority="51"/>
-    <w:lsdException w:name="Grid Table 7 Colorful Accent 5" w:uiPriority="52"/>
-    <w:lsdException w:name="Grid Table 1 Light Accent 6" w:uiPriority="46"/>
-    <w:lsdException w:name="Grid Table 2 Accent 6" w:uiPriority="47"/>
-    <w:lsdException w:name="Grid Table 3 Accent 6" w:uiPriority="48"/>
-    <w:lsdException w:name="Grid Table 4 Accent 6" w:uiPriority="49"/>
-    <w:lsdException w:name="Grid Table 5 Dark Accent 6" w:uiPriority="50"/>
-    <w:lsdException w:name="Grid Table 6 Colorful Accent 6" w:uiPriority="51"/>
-    <w:lsdException w:name="Grid Table 7 Colorful Accent 6" w:uiPriority="52"/>
-    <w:lsdException w:name="List Table 1 Light" w:uiPriority="46"/>
-    <w:lsdException w:name="List Table 2" w:uiPriority="47"/>
-    <w:lsdException w:name="List Table 3" w:uiPriority="48"/>
-    <w:lsdException w:name="List Table 4" w:uiPriority="49"/>
-    <w:lsdException w:name="List Table 5 Dark" w:uiPriority="50"/>
-    <w:lsdException w:name="List Table 6 Colorful" w:uiPriority="51"/>
-    <w:lsdException w:name="List Table 7 Colorful" w:uiPriority="52"/>
-    <w:lsdException w:name="List Table 1 Light Accent 1" w:uiPriority="46"/>
-    <w:lsdException w:name="List Table 2 Accent 1" w:uiPriority="47"/>
-    <w:lsdException w:name="List Table 3 Accent 1" w:uiPriority="48"/>
-    <w:lsdException w:name="List Table 4 Accent 1" w:uiPriority="49"/>
-    <w:lsdException w:name="List Table 5 Dark Accent 1" w:uiPriority="50"/>
-    <w:lsdException w:name="List Table 6 Colorful Accent 1" w:uiPriority="51"/>
-    <w:lsdException w:name="List Table 7 Colorful Accent 1" w:uiPriority="52"/>
-    <w:lsdException w:name="List Table 1 Light Accent 2" w:uiPriority="46"/>
-    <w:lsdException w:name="List Table 2 Accent 2" w:uiPriority="47"/>
-    <w:lsdException w:name="List Table 3 Accent 2" w:uiPriority="48"/>
-    <w:lsdException w:name="List Table 4 Accent 2" w:uiPriority="49"/>
-    <w:lsdException w:name="List Table 5 Dark Accent 2" w:uiPriority="50"/>
-    <w:lsdException w:name="List Table 6 Colorful Accent 2" w:uiPriority="51"/>
-    <w:lsdException w:name="List Table 7 Colorful Accent 2" w:uiPriority="52"/>
-    <w:lsdException w:name="List Table 1 Light Accent 3" w:uiPriority="46"/>
-    <w:lsdException w:name="List Table 2 Accent 3" w:uiPriority="47"/>
-    <w:lsdException w:name="List Table 3 Accent 3" w:uiPriority="48"/>
-    <w:lsdException w:name="List Table 4 Accent 3" w:uiPriority="49"/>
-    <w:lsdException w:name="List Table 5 Dark Accent 3" w:uiPriority="50"/>
-    <w:lsdException w:name="List Table 6 Colorful Accent 3" w:uiPriority="51"/>
-    <w:lsdException w:name="List Table 7 Colorful Accent 3" w:uiPriority="52"/>
-    <w:lsdException w:name="List Table 1 Light Accent 4" w:uiPriority="46"/>
-    <w:lsdException w:name="List Table 2 Accent 4" w:uiPriority="47"/>
-    <w:lsdException w:name="List Table 3 Accent 4" w:uiPriority="48"/>
-    <w:lsdException w:name="List Table 4 Accent 4" w:uiPriority="49"/>
-    <w:lsdException w:name="List Table 5 Dark Accent 4" w:uiPriority="50"/>
-    <w:lsdException w:name="List Table 6 Colorful Accent 4" w:uiPriority="51"/>
-    <w:lsdException w:name="List Table 7 Colorful Accent 4" w:uiPriority="52"/>
-    <w:lsdException w:name="List Table 1 Light Accent 5" w:uiPriority="46"/>
-    <w:lsdException w:name="List Table 2 Accent 5" w:uiPriority="47"/>
-    <w:lsdException w:name="List Table 3 Accent 5" w:uiPriority="48"/>
-    <w:lsdException w:name="List Table 4 Accent 5" w:uiPriority="49"/>
-    <w:lsdException w:name="List Table 5 Dark Accent 5" w:uiPriority="50"/>
-    <w:lsdException w:name="List Table 6 Colorful Accent 5" w:uiPriority="51"/>
-    <w:lsdException w:name="List Table 7 Colorful Accent 5" w:uiPriority="52"/>
-    <w:lsdException w:name="List Table 1 Light Accent 6" w:uiPriority="46"/>
-    <w:lsdException w:name="List Table 2 Accent 6" w:uiPriority="47"/>
-    <w:lsdException w:name="List Table 3 Accent 6" w:uiPriority="48"/>
-    <w:lsdException w:name="List Table 4 Accent 6" w:uiPriority="49"/>
-    <w:lsdException w:name="List Table 5 Dark Accent 6" w:uiPriority="50"/>
-    <w:lsdException w:name="List Table 6 Colorful Accent 6" w:uiPriority="51"/>
-    <w:lsdException w:name="List Table 7 Colorful Accent 6" w:uiPriority="52"/>
+  <w:latentStyles w:defLockedState="0" w:defUIPriority="99" w:defSemiHidden="1" w:defUnhideWhenUsed="1" w:defQFormat="0" w:count="267">
+    <w:lsdException w:name="Normal" w:semiHidden="0" w:uiPriority="0" w:unhideWhenUsed="0" w:qFormat="1"/>
+    <w:lsdException w:name="heading 1" w:semiHidden="0" w:uiPriority="9" w:unhideWhenUsed="0" w:qFormat="1"/>
+    <w:lsdException w:name="heading 2" w:uiPriority="9" w:qFormat="1"/>
+    <w:lsdException w:name="heading 3" w:uiPriority="9" w:qFormat="1"/>
+    <w:lsdException w:name="heading 4" w:uiPriority="9" w:qFormat="1"/>
+    <w:lsdException w:name="heading 5" w:uiPriority="9" w:qFormat="1"/>
+    <w:lsdException w:name="heading 6" w:uiPriority="9" w:qFormat="1"/>
+    <w:lsdException w:name="heading 7" w:uiPriority="9" w:qFormat="1"/>
+    <w:lsdException w:name="heading 8" w:uiPriority="9" w:qFormat="1"/>
+    <w:lsdException w:name="heading 9" w:uiPriority="9" w:qFormat="1"/>
+    <w:lsdException w:name="toc 1" w:uiPriority="39"/>
+    <w:lsdException w:name="toc 2" w:uiPriority="39"/>
+    <w:lsdException w:name="toc 3" w:uiPriority="39"/>
+    <w:lsdException w:name="toc 4" w:uiPriority="39"/>
+    <w:lsdException w:name="toc 5" w:uiPriority="39"/>
+    <w:lsdException w:name="toc 6" w:uiPriority="39"/>
+    <w:lsdException w:name="toc 7" w:uiPriority="39"/>
+    <w:lsdException w:name="toc 8" w:uiPriority="39"/>
+    <w:lsdException w:name="toc 9" w:uiPriority="39"/>
+    <w:lsdException w:name="caption" w:uiPriority="35"/>
+    <w:lsdException w:name="Title" w:semiHidden="0" w:uiPriority="10" w:unhideWhenUsed="0" w:qFormat="1"/>
+    <w:lsdException w:name="Default Paragraph Font" w:uiPriority="1"/>
+    <w:lsdException w:name="Subtitle" w:semiHidden="0" w:uiPriority="11" w:unhideWhenUsed="0" w:qFormat="1"/>
+    <w:lsdException w:name="Strong" w:semiHidden="0" w:uiPriority="22" w:unhideWhenUsed="0" w:qFormat="1"/>
+    <w:lsdException w:name="Emphasis" w:semiHidden="0" w:uiPriority="20" w:unhideWhenUsed="0" w:qFormat="1"/>
+    <w:lsdException w:name="Table Grid" w:semiHidden="0" w:uiPriority="39" w:unhideWhenUsed="0"/>
+    <w:lsdException w:name="Placeholder Text" w:unhideWhenUsed="0"/>
+    <w:lsdException w:name="No Spacing" w:semiHidden="0" w:uiPriority="1" w:unhideWhenUsed="0" w:qFormat="1"/>
+    <w:lsdException w:name="Light Shading" w:semiHidden="0" w:uiPriority="60" w:unhideWhenUsed="0"/>
+    <w:lsdException w:name="Light List" w:semiHidden="0" w:uiPriority="61" w:unhideWhenUsed="0"/>
+    <w:lsdException w:name="Light Grid" w:semiHidden="0" w:uiPriority="62" w:unhideWhenUsed="0"/>
+    <w:lsdException w:name="Medium Shading 1" w:semiHidden="0" w:uiPriority="63" w:unhideWhenUsed="0"/>
+    <w:lsdException w:name="Medium Shading 2" w:semiHidden="0" w:uiPriority="64" w:unhideWhenUsed="0"/>
+    <w:lsdException w:name="Medium List 1" w:semiHidden="0" w:uiPriority="65" w:unhideWhenUsed="0"/>
+    <w:lsdException w:name="Medium List 2" w:semiHidden="0" w:uiPriority="66" w:unhideWhenUsed="0"/>
+    <w:lsdException w:name="Medium Grid 1" w:semiHidden="0" w:uiPriority="67" w:unhideWhenUsed="0"/>
+    <w:lsdException w:name="Medium Grid 2" w:semiHidden="0" w:uiPriority="68" w:unhideWhenUsed="0"/>
+    <w:lsdException w:name="Medium Grid 3" w:semiHidden="0" w:uiPriority="69" w:unhideWhenUsed="0"/>
+    <w:lsdException w:name="Dark List" w:semiHidden="0" w:uiPriority="70" w:unhideWhenUsed="0"/>
+    <w:lsdException w:name="Colorful Shading" w:semiHidden="0" w:uiPriority="71" w:unhideWhenUsed="0"/>
+    <w:lsdException w:name="Colorful List" w:semiHidden="0" w:uiPriority="72" w:unhideWhenUsed="0"/>
+    <w:lsdException w:name="Colorful Grid" w:semiHidden="0" w:uiPriority="73" w:unhideWhenUsed="0"/>
+    <w:lsdException w:name="Light Shading Accent 1" w:semiHidden="0" w:uiPriority="60" w:unhideWhenUsed="0"/>
+    <w:lsdException w:name="Light List Accent 1" w:semiHidden="0" w:uiPriority="61" w:unhideWhenUsed="0"/>
+    <w:lsdException w:name="Light Grid Accent 1" w:semiHidden="0" w:uiPriority="62" w:unhideWhenUsed="0"/>
+    <w:lsdException w:name="Medium Shading 1 Accent 1" w:semiHidden="0" w:uiPriority="63" w:unhideWhenUsed="0"/>
+    <w:lsdException w:name="Medium Shading 2 Accent 1" w:semiHidden="0" w:uiPriority="64" w:unhideWhenUsed="0"/>
+    <w:lsdException w:name="Medium List 1 Accent 1" w:semiHidden="0" w:uiPriority="65" w:unhideWhenUsed="0"/>
+    <w:lsdException w:name="Revision" w:unhideWhenUsed="0"/>
+    <w:lsdException w:name="List Paragraph" w:semiHidden="0" w:uiPriority="34" w:unhideWhenUsed="0" w:qFormat="1"/>
+    <w:lsdException w:name="Quote" w:semiHidden="0" w:uiPriority="29" w:unhideWhenUsed="0" w:qFormat="1"/>
+    <w:lsdException w:name="Intense Quote" w:semiHidden="0" w:uiPriority="30" w:unhideWhenUsed="0" w:qFormat="1"/>
+    <w:lsdException w:name="Medium List 2 Accent 1" w:semiHidden="0" w:uiPriority="66" w:unhideWhenUsed="0"/>
+    <w:lsdException w:name="Medium Grid 1 Accent 1" w:semiHidden="0" w:uiPriority="67" w:unhideWhenUsed="0"/>
+    <w:lsdException w:name="Medium Grid 2 Accent 1" w:semiHidden="0" w:uiPriority="68" w:unhideWhenUsed="0"/>
+    <w:lsdException w:name="Medium Grid 3 Accent 1" w:semiHidden="0" w:uiPriority="69" w:unhideWhenUsed="0"/>
+    <w:lsdException w:name="Dark List Accent 1" w:semiHidden="0" w:uiPriority="70" w:unhideWhenUsed="0"/>
+    <w:lsdException w:name="Colorful Shading Accent 1" w:semiHidden="0" w:uiPriority="71" w:unhideWhenUsed="0"/>
+    <w:lsdException w:name="Colorful List Accent 1" w:semiHidden="0" w:uiPriority="72" w:unhideWhenUsed="0"/>
+    <w:lsdException w:name="Colorful Grid Accent 1" w:semiHidden="0" w:uiPriority="73" w:unhideWhenUsed="0"/>
+    <w:lsdException w:name="Light Shading Accent 2" w:semiHidden="0" w:uiPriority="60" w:unhideWhenUsed="0"/>
+    <w:lsdException w:name="Light List Accent 2" w:semiHidden="0" w:uiPriority="61" w:unhideWhenUsed="0"/>
+    <w:lsdException w:name="Light Grid Accent 2" w:semiHidden="0" w:uiPriority="62" w:unhideWhenUsed="0"/>
+    <w:lsdException w:name="Medium Shading 1 Accent 2" w:semiHidden="0" w:uiPriority="63" w:unhideWhenUsed="0"/>
+    <w:lsdException w:name="Medium Shading 2 Accent 2" w:semiHidden="0" w:uiPriority="64" w:unhideWhenUsed="0"/>
+    <w:lsdException w:name="Medium List 1 Accent 2" w:semiHidden="0" w:uiPriority="65" w:unhideWhenUsed="0"/>
+    <w:lsdException w:name="Medium List 2 Accent 2" w:semiHidden="0" w:uiPriority="66" w:unhideWhenUsed="0"/>
+    <w:lsdException w:name="Medium Grid 1 Accent 2" w:semiHidden="0" w:uiPriority="67" w:unhideWhenUsed="0"/>
+    <w:lsdException w:name="Medium Grid 2 Accent 2" w:semiHidden="0" w:uiPriority="68" w:unhideWhenUsed="0"/>
+    <w:lsdException w:name="Medium Grid 3 Accent 2" w:semiHidden="0" w:uiPriority="69" w:unhideWhenUsed="0"/>
+    <w:lsdException w:name="Dark List Accent 2" w:semiHidden="0" w:uiPriority="70" w:unhideWhenUsed="0"/>
+    <w:lsdException w:name="Colorful Shading Accent 2" w:semiHidden="0" w:uiPriority="71" w:unhideWhenUsed="0"/>
+    <w:lsdException w:name="Colorful List Accent 2" w:semiHidden="0" w:uiPriority="72" w:unhideWhenUsed="0"/>
+    <w:lsdException w:name="Colorful Grid Accent 2" w:semiHidden="0" w:uiPriority="73" w:unhideWhenUsed="0"/>
+    <w:lsdException w:name="Light Shading Accent 3" w:semiHidden="0" w:uiPriority="60" w:unhideWhenUsed="0"/>
+    <w:lsdException w:name="Light List Accent 3" w:semiHidden="0" w:uiPriority="61" w:unhideWhenUsed="0"/>
+    <w:lsdException w:name="Light Grid Accent 3" w:semiHidden="0" w:uiPriority="62" w:unhideWhenUsed="0"/>
+    <w:lsdException w:name="Medium Shading 1 Accent 3" w:semiHidden="0" w:uiPriority="63" w:unhideWhenUsed="0"/>
+    <w:lsdException w:name="Medium Shading 2 Accent 3" w:semiHidden="0" w:uiPriority="64" w:unhideWhenUsed="0"/>
+    <w:lsdException w:name="Medium List 1 Accent 3" w:semiHidden="0" w:uiPriority="65" w:unhideWhenUsed="0"/>
+    <w:lsdException w:name="Medium List 2 Accent 3" w:semiHidden="0" w:uiPriority="66" w:unhideWhenUsed="0"/>
+    <w:lsdException w:name="Medium Grid 1 Accent 3" w:semiHidden="0" w:uiPriority="67" w:unhideWhenUsed="0"/>
+    <w:lsdException w:name="Medium Grid 2 Accent 3" w:semiHidden="0" w:uiPriority="68" w:unhideWhenUsed="0"/>
+    <w:lsdException w:name="Medium Grid 3 Accent 3" w:semiHidden="0" w:uiPriority="69" w:unhideWhenUsed="0"/>
+    <w:lsdException w:name="Dark List Accent 3" w:semiHidden="0" w:uiPriority="70" w:unhideWhenUsed="0"/>
+    <w:lsdException w:name="Colorful Shading Accent 3" w:semiHidden="0" w:uiPriority="71" w:unhideWhenUsed="0"/>
+    <w:lsdException w:name="Colorful List Accent 3" w:semiHidden="0" w:uiPriority="72" w:unhideWhenUsed="0"/>
+    <w:lsdException w:name="Colorful Grid Accent 3" w:semiHidden="0" w:uiPriority="73" w:unhideWhenUsed="0"/>
+    <w:lsdException w:name="Light Shading Accent 4" w:semiHidden="0" w:uiPriority="60" w:unhideWhenUsed="0"/>
+    <w:lsdException w:name="Light List Accent 4" w:semiHidden="0" w:uiPriority="61" w:unhideWhenUsed="0"/>
+    <w:lsdException w:name="Light Grid Accent 4" w:semiHidden="0" w:uiPriority="62" w:unhideWhenUsed="0"/>
+    <w:lsdException w:name="Medium Shading 1 Accent 4" w:semiHidden="0" w:uiPriority="63" w:unhideWhenUsed="0"/>
+    <w:lsdException w:name="Medium Shading 2 Accent 4" w:semiHidden="0" w:uiPriority="64" w:unhideWhenUsed="0"/>
+    <w:lsdException w:name="Medium List 1 Accent 4" w:semiHidden="0" w:uiPriority="65" w:unhideWhenUsed="0"/>
+    <w:lsdException w:name="Medium List 2 Accent 4" w:semiHidden="0" w:uiPriority="66" w:unhideWhenUsed="0"/>
+    <w:lsdException w:name="Medium Grid 1 Accent 4" w:semiHidden="0" w:uiPriority="67" w:unhideWhenUsed="0"/>
+    <w:lsdException w:name="Medium Grid 2 Accent 4" w:semiHidden="0" w:uiPriority="68" w:unhideWhenUsed="0"/>
+    <w:lsdException w:name="Medium Grid 3 Accent 4" w:semiHidden="0" w:uiPriority="69" w:unhideWhenUsed="0"/>
+    <w:lsdException w:name="Dark List Accent 4" w:semiHidden="0" w:uiPriority="70" w:unhideWhenUsed="0"/>
+    <w:lsdException w:name="Colorful Shading Accent 4" w:semiHidden="0" w:uiPriority="71" w:unhideWhenUsed="0"/>
+    <w:lsdException w:name="Colorful List Accent 4" w:semiHidden="0" w:uiPriority="72" w:unhideWhenUsed="0"/>
+    <w:lsdException w:name="Colorful Grid Accent 4" w:semiHidden="0" w:uiPriority="73" w:unhideWhenUsed="0"/>
+    <w:lsdException w:name="Light Shading Accent 5" w:semiHidden="0" w:uiPriority="60" w:unhideWhenUsed="0"/>
+    <w:lsdException w:name="Light List Accent 5" w:semiHidden="0" w:uiPriority="61" w:unhideWhenUsed="0"/>
+    <w:lsdException w:name="Light Grid Accent 5" w:semiHidden="0" w:uiPriority="62" w:unhideWhenUsed="0"/>
+    <w:lsdException w:name="Medium Shading 1 Accent 5" w:semiHidden="0" w:uiPriority="63" w:unhideWhenUsed="0"/>
+    <w:lsdException w:name="Medium Shading 2 Accent 5" w:semiHidden="0" w:uiPriority="64" w:unhideWhenUsed="0"/>
+    <w:lsdException w:name="Medium List 1 Accent 5" w:semiHidden="0" w:uiPriority="65" w:unhideWhenUsed="0"/>
+    <w:lsdException w:name="Medium List 2 Accent 5" w:semiHidden="0" w:uiPriority="66" w:unhideWhenUsed="0"/>
+    <w:lsdException w:name="Medium Grid 1 Accent 5" w:semiHidden="0" w:uiPriority="67" w:unhideWhenUsed="0"/>
+    <w:lsdException w:name="Medium Grid 2 Accent 5" w:semiHidden="0" w:uiPriority="68" w:unhideWhenUsed="0"/>
+    <w:lsdException w:name="Medium Grid 3 Accent 5" w:semiHidden="0" w:uiPriority="69" w:unhideWhenUsed="0"/>
+    <w:lsdException w:name="Dark List Accent 5" w:semiHidden="0" w:uiPriority="70" w:unhideWhenUsed="0"/>
+    <w:lsdException w:name="Colorful Shading Accent 5" w:semiHidden="0" w:uiPriority="71" w:unhideWhenUsed="0"/>
+    <w:lsdException w:name="Colorful List Accent 5" w:semiHidden="0" w:uiPriority="72" w:unhideWhenUsed="0"/>
+    <w:lsdException w:name="Colorful Grid Accent 5" w:semiHidden="0" w:uiPriority="73" w:unhideWhenUsed="0"/>
+    <w:lsdException w:name="Light Shading Accent 6" w:semiHidden="0" w:uiPriority="60" w:unhideWhenUsed="0"/>
+    <w:lsdException w:name="Light List Accent 6" w:semiHidden="0" w:uiPriority="61" w:unhideWhenUsed="0"/>
+    <w:lsdException w:name="Light Grid Accent 6" w:semiHidden="0" w:uiPriority="62" w:unhideWhenUsed="0"/>
+    <w:lsdException w:name="Medium Shading 1 Accent 6" w:semiHidden="0" w:uiPriority="63" w:unhideWhenUsed="0"/>
+    <w:lsdException w:name="Medium Shading 2 Accent 6" w:semiHidden="0" w:uiPriority="64" w:unhideWhenUsed="0"/>
+    <w:lsdException w:name="Medium List 1 Accent 6" w:semiHidden="0" w:uiPriority="65" w:unhideWhenUsed="0"/>
+    <w:lsdException w:name="Medium List 2 Accent 6" w:semiHidden="0" w:uiPriority="66" w:unhideWhenUsed="0"/>
+    <w:lsdException w:name="Medium Grid 1 Accent 6" w:semiHidden="0" w:uiPriority="67" w:unhideWhenUsed="0"/>
+    <w:lsdException w:name="Medium Grid 2 Accent 6" w:semiHidden="0" w:uiPriority="68" w:unhideWhenUsed="0"/>
+    <w:lsdException w:name="Medium Grid 3 Accent 6" w:semiHidden="0" w:uiPriority="69" w:unhideWhenUsed="0"/>
+    <w:lsdException w:name="Dark List Accent 6" w:semiHidden="0" w:uiPriority="70" w:unhideWhenUsed="0"/>
+    <w:lsdException w:name="Colorful Shading Accent 6" w:semiHidden="0" w:uiPriority="71" w:unhideWhenUsed="0"/>
+    <w:lsdException w:name="Colorful List Accent 6" w:semiHidden="0" w:uiPriority="72" w:unhideWhenUsed="0"/>
+    <w:lsdException w:name="Colorful Grid Accent 6" w:semiHidden="0" w:uiPriority="73" w:unhideWhenUsed="0"/>
+    <w:lsdException w:name="Subtle Emphasis" w:semiHidden="0" w:uiPriority="19" w:unhideWhenUsed="0" w:qFormat="1"/>
+    <w:lsdException w:name="Intense Emphasis" w:semiHidden="0" w:uiPriority="21" w:unhideWhenUsed="0" w:qFormat="1"/>
+    <w:lsdException w:name="Subtle Reference" w:semiHidden="0" w:uiPriority="31" w:unhideWhenUsed="0" w:qFormat="1"/>
+    <w:lsdException w:name="Intense Reference" w:semiHidden="0" w:uiPriority="32" w:unhideWhenUsed="0" w:qFormat="1"/>
+    <w:lsdException w:name="Book Title" w:semiHidden="0" w:uiPriority="33" w:unhideWhenUsed="0" w:qFormat="1"/>
+    <w:lsdException w:name="Bibliography" w:uiPriority="37"/>
+    <w:lsdException w:name="TOC Heading" w:uiPriority="39" w:qFormat="1"/>
   </w:latentStyles>
   <w:style w:type="paragraph" w:default="1" w:styleId="Normal">
     <w:name w:val="Normal"/>
@@ -2788,6 +2591,791 @@
   <w:style w:type="character" w:default="1" w:styleId="DefaultParagraphFont">
     <w:name w:val="Default Paragraph Font"/>
     <w:uiPriority w:val="1"/>
+    <w:semiHidden/>
+    <w:unhideWhenUsed/>
+  </w:style>
+  <w:style w:type="table" w:default="1" w:styleId="TableNormal">
+    <w:name w:val="Normal Table"/>
+    <w:uiPriority w:val="99"/>
+    <w:semiHidden/>
+    <w:unhideWhenUsed/>
+    <w:tblPr>
+      <w:tblInd w:w="0" w:type="dxa"/>
+      <w:tblCellMar>
+        <w:top w:w="0" w:type="dxa"/>
+        <w:left w:w="108" w:type="dxa"/>
+        <w:bottom w:w="0" w:type="dxa"/>
+        <w:right w:w="108" w:type="dxa"/>
+      </w:tblCellMar>
+    </w:tblPr>
+  </w:style>
+  <w:style w:type="numbering" w:default="1" w:styleId="NoList">
+    <w:name w:val="No List"/>
+    <w:uiPriority w:val="99"/>
+    <w:semiHidden/>
+    <w:unhideWhenUsed/>
+  </w:style>
+  <w:style w:type="character" w:customStyle="1" w:styleId="Heading1Char">
+    <w:name w:val="Heading 1 Char"/>
+    <w:basedOn w:val="DefaultParagraphFont"/>
+    <w:link w:val="Heading1"/>
+    <w:uiPriority w:val="9"/>
+    <w:rsid w:val="00C86CEA"/>
+    <w:rPr>
+      <w:rFonts w:asciiTheme="majorHAnsi" w:eastAsiaTheme="majorEastAsia" w:hAnsiTheme="majorHAnsi" w:cstheme="majorBidi"/>
+      <w:b/>
+      <w:bCs/>
+      <w:kern w:val="32"/>
+      <w:sz w:val="32"/>
+      <w:szCs w:val="32"/>
+    </w:rPr>
+  </w:style>
+  <w:style w:type="paragraph" w:styleId="Title">
+    <w:name w:val="Title"/>
+    <w:basedOn w:val="Normal"/>
+    <w:next w:val="Normal"/>
+    <w:link w:val="TitleChar"/>
+    <w:uiPriority w:val="10"/>
+    <w:qFormat/>
+    <w:rsid w:val="00C86CEA"/>
+    <w:pPr>
+      <w:spacing w:before="240" w:after="60"/>
+      <w:jc w:val="center"/>
+      <w:outlineLvl w:val="0"/>
+    </w:pPr>
+    <w:rPr>
+      <w:rFonts w:asciiTheme="majorHAnsi" w:eastAsiaTheme="majorEastAsia" w:hAnsiTheme="majorHAnsi" w:cs="FreeSans"/>
+      <w:b/>
+      <w:bCs/>
+      <w:kern w:val="28"/>
+      <w:sz w:val="32"/>
+      <w:szCs w:val="32"/>
+    </w:rPr>
+  </w:style>
+  <w:style w:type="character" w:customStyle="1" w:styleId="TitleChar">
+    <w:name w:val="Title Char"/>
+    <w:basedOn w:val="DefaultParagraphFont"/>
+    <w:link w:val="Title"/>
+    <w:uiPriority w:val="10"/>
+    <w:rsid w:val="00C86CEA"/>
+    <w:rPr>
+      <w:rFonts w:asciiTheme="majorHAnsi" w:eastAsiaTheme="majorEastAsia" w:hAnsiTheme="majorHAnsi" w:cs="FreeSans"/>
+      <w:b/>
+      <w:bCs/>
+      <w:kern w:val="28"/>
+      <w:sz w:val="32"/>
+      <w:szCs w:val="32"/>
+    </w:rPr>
+  </w:style>
+  <w:style w:type="character" w:customStyle="1" w:styleId="Heading2Char">
+    <w:name w:val="Heading 2 Char"/>
+    <w:basedOn w:val="DefaultParagraphFont"/>
+    <w:link w:val="Heading2"/>
+    <w:uiPriority w:val="9"/>
+    <w:rsid w:val="00216210"/>
+    <w:rPr>
+      <w:rFonts w:asciiTheme="majorHAnsi" w:eastAsiaTheme="majorEastAsia" w:hAnsiTheme="majorHAnsi" w:cs="FreeSans"/>
+      <w:b/>
+      <w:bCs/>
+      <w:iCs/>
+      <w:sz w:val="28"/>
+      <w:szCs w:val="28"/>
+    </w:rPr>
+  </w:style>
+  <w:style w:type="character" w:customStyle="1" w:styleId="Heading3Char">
+    <w:name w:val="Heading 3 Char"/>
+    <w:basedOn w:val="DefaultParagraphFont"/>
+    <w:link w:val="Heading3"/>
+    <w:uiPriority w:val="9"/>
+    <w:rsid w:val="00C86CEA"/>
+    <w:rPr>
+      <w:rFonts w:asciiTheme="majorHAnsi" w:eastAsiaTheme="majorEastAsia" w:hAnsiTheme="majorHAnsi" w:cs="FreeSans"/>
+      <w:b/>
+      <w:bCs/>
+      <w:sz w:val="26"/>
+      <w:szCs w:val="26"/>
+    </w:rPr>
+  </w:style>
+  <w:style w:type="paragraph" w:styleId="NoSpacing">
+    <w:name w:val="No Spacing"/>
+    <w:basedOn w:val="Normal"/>
+    <w:uiPriority w:val="1"/>
+    <w:qFormat/>
+    <w:rsid w:val="00C86CEA"/>
+    <w:rPr>
+      <w:szCs w:val="32"/>
+    </w:rPr>
+  </w:style>
+  <w:style w:type="character" w:customStyle="1" w:styleId="Heading4Char">
+    <w:name w:val="Heading 4 Char"/>
+    <w:basedOn w:val="DefaultParagraphFont"/>
+    <w:link w:val="Heading4"/>
+    <w:uiPriority w:val="9"/>
+    <w:rsid w:val="00C86CEA"/>
+    <w:rPr>
+      <w:rFonts w:cstheme="majorBidi"/>
+      <w:b/>
+      <w:bCs/>
+      <w:sz w:val="28"/>
+      <w:szCs w:val="28"/>
+    </w:rPr>
+  </w:style>
+  <w:style w:type="character" w:customStyle="1" w:styleId="Heading5Char">
+    <w:name w:val="Heading 5 Char"/>
+    <w:basedOn w:val="DefaultParagraphFont"/>
+    <w:link w:val="Heading5"/>
+    <w:uiPriority w:val="9"/>
+    <w:rsid w:val="00C86CEA"/>
+    <w:rPr>
+      <w:rFonts w:cstheme="majorBidi"/>
+      <w:b/>
+      <w:bCs/>
+      <w:i/>
+      <w:iCs/>
+      <w:sz w:val="26"/>
+      <w:szCs w:val="26"/>
+    </w:rPr>
+  </w:style>
+  <w:style w:type="character" w:customStyle="1" w:styleId="Heading6Char">
+    <w:name w:val="Heading 6 Char"/>
+    <w:basedOn w:val="DefaultParagraphFont"/>
+    <w:link w:val="Heading6"/>
+    <w:uiPriority w:val="9"/>
+    <w:rsid w:val="00C86CEA"/>
+    <w:rPr>
+      <w:rFonts w:cstheme="majorBidi"/>
+      <w:b/>
+      <w:bCs/>
+    </w:rPr>
+  </w:style>
+  <w:style w:type="character" w:styleId="SubtleEmphasis">
+    <w:name w:val="Subtle Emphasis"/>
+    <w:uiPriority w:val="19"/>
+    <w:qFormat/>
+    <w:rsid w:val="00C86CEA"/>
+    <w:rPr>
+      <w:i/>
+      <w:color w:val="5A5A5A" w:themeColor="text1" w:themeTint="A5"/>
+    </w:rPr>
+  </w:style>
+  <w:style w:type="paragraph" w:styleId="Subtitle">
+    <w:name w:val="Subtitle"/>
+    <w:basedOn w:val="Normal"/>
+    <w:next w:val="Normal"/>
+    <w:link w:val="SubtitleChar"/>
+    <w:uiPriority w:val="11"/>
+    <w:qFormat/>
+    <w:rsid w:val="00C86CEA"/>
+    <w:pPr>
+      <w:spacing w:after="60"/>
+      <w:jc w:val="center"/>
+      <w:outlineLvl w:val="1"/>
+    </w:pPr>
+    <w:rPr>
+      <w:rFonts w:asciiTheme="majorHAnsi" w:eastAsiaTheme="majorEastAsia" w:hAnsiTheme="majorHAnsi"/>
+    </w:rPr>
+  </w:style>
+  <w:style w:type="character" w:customStyle="1" w:styleId="SubtitleChar">
+    <w:name w:val="Subtitle Char"/>
+    <w:basedOn w:val="DefaultParagraphFont"/>
+    <w:link w:val="Subtitle"/>
+    <w:uiPriority w:val="11"/>
+    <w:rsid w:val="00C86CEA"/>
+    <w:rPr>
+      <w:rFonts w:asciiTheme="majorHAnsi" w:eastAsiaTheme="majorEastAsia" w:hAnsiTheme="majorHAnsi"/>
+      <w:sz w:val="24"/>
+      <w:szCs w:val="24"/>
+    </w:rPr>
+  </w:style>
+  <w:style w:type="character" w:customStyle="1" w:styleId="Heading7Char">
+    <w:name w:val="Heading 7 Char"/>
+    <w:basedOn w:val="DefaultParagraphFont"/>
+    <w:link w:val="Heading7"/>
+    <w:uiPriority w:val="9"/>
+    <w:semiHidden/>
+    <w:rsid w:val="00C86CEA"/>
+    <w:rPr>
+      <w:sz w:val="24"/>
+      <w:szCs w:val="24"/>
+    </w:rPr>
+  </w:style>
+  <w:style w:type="character" w:customStyle="1" w:styleId="Heading8Char">
+    <w:name w:val="Heading 8 Char"/>
+    <w:basedOn w:val="DefaultParagraphFont"/>
+    <w:link w:val="Heading8"/>
+    <w:uiPriority w:val="9"/>
+    <w:semiHidden/>
+    <w:rsid w:val="00C86CEA"/>
+    <w:rPr>
+      <w:i/>
+      <w:iCs/>
+      <w:sz w:val="24"/>
+      <w:szCs w:val="24"/>
+    </w:rPr>
+  </w:style>
+  <w:style w:type="character" w:customStyle="1" w:styleId="Heading9Char">
+    <w:name w:val="Heading 9 Char"/>
+    <w:basedOn w:val="DefaultParagraphFont"/>
+    <w:link w:val="Heading9"/>
+    <w:uiPriority w:val="9"/>
+    <w:semiHidden/>
+    <w:rsid w:val="00C86CEA"/>
+    <w:rPr>
+      <w:rFonts w:asciiTheme="majorHAnsi" w:eastAsiaTheme="majorEastAsia" w:hAnsiTheme="majorHAnsi"/>
+    </w:rPr>
+  </w:style>
+  <w:style w:type="character" w:styleId="Strong">
+    <w:name w:val="Strong"/>
+    <w:basedOn w:val="DefaultParagraphFont"/>
+    <w:uiPriority w:val="22"/>
+    <w:qFormat/>
+    <w:rsid w:val="00C86CEA"/>
+    <w:rPr>
+      <w:b/>
+      <w:bCs/>
+    </w:rPr>
+  </w:style>
+  <w:style w:type="character" w:styleId="Emphasis">
+    <w:name w:val="Emphasis"/>
+    <w:basedOn w:val="DefaultParagraphFont"/>
+    <w:uiPriority w:val="20"/>
+    <w:qFormat/>
+    <w:rsid w:val="00C86CEA"/>
+    <w:rPr>
+      <w:rFonts w:asciiTheme="minorHAnsi" w:hAnsiTheme="minorHAnsi"/>
+      <w:b/>
+      <w:i/>
+      <w:iCs/>
+    </w:rPr>
+  </w:style>
+  <w:style w:type="paragraph" w:styleId="ListParagraph">
+    <w:name w:val="List Paragraph"/>
+    <w:basedOn w:val="Normal"/>
+    <w:uiPriority w:val="34"/>
+    <w:qFormat/>
+    <w:rsid w:val="00C86CEA"/>
+    <w:pPr>
+      <w:ind w:left="720"/>
+      <w:contextualSpacing/>
+    </w:pPr>
+  </w:style>
+  <w:style w:type="paragraph" w:styleId="Quote">
+    <w:name w:val="Quote"/>
+    <w:basedOn w:val="Normal"/>
+    <w:next w:val="Normal"/>
+    <w:link w:val="QuoteChar"/>
+    <w:uiPriority w:val="29"/>
+    <w:qFormat/>
+    <w:rsid w:val="00C86CEA"/>
+    <w:rPr>
+      <w:i/>
+    </w:rPr>
+  </w:style>
+  <w:style w:type="character" w:customStyle="1" w:styleId="QuoteChar">
+    <w:name w:val="Quote Char"/>
+    <w:basedOn w:val="DefaultParagraphFont"/>
+    <w:link w:val="Quote"/>
+    <w:uiPriority w:val="29"/>
+    <w:rsid w:val="00C86CEA"/>
+    <w:rPr>
+      <w:i/>
+      <w:sz w:val="24"/>
+      <w:szCs w:val="24"/>
+    </w:rPr>
+  </w:style>
+  <w:style w:type="paragraph" w:styleId="IntenseQuote">
+    <w:name w:val="Intense Quote"/>
+    <w:basedOn w:val="Normal"/>
+    <w:next w:val="Normal"/>
+    <w:link w:val="IntenseQuoteChar"/>
+    <w:uiPriority w:val="30"/>
+    <w:qFormat/>
+    <w:rsid w:val="00C86CEA"/>
+    <w:pPr>
+      <w:ind w:left="720" w:right="720"/>
+    </w:pPr>
+    <w:rPr>
+      <w:b/>
+      <w:i/>
+      <w:szCs w:val="22"/>
+    </w:rPr>
+  </w:style>
+  <w:style w:type="character" w:customStyle="1" w:styleId="IntenseQuoteChar">
+    <w:name w:val="Intense Quote Char"/>
+    <w:basedOn w:val="DefaultParagraphFont"/>
+    <w:link w:val="IntenseQuote"/>
+    <w:uiPriority w:val="30"/>
+    <w:rsid w:val="00C86CEA"/>
+    <w:rPr>
+      <w:b/>
+      <w:i/>
+      <w:sz w:val="24"/>
+    </w:rPr>
+  </w:style>
+  <w:style w:type="character" w:styleId="IntenseEmphasis">
+    <w:name w:val="Intense Emphasis"/>
+    <w:basedOn w:val="DefaultParagraphFont"/>
+    <w:uiPriority w:val="21"/>
+    <w:qFormat/>
+    <w:rsid w:val="00C86CEA"/>
+    <w:rPr>
+      <w:b/>
+      <w:i/>
+      <w:sz w:val="24"/>
+      <w:szCs w:val="24"/>
+      <w:u w:val="single"/>
+    </w:rPr>
+  </w:style>
+  <w:style w:type="character" w:styleId="SubtleReference">
+    <w:name w:val="Subtle Reference"/>
+    <w:basedOn w:val="DefaultParagraphFont"/>
+    <w:uiPriority w:val="31"/>
+    <w:qFormat/>
+    <w:rsid w:val="00C86CEA"/>
+    <w:rPr>
+      <w:sz w:val="24"/>
+      <w:szCs w:val="24"/>
+      <w:u w:val="single"/>
+    </w:rPr>
+  </w:style>
+  <w:style w:type="character" w:styleId="IntenseReference">
+    <w:name w:val="Intense Reference"/>
+    <w:basedOn w:val="DefaultParagraphFont"/>
+    <w:uiPriority w:val="32"/>
+    <w:qFormat/>
+    <w:rsid w:val="00C86CEA"/>
+    <w:rPr>
+      <w:b/>
+      <w:sz w:val="24"/>
+      <w:u w:val="single"/>
+    </w:rPr>
+  </w:style>
+  <w:style w:type="character" w:styleId="BookTitle">
+    <w:name w:val="Book Title"/>
+    <w:basedOn w:val="DefaultParagraphFont"/>
+    <w:uiPriority w:val="33"/>
+    <w:qFormat/>
+    <w:rsid w:val="00C86CEA"/>
+    <w:rPr>
+      <w:rFonts w:asciiTheme="majorHAnsi" w:eastAsiaTheme="majorEastAsia" w:hAnsiTheme="majorHAnsi"/>
+      <w:b/>
+      <w:i/>
+      <w:sz w:val="24"/>
+      <w:szCs w:val="24"/>
+    </w:rPr>
+  </w:style>
+  <w:style w:type="paragraph" w:styleId="TOCHeading">
+    <w:name w:val="TOC Heading"/>
+    <w:basedOn w:val="Heading1"/>
+    <w:next w:val="Normal"/>
+    <w:uiPriority w:val="39"/>
+    <w:semiHidden/>
+    <w:unhideWhenUsed/>
+    <w:qFormat/>
+    <w:rsid w:val="00C86CEA"/>
+    <w:pPr>
+      <w:outlineLvl w:val="9"/>
+    </w:pPr>
+    <w:rPr>
+      <w:rFonts w:cs="Times New Roman"/>
+    </w:rPr>
+  </w:style>
+  <w:style w:type="character" w:customStyle="1" w:styleId="SourceText">
+    <w:name w:val="Source Text"/>
+    <w:rsid w:val="00C86CEA"/>
+    <w:rPr>
+      <w:rFonts w:ascii="Liberation Mono" w:eastAsia="Droid Sans Fallback" w:hAnsi="Liberation Mono" w:cs="Liberation Mono"/>
+    </w:rPr>
+  </w:style>
+  <w:style w:type="paragraph" w:customStyle="1" w:styleId="TextBody">
+    <w:name w:val="Text Body"/>
+    <w:basedOn w:val="Normal"/>
+    <w:rsid w:val="00C86CEA"/>
+    <w:pPr>
+      <w:widowControl w:val="0"/>
+      <w:suppressAutoHyphens/>
+      <w:spacing w:after="140" w:line="288" w:lineRule="auto"/>
+    </w:pPr>
+    <w:rPr>
+      <w:rFonts w:ascii="Liberation Serif" w:eastAsia="Droid Sans Fallback" w:hAnsi="Liberation Serif" w:cs="FreeSans"/>
+      <w:lang w:eastAsia="zh-CN" w:bidi="hi-IN"/>
+    </w:rPr>
+  </w:style>
+  <w:style w:type="character" w:customStyle="1" w:styleId="Code">
+    <w:name w:val="Code"/>
+    <w:basedOn w:val="SourceText"/>
+    <w:uiPriority w:val="1"/>
+    <w:qFormat/>
+    <w:rsid w:val="00C86CEA"/>
+    <w:rPr>
+      <w:rFonts w:ascii="Liberation Mono" w:eastAsia="Droid Sans Fallback" w:hAnsi="Liberation Mono" w:cs="Liberation Mono"/>
+      <w:b w:val="0"/>
+      <w:sz w:val="22"/>
+    </w:rPr>
+  </w:style>
+  <w:style w:type="character" w:customStyle="1" w:styleId="InternetLink">
+    <w:name w:val="Internet Link"/>
+    <w:rsid w:val="0024494D"/>
+    <w:rPr>
+      <w:color w:val="000080"/>
+      <w:u w:val="single"/>
+    </w:rPr>
+  </w:style>
+</w:styles>
+</file>
+
+<file path=word/stylesWithEffects.xml><?xml version="1.0" encoding="utf-8"?>
+<w:styles xmlns:wpc="http://schemas.microsoft.com/office/word/2010/wordprocessingCanvas" xmlns:mc="http://schemas.openxmlformats.org/markup-compatibility/2006" xmlns:o="urn:schemas-microsoft-com:office:office" xmlns:r="http://schemas.openxmlformats.org/officeDocument/2006/relationships" xmlns:m="http://schemas.openxmlformats.org/officeDocument/2006/math" xmlns:v="urn:schemas-microsoft-com:vml" xmlns:wp14="http://schemas.microsoft.com/office/word/2010/wordprocessingDrawing" xmlns:wp="http://schemas.openxmlformats.org/drawingml/2006/wordprocessingDrawing" xmlns:w10="urn:schemas-microsoft-com:office:word" xmlns:w="http://schemas.openxmlformats.org/wordprocessingml/2006/main" xmlns:w14="http://schemas.microsoft.com/office/word/2010/wordml" xmlns:wpg="http://schemas.microsoft.com/office/word/2010/wordprocessingGroup" xmlns:wpi="http://schemas.microsoft.com/office/word/2010/wordprocessingInk" xmlns:wne="http://schemas.microsoft.com/office/word/2006/wordml" xmlns:wps="http://schemas.microsoft.com/office/word/2010/wordprocessingShape" mc:Ignorable="w14 wp14">
+  <w:docDefaults>
+    <w:rPrDefault>
+      <w:rPr>
+        <w:rFonts w:asciiTheme="minorHAnsi" w:eastAsiaTheme="minorEastAsia" w:hAnsiTheme="minorHAnsi" w:cs="Times New Roman"/>
+        <w:sz w:val="22"/>
+        <w:szCs w:val="22"/>
+        <w:lang w:val="en-GB" w:eastAsia="en-US" w:bidi="ar-SA"/>
+      </w:rPr>
+    </w:rPrDefault>
+    <w:pPrDefault/>
+  </w:docDefaults>
+  <w:latentStyles w:defLockedState="0" w:defUIPriority="99" w:defSemiHidden="1" w:defUnhideWhenUsed="1" w:defQFormat="0" w:count="267">
+    <w:lsdException w:name="Normal" w:semiHidden="0" w:uiPriority="0" w:unhideWhenUsed="0" w:qFormat="1"/>
+    <w:lsdException w:name="heading 1" w:semiHidden="0" w:uiPriority="9" w:unhideWhenUsed="0" w:qFormat="1"/>
+    <w:lsdException w:name="heading 2" w:uiPriority="9" w:qFormat="1"/>
+    <w:lsdException w:name="heading 3" w:uiPriority="9" w:qFormat="1"/>
+    <w:lsdException w:name="heading 4" w:uiPriority="9" w:qFormat="1"/>
+    <w:lsdException w:name="heading 5" w:uiPriority="9" w:qFormat="1"/>
+    <w:lsdException w:name="heading 6" w:uiPriority="9" w:qFormat="1"/>
+    <w:lsdException w:name="heading 7" w:uiPriority="9" w:qFormat="1"/>
+    <w:lsdException w:name="heading 8" w:uiPriority="9" w:qFormat="1"/>
+    <w:lsdException w:name="heading 9" w:uiPriority="9" w:qFormat="1"/>
+    <w:lsdException w:name="toc 1" w:uiPriority="39"/>
+    <w:lsdException w:name="toc 2" w:uiPriority="39"/>
+    <w:lsdException w:name="toc 3" w:uiPriority="39"/>
+    <w:lsdException w:name="toc 4" w:uiPriority="39"/>
+    <w:lsdException w:name="toc 5" w:uiPriority="39"/>
+    <w:lsdException w:name="toc 6" w:uiPriority="39"/>
+    <w:lsdException w:name="toc 7" w:uiPriority="39"/>
+    <w:lsdException w:name="toc 8" w:uiPriority="39"/>
+    <w:lsdException w:name="toc 9" w:uiPriority="39"/>
+    <w:lsdException w:name="caption" w:uiPriority="35"/>
+    <w:lsdException w:name="Title" w:semiHidden="0" w:uiPriority="10" w:unhideWhenUsed="0" w:qFormat="1"/>
+    <w:lsdException w:name="Default Paragraph Font" w:uiPriority="1"/>
+    <w:lsdException w:name="Subtitle" w:semiHidden="0" w:uiPriority="11" w:unhideWhenUsed="0" w:qFormat="1"/>
+    <w:lsdException w:name="Strong" w:semiHidden="0" w:uiPriority="22" w:unhideWhenUsed="0" w:qFormat="1"/>
+    <w:lsdException w:name="Emphasis" w:semiHidden="0" w:uiPriority="20" w:unhideWhenUsed="0" w:qFormat="1"/>
+    <w:lsdException w:name="Table Grid" w:semiHidden="0" w:uiPriority="39" w:unhideWhenUsed="0"/>
+    <w:lsdException w:name="Placeholder Text" w:unhideWhenUsed="0"/>
+    <w:lsdException w:name="No Spacing" w:semiHidden="0" w:uiPriority="1" w:unhideWhenUsed="0" w:qFormat="1"/>
+    <w:lsdException w:name="Light Shading" w:semiHidden="0" w:uiPriority="60" w:unhideWhenUsed="0"/>
+    <w:lsdException w:name="Light List" w:semiHidden="0" w:uiPriority="61" w:unhideWhenUsed="0"/>
+    <w:lsdException w:name="Light Grid" w:semiHidden="0" w:uiPriority="62" w:unhideWhenUsed="0"/>
+    <w:lsdException w:name="Medium Shading 1" w:semiHidden="0" w:uiPriority="63" w:unhideWhenUsed="0"/>
+    <w:lsdException w:name="Medium Shading 2" w:semiHidden="0" w:uiPriority="64" w:unhideWhenUsed="0"/>
+    <w:lsdException w:name="Medium List 1" w:semiHidden="0" w:uiPriority="65" w:unhideWhenUsed="0"/>
+    <w:lsdException w:name="Medium List 2" w:semiHidden="0" w:uiPriority="66" w:unhideWhenUsed="0"/>
+    <w:lsdException w:name="Medium Grid 1" w:semiHidden="0" w:uiPriority="67" w:unhideWhenUsed="0"/>
+    <w:lsdException w:name="Medium Grid 2" w:semiHidden="0" w:uiPriority="68" w:unhideWhenUsed="0"/>
+    <w:lsdException w:name="Medium Grid 3" w:semiHidden="0" w:uiPriority="69" w:unhideWhenUsed="0"/>
+    <w:lsdException w:name="Dark List" w:semiHidden="0" w:uiPriority="70" w:unhideWhenUsed="0"/>
+    <w:lsdException w:name="Colorful Shading" w:semiHidden="0" w:uiPriority="71" w:unhideWhenUsed="0"/>
+    <w:lsdException w:name="Colorful List" w:semiHidden="0" w:uiPriority="72" w:unhideWhenUsed="0"/>
+    <w:lsdException w:name="Colorful Grid" w:semiHidden="0" w:uiPriority="73" w:unhideWhenUsed="0"/>
+    <w:lsdException w:name="Light Shading Accent 1" w:semiHidden="0" w:uiPriority="60" w:unhideWhenUsed="0"/>
+    <w:lsdException w:name="Light List Accent 1" w:semiHidden="0" w:uiPriority="61" w:unhideWhenUsed="0"/>
+    <w:lsdException w:name="Light Grid Accent 1" w:semiHidden="0" w:uiPriority="62" w:unhideWhenUsed="0"/>
+    <w:lsdException w:name="Medium Shading 1 Accent 1" w:semiHidden="0" w:uiPriority="63" w:unhideWhenUsed="0"/>
+    <w:lsdException w:name="Medium Shading 2 Accent 1" w:semiHidden="0" w:uiPriority="64" w:unhideWhenUsed="0"/>
+    <w:lsdException w:name="Medium List 1 Accent 1" w:semiHidden="0" w:uiPriority="65" w:unhideWhenUsed="0"/>
+    <w:lsdException w:name="Revision" w:unhideWhenUsed="0"/>
+    <w:lsdException w:name="List Paragraph" w:semiHidden="0" w:uiPriority="34" w:unhideWhenUsed="0" w:qFormat="1"/>
+    <w:lsdException w:name="Quote" w:semiHidden="0" w:uiPriority="29" w:unhideWhenUsed="0" w:qFormat="1"/>
+    <w:lsdException w:name="Intense Quote" w:semiHidden="0" w:uiPriority="30" w:unhideWhenUsed="0" w:qFormat="1"/>
+    <w:lsdException w:name="Medium List 2 Accent 1" w:semiHidden="0" w:uiPriority="66" w:unhideWhenUsed="0"/>
+    <w:lsdException w:name="Medium Grid 1 Accent 1" w:semiHidden="0" w:uiPriority="67" w:unhideWhenUsed="0"/>
+    <w:lsdException w:name="Medium Grid 2 Accent 1" w:semiHidden="0" w:uiPriority="68" w:unhideWhenUsed="0"/>
+    <w:lsdException w:name="Medium Grid 3 Accent 1" w:semiHidden="0" w:uiPriority="69" w:unhideWhenUsed="0"/>
+    <w:lsdException w:name="Dark List Accent 1" w:semiHidden="0" w:uiPriority="70" w:unhideWhenUsed="0"/>
+    <w:lsdException w:name="Colorful Shading Accent 1" w:semiHidden="0" w:uiPriority="71" w:unhideWhenUsed="0"/>
+    <w:lsdException w:name="Colorful List Accent 1" w:semiHidden="0" w:uiPriority="72" w:unhideWhenUsed="0"/>
+    <w:lsdException w:name="Colorful Grid Accent 1" w:semiHidden="0" w:uiPriority="73" w:unhideWhenUsed="0"/>
+    <w:lsdException w:name="Light Shading Accent 2" w:semiHidden="0" w:uiPriority="60" w:unhideWhenUsed="0"/>
+    <w:lsdException w:name="Light List Accent 2" w:semiHidden="0" w:uiPriority="61" w:unhideWhenUsed="0"/>
+    <w:lsdException w:name="Light Grid Accent 2" w:semiHidden="0" w:uiPriority="62" w:unhideWhenUsed="0"/>
+    <w:lsdException w:name="Medium Shading 1 Accent 2" w:semiHidden="0" w:uiPriority="63" w:unhideWhenUsed="0"/>
+    <w:lsdException w:name="Medium Shading 2 Accent 2" w:semiHidden="0" w:uiPriority="64" w:unhideWhenUsed="0"/>
+    <w:lsdException w:name="Medium List 1 Accent 2" w:semiHidden="0" w:uiPriority="65" w:unhideWhenUsed="0"/>
+    <w:lsdException w:name="Medium List 2 Accent 2" w:semiHidden="0" w:uiPriority="66" w:unhideWhenUsed="0"/>
+    <w:lsdException w:name="Medium Grid 1 Accent 2" w:semiHidden="0" w:uiPriority="67" w:unhideWhenUsed="0"/>
+    <w:lsdException w:name="Medium Grid 2 Accent 2" w:semiHidden="0" w:uiPriority="68" w:unhideWhenUsed="0"/>
+    <w:lsdException w:name="Medium Grid 3 Accent 2" w:semiHidden="0" w:uiPriority="69" w:unhideWhenUsed="0"/>
+    <w:lsdException w:name="Dark List Accent 2" w:semiHidden="0" w:uiPriority="70" w:unhideWhenUsed="0"/>
+    <w:lsdException w:name="Colorful Shading Accent 2" w:semiHidden="0" w:uiPriority="71" w:unhideWhenUsed="0"/>
+    <w:lsdException w:name="Colorful List Accent 2" w:semiHidden="0" w:uiPriority="72" w:unhideWhenUsed="0"/>
+    <w:lsdException w:name="Colorful Grid Accent 2" w:semiHidden="0" w:uiPriority="73" w:unhideWhenUsed="0"/>
+    <w:lsdException w:name="Light Shading Accent 3" w:semiHidden="0" w:uiPriority="60" w:unhideWhenUsed="0"/>
+    <w:lsdException w:name="Light List Accent 3" w:semiHidden="0" w:uiPriority="61" w:unhideWhenUsed="0"/>
+    <w:lsdException w:name="Light Grid Accent 3" w:semiHidden="0" w:uiPriority="62" w:unhideWhenUsed="0"/>
+    <w:lsdException w:name="Medium Shading 1 Accent 3" w:semiHidden="0" w:uiPriority="63" w:unhideWhenUsed="0"/>
+    <w:lsdException w:name="Medium Shading 2 Accent 3" w:semiHidden="0" w:uiPriority="64" w:unhideWhenUsed="0"/>
+    <w:lsdException w:name="Medium List 1 Accent 3" w:semiHidden="0" w:uiPriority="65" w:unhideWhenUsed="0"/>
+    <w:lsdException w:name="Medium List 2 Accent 3" w:semiHidden="0" w:uiPriority="66" w:unhideWhenUsed="0"/>
+    <w:lsdException w:name="Medium Grid 1 Accent 3" w:semiHidden="0" w:uiPriority="67" w:unhideWhenUsed="0"/>
+    <w:lsdException w:name="Medium Grid 2 Accent 3" w:semiHidden="0" w:uiPriority="68" w:unhideWhenUsed="0"/>
+    <w:lsdException w:name="Medium Grid 3 Accent 3" w:semiHidden="0" w:uiPriority="69" w:unhideWhenUsed="0"/>
+    <w:lsdException w:name="Dark List Accent 3" w:semiHidden="0" w:uiPriority="70" w:unhideWhenUsed="0"/>
+    <w:lsdException w:name="Colorful Shading Accent 3" w:semiHidden="0" w:uiPriority="71" w:unhideWhenUsed="0"/>
+    <w:lsdException w:name="Colorful List Accent 3" w:semiHidden="0" w:uiPriority="72" w:unhideWhenUsed="0"/>
+    <w:lsdException w:name="Colorful Grid Accent 3" w:semiHidden="0" w:uiPriority="73" w:unhideWhenUsed="0"/>
+    <w:lsdException w:name="Light Shading Accent 4" w:semiHidden="0" w:uiPriority="60" w:unhideWhenUsed="0"/>
+    <w:lsdException w:name="Light List Accent 4" w:semiHidden="0" w:uiPriority="61" w:unhideWhenUsed="0"/>
+    <w:lsdException w:name="Light Grid Accent 4" w:semiHidden="0" w:uiPriority="62" w:unhideWhenUsed="0"/>
+    <w:lsdException w:name="Medium Shading 1 Accent 4" w:semiHidden="0" w:uiPriority="63" w:unhideWhenUsed="0"/>
+    <w:lsdException w:name="Medium Shading 2 Accent 4" w:semiHidden="0" w:uiPriority="64" w:unhideWhenUsed="0"/>
+    <w:lsdException w:name="Medium List 1 Accent 4" w:semiHidden="0" w:uiPriority="65" w:unhideWhenUsed="0"/>
+    <w:lsdException w:name="Medium List 2 Accent 4" w:semiHidden="0" w:uiPriority="66" w:unhideWhenUsed="0"/>
+    <w:lsdException w:name="Medium Grid 1 Accent 4" w:semiHidden="0" w:uiPriority="67" w:unhideWhenUsed="0"/>
+    <w:lsdException w:name="Medium Grid 2 Accent 4" w:semiHidden="0" w:uiPriority="68" w:unhideWhenUsed="0"/>
+    <w:lsdException w:name="Medium Grid 3 Accent 4" w:semiHidden="0" w:uiPriority="69" w:unhideWhenUsed="0"/>
+    <w:lsdException w:name="Dark List Accent 4" w:semiHidden="0" w:uiPriority="70" w:unhideWhenUsed="0"/>
+    <w:lsdException w:name="Colorful Shading Accent 4" w:semiHidden="0" w:uiPriority="71" w:unhideWhenUsed="0"/>
+    <w:lsdException w:name="Colorful List Accent 4" w:semiHidden="0" w:uiPriority="72" w:unhideWhenUsed="0"/>
+    <w:lsdException w:name="Colorful Grid Accent 4" w:semiHidden="0" w:uiPriority="73" w:unhideWhenUsed="0"/>
+    <w:lsdException w:name="Light Shading Accent 5" w:semiHidden="0" w:uiPriority="60" w:unhideWhenUsed="0"/>
+    <w:lsdException w:name="Light List Accent 5" w:semiHidden="0" w:uiPriority="61" w:unhideWhenUsed="0"/>
+    <w:lsdException w:name="Light Grid Accent 5" w:semiHidden="0" w:uiPriority="62" w:unhideWhenUsed="0"/>
+    <w:lsdException w:name="Medium Shading 1 Accent 5" w:semiHidden="0" w:uiPriority="63" w:unhideWhenUsed="0"/>
+    <w:lsdException w:name="Medium Shading 2 Accent 5" w:semiHidden="0" w:uiPriority="64" w:unhideWhenUsed="0"/>
+    <w:lsdException w:name="Medium List 1 Accent 5" w:semiHidden="0" w:uiPriority="65" w:unhideWhenUsed="0"/>
+    <w:lsdException w:name="Medium List 2 Accent 5" w:semiHidden="0" w:uiPriority="66" w:unhideWhenUsed="0"/>
+    <w:lsdException w:name="Medium Grid 1 Accent 5" w:semiHidden="0" w:uiPriority="67" w:unhideWhenUsed="0"/>
+    <w:lsdException w:name="Medium Grid 2 Accent 5" w:semiHidden="0" w:uiPriority="68" w:unhideWhenUsed="0"/>
+    <w:lsdException w:name="Medium Grid 3 Accent 5" w:semiHidden="0" w:uiPriority="69" w:unhideWhenUsed="0"/>
+    <w:lsdException w:name="Dark List Accent 5" w:semiHidden="0" w:uiPriority="70" w:unhideWhenUsed="0"/>
+    <w:lsdException w:name="Colorful Shading Accent 5" w:semiHidden="0" w:uiPriority="71" w:unhideWhenUsed="0"/>
+    <w:lsdException w:name="Colorful List Accent 5" w:semiHidden="0" w:uiPriority="72" w:unhideWhenUsed="0"/>
+    <w:lsdException w:name="Colorful Grid Accent 5" w:semiHidden="0" w:uiPriority="73" w:unhideWhenUsed="0"/>
+    <w:lsdException w:name="Light Shading Accent 6" w:semiHidden="0" w:uiPriority="60" w:unhideWhenUsed="0"/>
+    <w:lsdException w:name="Light List Accent 6" w:semiHidden="0" w:uiPriority="61" w:unhideWhenUsed="0"/>
+    <w:lsdException w:name="Light Grid Accent 6" w:semiHidden="0" w:uiPriority="62" w:unhideWhenUsed="0"/>
+    <w:lsdException w:name="Medium Shading 1 Accent 6" w:semiHidden="0" w:uiPriority="63" w:unhideWhenUsed="0"/>
+    <w:lsdException w:name="Medium Shading 2 Accent 6" w:semiHidden="0" w:uiPriority="64" w:unhideWhenUsed="0"/>
+    <w:lsdException w:name="Medium List 1 Accent 6" w:semiHidden="0" w:uiPriority="65" w:unhideWhenUsed="0"/>
+    <w:lsdException w:name="Medium List 2 Accent 6" w:semiHidden="0" w:uiPriority="66" w:unhideWhenUsed="0"/>
+    <w:lsdException w:name="Medium Grid 1 Accent 6" w:semiHidden="0" w:uiPriority="67" w:unhideWhenUsed="0"/>
+    <w:lsdException w:name="Medium Grid 2 Accent 6" w:semiHidden="0" w:uiPriority="68" w:unhideWhenUsed="0"/>
+    <w:lsdException w:name="Medium Grid 3 Accent 6" w:semiHidden="0" w:uiPriority="69" w:unhideWhenUsed="0"/>
+    <w:lsdException w:name="Dark List Accent 6" w:semiHidden="0" w:uiPriority="70" w:unhideWhenUsed="0"/>
+    <w:lsdException w:name="Colorful Shading Accent 6" w:semiHidden="0" w:uiPriority="71" w:unhideWhenUsed="0"/>
+    <w:lsdException w:name="Colorful List Accent 6" w:semiHidden="0" w:uiPriority="72" w:unhideWhenUsed="0"/>
+    <w:lsdException w:name="Colorful Grid Accent 6" w:semiHidden="0" w:uiPriority="73" w:unhideWhenUsed="0"/>
+    <w:lsdException w:name="Subtle Emphasis" w:semiHidden="0" w:uiPriority="19" w:unhideWhenUsed="0" w:qFormat="1"/>
+    <w:lsdException w:name="Intense Emphasis" w:semiHidden="0" w:uiPriority="21" w:unhideWhenUsed="0" w:qFormat="1"/>
+    <w:lsdException w:name="Subtle Reference" w:semiHidden="0" w:uiPriority="31" w:unhideWhenUsed="0" w:qFormat="1"/>
+    <w:lsdException w:name="Intense Reference" w:semiHidden="0" w:uiPriority="32" w:unhideWhenUsed="0" w:qFormat="1"/>
+    <w:lsdException w:name="Book Title" w:semiHidden="0" w:uiPriority="33" w:unhideWhenUsed="0" w:qFormat="1"/>
+    <w:lsdException w:name="Bibliography" w:uiPriority="37"/>
+    <w:lsdException w:name="TOC Heading" w:uiPriority="39" w:qFormat="1"/>
+  </w:latentStyles>
+  <w:style w:type="paragraph" w:default="1" w:styleId="Normal">
+    <w:name w:val="Normal"/>
+    <w:qFormat/>
+    <w:rsid w:val="00C86CEA"/>
+    <w:rPr>
+      <w:sz w:val="24"/>
+      <w:szCs w:val="24"/>
+    </w:rPr>
+  </w:style>
+  <w:style w:type="paragraph" w:styleId="Heading1">
+    <w:name w:val="heading 1"/>
+    <w:basedOn w:val="Normal"/>
+    <w:next w:val="Normal"/>
+    <w:link w:val="Heading1Char"/>
+    <w:uiPriority w:val="9"/>
+    <w:qFormat/>
+    <w:rsid w:val="00C86CEA"/>
+    <w:pPr>
+      <w:keepNext/>
+      <w:spacing w:before="240" w:after="60"/>
+      <w:outlineLvl w:val="0"/>
+    </w:pPr>
+    <w:rPr>
+      <w:rFonts w:asciiTheme="majorHAnsi" w:eastAsiaTheme="majorEastAsia" w:hAnsiTheme="majorHAnsi" w:cstheme="majorBidi"/>
+      <w:b/>
+      <w:bCs/>
+      <w:kern w:val="32"/>
+      <w:sz w:val="32"/>
+      <w:szCs w:val="32"/>
+    </w:rPr>
+  </w:style>
+  <w:style w:type="paragraph" w:styleId="Heading2">
+    <w:name w:val="heading 2"/>
+    <w:basedOn w:val="Normal"/>
+    <w:next w:val="Normal"/>
+    <w:link w:val="Heading2Char"/>
+    <w:uiPriority w:val="9"/>
+    <w:unhideWhenUsed/>
+    <w:qFormat/>
+    <w:rsid w:val="00216210"/>
+    <w:pPr>
+      <w:keepNext/>
+      <w:spacing w:before="240" w:after="60"/>
+      <w:outlineLvl w:val="1"/>
+    </w:pPr>
+    <w:rPr>
+      <w:rFonts w:asciiTheme="majorHAnsi" w:eastAsiaTheme="majorEastAsia" w:hAnsiTheme="majorHAnsi" w:cs="FreeSans"/>
+      <w:b/>
+      <w:bCs/>
+      <w:iCs/>
+      <w:sz w:val="28"/>
+      <w:szCs w:val="28"/>
+    </w:rPr>
+  </w:style>
+  <w:style w:type="paragraph" w:styleId="Heading3">
+    <w:name w:val="heading 3"/>
+    <w:basedOn w:val="Normal"/>
+    <w:next w:val="Normal"/>
+    <w:link w:val="Heading3Char"/>
+    <w:uiPriority w:val="9"/>
+    <w:unhideWhenUsed/>
+    <w:qFormat/>
+    <w:rsid w:val="00C86CEA"/>
+    <w:pPr>
+      <w:keepNext/>
+      <w:spacing w:before="240" w:after="60"/>
+      <w:outlineLvl w:val="2"/>
+    </w:pPr>
+    <w:rPr>
+      <w:rFonts w:asciiTheme="majorHAnsi" w:eastAsiaTheme="majorEastAsia" w:hAnsiTheme="majorHAnsi" w:cs="FreeSans"/>
+      <w:b/>
+      <w:bCs/>
+      <w:sz w:val="26"/>
+      <w:szCs w:val="26"/>
+    </w:rPr>
+  </w:style>
+  <w:style w:type="paragraph" w:styleId="Heading4">
+    <w:name w:val="heading 4"/>
+    <w:basedOn w:val="Normal"/>
+    <w:next w:val="Normal"/>
+    <w:link w:val="Heading4Char"/>
+    <w:uiPriority w:val="9"/>
+    <w:unhideWhenUsed/>
+    <w:qFormat/>
+    <w:rsid w:val="00C86CEA"/>
+    <w:pPr>
+      <w:keepNext/>
+      <w:spacing w:before="240" w:after="60"/>
+      <w:outlineLvl w:val="3"/>
+    </w:pPr>
+    <w:rPr>
+      <w:rFonts w:cstheme="majorBidi"/>
+      <w:b/>
+      <w:bCs/>
+      <w:sz w:val="28"/>
+      <w:szCs w:val="28"/>
+    </w:rPr>
+  </w:style>
+  <w:style w:type="paragraph" w:styleId="Heading5">
+    <w:name w:val="heading 5"/>
+    <w:basedOn w:val="Normal"/>
+    <w:next w:val="Normal"/>
+    <w:link w:val="Heading5Char"/>
+    <w:uiPriority w:val="9"/>
+    <w:unhideWhenUsed/>
+    <w:qFormat/>
+    <w:rsid w:val="00C86CEA"/>
+    <w:pPr>
+      <w:spacing w:before="240" w:after="60"/>
+      <w:outlineLvl w:val="4"/>
+    </w:pPr>
+    <w:rPr>
+      <w:rFonts w:cstheme="majorBidi"/>
+      <w:b/>
+      <w:bCs/>
+      <w:i/>
+      <w:iCs/>
+      <w:sz w:val="26"/>
+      <w:szCs w:val="26"/>
+    </w:rPr>
+  </w:style>
+  <w:style w:type="paragraph" w:styleId="Heading6">
+    <w:name w:val="heading 6"/>
+    <w:basedOn w:val="Normal"/>
+    <w:next w:val="Normal"/>
+    <w:link w:val="Heading6Char"/>
+    <w:uiPriority w:val="9"/>
+    <w:unhideWhenUsed/>
+    <w:qFormat/>
+    <w:rsid w:val="00C86CEA"/>
+    <w:pPr>
+      <w:spacing w:before="240" w:after="60"/>
+      <w:outlineLvl w:val="5"/>
+    </w:pPr>
+    <w:rPr>
+      <w:rFonts w:cstheme="majorBidi"/>
+      <w:b/>
+      <w:bCs/>
+      <w:sz w:val="22"/>
+      <w:szCs w:val="22"/>
+    </w:rPr>
+  </w:style>
+  <w:style w:type="paragraph" w:styleId="Heading7">
+    <w:name w:val="heading 7"/>
+    <w:basedOn w:val="Normal"/>
+    <w:next w:val="Normal"/>
+    <w:link w:val="Heading7Char"/>
+    <w:uiPriority w:val="9"/>
+    <w:semiHidden/>
+    <w:unhideWhenUsed/>
+    <w:qFormat/>
+    <w:rsid w:val="00C86CEA"/>
+    <w:pPr>
+      <w:spacing w:before="240" w:after="60"/>
+      <w:outlineLvl w:val="6"/>
+    </w:pPr>
+  </w:style>
+  <w:style w:type="paragraph" w:styleId="Heading8">
+    <w:name w:val="heading 8"/>
+    <w:basedOn w:val="Normal"/>
+    <w:next w:val="Normal"/>
+    <w:link w:val="Heading8Char"/>
+    <w:uiPriority w:val="9"/>
+    <w:semiHidden/>
+    <w:unhideWhenUsed/>
+    <w:qFormat/>
+    <w:rsid w:val="00C86CEA"/>
+    <w:pPr>
+      <w:spacing w:before="240" w:after="60"/>
+      <w:outlineLvl w:val="7"/>
+    </w:pPr>
+    <w:rPr>
+      <w:i/>
+      <w:iCs/>
+    </w:rPr>
+  </w:style>
+  <w:style w:type="paragraph" w:styleId="Heading9">
+    <w:name w:val="heading 9"/>
+    <w:basedOn w:val="Normal"/>
+    <w:next w:val="Normal"/>
+    <w:link w:val="Heading9Char"/>
+    <w:uiPriority w:val="9"/>
+    <w:semiHidden/>
+    <w:unhideWhenUsed/>
+    <w:qFormat/>
+    <w:rsid w:val="00C86CEA"/>
+    <w:pPr>
+      <w:spacing w:before="240" w:after="60"/>
+      <w:outlineLvl w:val="8"/>
+    </w:pPr>
+    <w:rPr>
+      <w:rFonts w:asciiTheme="majorHAnsi" w:eastAsiaTheme="majorEastAsia" w:hAnsiTheme="majorHAnsi"/>
+      <w:sz w:val="22"/>
+      <w:szCs w:val="22"/>
+    </w:rPr>
+  </w:style>
+  <w:style w:type="character" w:default="1" w:styleId="DefaultParagraphFont">
+    <w:name w:val="Default Paragraph Font"/>
+    <w:uiPriority w:val="1"/>
+    <w:semiHidden/>
     <w:unhideWhenUsed/>
   </w:style>
   <w:style w:type="table" w:default="1" w:styleId="TableNormal">
@@ -3263,7 +3851,7 @@
     </a:clrScheme>
     <a:fontScheme name="Office">
       <a:majorFont>
-        <a:latin typeface="Calibri Light" panose="020F0302020204030204"/>
+        <a:latin typeface="Calibri Light"/>
         <a:ea typeface=""/>
         <a:cs typeface=""/>
         <a:font script="Jpan" typeface="ＭＳ ゴシック"/>
@@ -3298,7 +3886,7 @@
         <a:font script="Geor" typeface="Sylfaen"/>
       </a:majorFont>
       <a:minorFont>
-        <a:latin typeface="Calibri" panose="020F0502020204030204"/>
+        <a:latin typeface="Calibri"/>
         <a:ea typeface=""/>
         <a:cs typeface=""/>
         <a:font script="Jpan" typeface="ＭＳ 明朝"/>
@@ -3475,7 +4063,7 @@
   <a:extraClrSchemeLst/>
   <a:extLst>
     <a:ext uri="{05A4C25C-085E-4340-85A3-A5531E510DB2}">
-      <thm15:themeFamily xmlns:thm15="http://schemas.microsoft.com/office/thememl/2012/main" name="Office Theme" id="{62F939B6-93AF-4DB8-9C6B-D6C7DFDC589F}" vid="{4A3C46E8-61CC-4603-A589-7422A47A8E4A}"/>
+      <thm15:themeFamily xmlns:thm15="http://schemas.microsoft.com/office/thememl/2012/main" xmlns="" name="Office Theme" id="{62F939B6-93AF-4DB8-9C6B-D6C7DFDC589F}" vid="{4A3C46E8-61CC-4603-A589-7422A47A8E4A}"/>
     </a:ext>
   </a:extLst>
 </a:theme>
@@ -3486,7 +4074,7 @@
 </file>
 
 <file path=customXml/itemProps1.xml><?xml version="1.0" encoding="utf-8"?>
-<ds:datastoreItem xmlns:ds="http://schemas.openxmlformats.org/officeDocument/2006/customXml" ds:itemID="{B4AC4BD5-60F0-4C7A-9BD3-17E148F7F406}">
+<ds:datastoreItem xmlns:ds="http://schemas.openxmlformats.org/officeDocument/2006/customXml" ds:itemID="{E0D9A0B3-5609-4CE4-91F9-90AE27797E19}">
   <ds:schemaRefs>
     <ds:schemaRef ds:uri="http://schemas.openxmlformats.org/officeDocument/2006/bibliography"/>
   </ds:schemaRefs>

</xml_diff>

<commit_message>
amended document after user testing
</commit_message>
<xml_diff>
--- a/Thymio Scratch interface tutorial.docx
+++ b/Thymio Scratch interface tutorial.docx
@@ -1,6 +1,6 @@
 
 <file path=word/document.xml><?xml version="1.0" encoding="utf-8"?>
-<w:document xmlns:wpc="http://schemas.microsoft.com/office/word/2010/wordprocessingCanvas" xmlns:mc="http://schemas.openxmlformats.org/markup-compatibility/2006" xmlns:o="urn:schemas-microsoft-com:office:office" xmlns:r="http://schemas.openxmlformats.org/officeDocument/2006/relationships" xmlns:m="http://schemas.openxmlformats.org/officeDocument/2006/math" xmlns:v="urn:schemas-microsoft-com:vml" xmlns:wp14="http://schemas.microsoft.com/office/word/2010/wordprocessingDrawing" xmlns:wp="http://schemas.openxmlformats.org/drawingml/2006/wordprocessingDrawing" xmlns:w10="urn:schemas-microsoft-com:office:word" xmlns:w="http://schemas.openxmlformats.org/wordprocessingml/2006/main" xmlns:w14="http://schemas.microsoft.com/office/word/2010/wordml" xmlns:wpg="http://schemas.microsoft.com/office/word/2010/wordprocessingGroup" xmlns:wpi="http://schemas.microsoft.com/office/word/2010/wordprocessingInk" xmlns:wne="http://schemas.microsoft.com/office/word/2006/wordml" xmlns:wps="http://schemas.microsoft.com/office/word/2010/wordprocessingShape" mc:Ignorable="w14 wp14">
+<w:document xmlns:wpc="http://schemas.microsoft.com/office/word/2010/wordprocessingCanvas" xmlns:mc="http://schemas.openxmlformats.org/markup-compatibility/2006" xmlns:o="urn:schemas-microsoft-com:office:office" xmlns:r="http://schemas.openxmlformats.org/officeDocument/2006/relationships" xmlns:m="http://schemas.openxmlformats.org/officeDocument/2006/math" xmlns:v="urn:schemas-microsoft-com:vml" xmlns:wp14="http://schemas.microsoft.com/office/word/2010/wordprocessingDrawing" xmlns:wp="http://schemas.openxmlformats.org/drawingml/2006/wordprocessingDrawing" xmlns:w10="urn:schemas-microsoft-com:office:word" xmlns:w="http://schemas.openxmlformats.org/wordprocessingml/2006/main" xmlns:w14="http://schemas.microsoft.com/office/word/2010/wordml" xmlns:w15="http://schemas.microsoft.com/office/word/2012/wordml" xmlns:wpg="http://schemas.microsoft.com/office/word/2010/wordprocessingGroup" xmlns:wpi="http://schemas.microsoft.com/office/word/2010/wordprocessingInk" xmlns:wne="http://schemas.microsoft.com/office/word/2006/wordml" xmlns:wps="http://schemas.microsoft.com/office/word/2010/wordprocessingShape" mc:Ignorable="w14 w15 wp14">
   <w:body>
     <w:p>
       <w:pPr>
@@ -79,10 +79,28 @@
       </w:r>
       <w:proofErr w:type="gramEnd"/>
       <w:r>
-        <w:t xml:space="preserve">: This is the same as in the windows console and is used to change the directory that the </w:t>
-      </w:r>
-      <w:r>
-        <w:t>terminal will use. This command is used with an address after it.</w:t>
+        <w:t>: This</w:t>
+      </w:r>
+      <w:r>
+        <w:t xml:space="preserve"> </w:t>
+      </w:r>
+      <w:r>
+        <w:t xml:space="preserve">is used to change the directory that the </w:t>
+      </w:r>
+      <w:r>
+        <w:t>terminal will use and</w:t>
+      </w:r>
+      <w:r>
+        <w:t xml:space="preserve"> is the same as in the windows console</w:t>
+      </w:r>
+      <w:r>
+        <w:t>.</w:t>
+      </w:r>
+      <w:r>
+        <w:t xml:space="preserve"> </w:t>
+      </w:r>
+      <w:r>
+        <w:t>This command is used with an address after it.</w:t>
       </w:r>
     </w:p>
     <w:p>
@@ -145,6 +163,605 @@
     <w:p>
       <w:r>
         <w:t xml:space="preserve">Firstly you need to download the actual program which will do the work. Go to the following link and click “download zip”. </w:t>
+      </w:r>
+    </w:p>
+    <w:p>
+      <w:pPr>
+        <w:rPr>
+          <w:rStyle w:val="InternetLink"/>
+        </w:rPr>
+      </w:pPr>
+      <w:hyperlink r:id="rId6">
+        <w:r>
+          <w:rPr>
+            <w:rStyle w:val="InternetLink"/>
+          </w:rPr>
+          <w:t>https://github.com/lazerduck/Thymio_python_interface</w:t>
+        </w:r>
+      </w:hyperlink>
+    </w:p>
+    <w:p>
+      <w:r>
+        <w:t>Now extract the files to somewhere convenient, for this example I will be using the desktop</w:t>
+      </w:r>
+    </w:p>
+    <w:p/>
+    <w:p>
+      <w:r>
+        <w:t>Open the terminal with “ctrl + alt + T” and in the window you will need to navigate to the folder where you extracted the interface. In this example I use the desktop, refer to the Linux notes section for the commands for navigating using the terminal.</w:t>
+      </w:r>
+    </w:p>
+    <w:p/>
+    <w:p>
+      <w:pPr>
+        <w:rPr>
+          <w:rStyle w:val="Code"/>
+        </w:rPr>
+      </w:pPr>
+      <w:proofErr w:type="gramStart"/>
+      <w:r>
+        <w:rPr>
+          <w:rStyle w:val="Code"/>
+        </w:rPr>
+        <w:t>cd</w:t>
+      </w:r>
+      <w:proofErr w:type="gramEnd"/>
+      <w:r>
+        <w:rPr>
+          <w:rStyle w:val="Code"/>
+        </w:rPr>
+        <w:t xml:space="preserve"> /home/&lt;</w:t>
+      </w:r>
+      <w:proofErr w:type="spellStart"/>
+      <w:r>
+        <w:rPr>
+          <w:rStyle w:val="Code"/>
+        </w:rPr>
+        <w:t>your_username</w:t>
+      </w:r>
+      <w:proofErr w:type="spellEnd"/>
+      <w:r>
+        <w:rPr>
+          <w:rStyle w:val="Code"/>
+        </w:rPr>
+        <w:t>&gt;</w:t>
+      </w:r>
+      <w:r>
+        <w:rPr>
+          <w:rStyle w:val="Code"/>
+        </w:rPr>
+        <w:t>/Desktop/</w:t>
+      </w:r>
+      <w:proofErr w:type="spellStart"/>
+      <w:r>
+        <w:rPr>
+          <w:rStyle w:val="Code"/>
+        </w:rPr>
+        <w:t>Thymio_python_interface</w:t>
+      </w:r>
+      <w:proofErr w:type="spellEnd"/>
+      <w:r>
+        <w:rPr>
+          <w:rStyle w:val="Code"/>
+        </w:rPr>
+        <w:t>-master</w:t>
+      </w:r>
+    </w:p>
+    <w:p/>
+    <w:p>
+      <w:r>
+        <w:t>Now we need to ensure the file has the permissions to run, enter the following.</w:t>
+      </w:r>
+    </w:p>
+    <w:p/>
+    <w:p>
+      <w:pPr>
+        <w:rPr>
+          <w:rStyle w:val="Code"/>
+        </w:rPr>
+      </w:pPr>
+      <w:proofErr w:type="spellStart"/>
+      <w:proofErr w:type="gramStart"/>
+      <w:r>
+        <w:rPr>
+          <w:rStyle w:val="Code"/>
+        </w:rPr>
+        <w:t>s</w:t>
+      </w:r>
+      <w:r>
+        <w:rPr>
+          <w:rStyle w:val="Code"/>
+        </w:rPr>
+        <w:t>udo</w:t>
+      </w:r>
+      <w:proofErr w:type="spellEnd"/>
+      <w:proofErr w:type="gramEnd"/>
+      <w:r>
+        <w:rPr>
+          <w:rStyle w:val="Code"/>
+        </w:rPr>
+        <w:t xml:space="preserve"> </w:t>
+      </w:r>
+      <w:proofErr w:type="spellStart"/>
+      <w:r>
+        <w:rPr>
+          <w:rStyle w:val="Code"/>
+        </w:rPr>
+        <w:t>chmod</w:t>
+      </w:r>
+      <w:proofErr w:type="spellEnd"/>
+      <w:r>
+        <w:rPr>
+          <w:rStyle w:val="Code"/>
+        </w:rPr>
+        <w:t xml:space="preserve"> +x Install.sh</w:t>
+      </w:r>
+    </w:p>
+    <w:p>
+      <w:pPr>
+        <w:rPr>
+          <w:rStyle w:val="Code"/>
+        </w:rPr>
+      </w:pPr>
+    </w:p>
+    <w:p>
+      <w:pPr>
+        <w:rPr>
+          <w:rStyle w:val="Code"/>
+        </w:rPr>
+      </w:pPr>
+      <w:r>
+        <w:t>With that done you need to run the script, enter the following</w:t>
+      </w:r>
+      <w:r>
+        <w:rPr>
+          <w:rStyle w:val="Code"/>
+        </w:rPr>
+        <w:t>.</w:t>
+      </w:r>
+    </w:p>
+    <w:p>
+      <w:pPr>
+        <w:rPr>
+          <w:rStyle w:val="Code"/>
+        </w:rPr>
+      </w:pPr>
+    </w:p>
+    <w:p>
+      <w:pPr>
+        <w:rPr>
+          <w:rStyle w:val="Code"/>
+        </w:rPr>
+      </w:pPr>
+      <w:r>
+        <w:rPr>
+          <w:rStyle w:val="Code"/>
+        </w:rPr>
+        <w:lastRenderedPageBreak/>
+        <w:t xml:space="preserve">./Install.sh </w:t>
+      </w:r>
+    </w:p>
+    <w:p>
+      <w:pPr>
+        <w:rPr>
+          <w:rStyle w:val="Code"/>
+        </w:rPr>
+      </w:pPr>
+    </w:p>
+    <w:p>
+      <w:pPr>
+        <w:rPr>
+          <w:rStyle w:val="Code"/>
+          <w:rFonts w:asciiTheme="minorHAnsi" w:hAnsiTheme="minorHAnsi"/>
+          <w:sz w:val="24"/>
+        </w:rPr>
+      </w:pPr>
+      <w:r>
+        <w:rPr>
+          <w:rStyle w:val="Code"/>
+          <w:rFonts w:asciiTheme="minorHAnsi" w:hAnsiTheme="minorHAnsi"/>
+          <w:sz w:val="24"/>
+        </w:rPr>
+        <w:t>And now everything has been install, move on to section 5.</w:t>
+      </w:r>
+    </w:p>
+    <w:p/>
+    <w:p>
+      <w:pPr>
+        <w:pStyle w:val="Heading1"/>
+      </w:pPr>
+      <w:r>
+        <w:t>4 Slow</w:t>
+      </w:r>
+      <w:r>
+        <w:t xml:space="preserve"> Setup</w:t>
+      </w:r>
+    </w:p>
+    <w:p>
+      <w:r>
+        <w:t>To use the interface you need to install some programs which the interface uses. You will need an internet connection and you will need to open the terminal. In most distributions of Linux this can be done with “ctrl + alt + T” otherwise it will likely be in the start menu.</w:t>
+      </w:r>
+    </w:p>
+    <w:p>
+      <w:pPr>
+        <w:pStyle w:val="Heading2"/>
+      </w:pPr>
+      <w:r>
+        <w:t>4</w:t>
+      </w:r>
+      <w:r>
+        <w:t>.1 Install Asebamedulla</w:t>
+      </w:r>
+    </w:p>
+    <w:p>
+      <w:r>
+        <w:t>Aseba medulla is the software used to allow the interface to communicate with the Thymio. First, you will need to add the location of the program before you can download it and install it. Type the following in the terminal.</w:t>
+      </w:r>
+    </w:p>
+    <w:p/>
+    <w:p>
+      <w:pPr>
+        <w:pStyle w:val="TextBody"/>
+        <w:rPr>
+          <w:rStyle w:val="Code"/>
+          <w:szCs w:val="22"/>
+        </w:rPr>
+      </w:pPr>
+      <w:proofErr w:type="spellStart"/>
+      <w:proofErr w:type="gramStart"/>
+      <w:r>
+        <w:rPr>
+          <w:rStyle w:val="Code"/>
+          <w:szCs w:val="22"/>
+        </w:rPr>
+        <w:t>sudo</w:t>
+      </w:r>
+      <w:proofErr w:type="spellEnd"/>
+      <w:proofErr w:type="gramEnd"/>
+      <w:r>
+        <w:rPr>
+          <w:rStyle w:val="Code"/>
+          <w:szCs w:val="22"/>
+        </w:rPr>
+        <w:t xml:space="preserve"> add-apt-repository </w:t>
+      </w:r>
+      <w:proofErr w:type="spellStart"/>
+      <w:r>
+        <w:rPr>
+          <w:rStyle w:val="Code"/>
+          <w:szCs w:val="22"/>
+        </w:rPr>
+        <w:t>ppa:stephane.mag</w:t>
+      </w:r>
+      <w:r>
+        <w:rPr>
+          <w:rStyle w:val="Code"/>
+          <w:szCs w:val="22"/>
+        </w:rPr>
+        <w:t>nenat</w:t>
+      </w:r>
+      <w:proofErr w:type="spellEnd"/>
+      <w:r>
+        <w:rPr>
+          <w:rStyle w:val="Code"/>
+          <w:szCs w:val="22"/>
+        </w:rPr>
+        <w:t>\`</w:t>
+      </w:r>
+      <w:proofErr w:type="spellStart"/>
+      <w:r>
+        <w:rPr>
+          <w:rStyle w:val="Code"/>
+          <w:szCs w:val="22"/>
+        </w:rPr>
+        <w:t>lsb_release</w:t>
+      </w:r>
+      <w:proofErr w:type="spellEnd"/>
+      <w:r>
+        <w:rPr>
+          <w:rStyle w:val="Code"/>
+          <w:szCs w:val="22"/>
+        </w:rPr>
+        <w:t xml:space="preserve"> -c -s`</w:t>
+      </w:r>
+    </w:p>
+    <w:p>
+      <w:r>
+        <w:t>After the repository has been added you will need to update the apt-get so its list include the new location.</w:t>
+      </w:r>
+    </w:p>
+    <w:p/>
+    <w:p>
+      <w:pPr>
+        <w:rPr>
+          <w:rStyle w:val="Code"/>
+        </w:rPr>
+      </w:pPr>
+      <w:proofErr w:type="spellStart"/>
+      <w:proofErr w:type="gramStart"/>
+      <w:r>
+        <w:rPr>
+          <w:rStyle w:val="Code"/>
+        </w:rPr>
+        <w:t>sudo</w:t>
+      </w:r>
+      <w:proofErr w:type="spellEnd"/>
+      <w:proofErr w:type="gramEnd"/>
+      <w:r>
+        <w:rPr>
+          <w:rStyle w:val="Code"/>
+        </w:rPr>
+        <w:t xml:space="preserve"> apt-get update</w:t>
+      </w:r>
+    </w:p>
+    <w:p>
+      <w:pPr>
+        <w:rPr>
+          <w:rStyle w:val="Code"/>
+        </w:rPr>
+      </w:pPr>
+    </w:p>
+    <w:p>
+      <w:r>
+        <w:t>Now you can install the Aseba package which will install Asebamedulla.</w:t>
+      </w:r>
+    </w:p>
+    <w:p/>
+    <w:p>
+      <w:pPr>
+        <w:rPr>
+          <w:rStyle w:val="Code"/>
+        </w:rPr>
+      </w:pPr>
+      <w:proofErr w:type="spellStart"/>
+      <w:proofErr w:type="gramStart"/>
+      <w:r>
+        <w:rPr>
+          <w:rStyle w:val="Code"/>
+        </w:rPr>
+        <w:t>sudo</w:t>
+      </w:r>
+      <w:proofErr w:type="spellEnd"/>
+      <w:proofErr w:type="gramEnd"/>
+      <w:r>
+        <w:rPr>
+          <w:rStyle w:val="Code"/>
+        </w:rPr>
+        <w:t xml:space="preserve"> apt-get install Aseba</w:t>
+      </w:r>
+    </w:p>
+    <w:p>
+      <w:pPr>
+        <w:rPr>
+          <w:rStyle w:val="Code"/>
+        </w:rPr>
+      </w:pPr>
+    </w:p>
+    <w:p/>
+    <w:p>
+      <w:r>
+        <w:t>With this done, you can check that the package is installed correctly by typing the following.</w:t>
+      </w:r>
+    </w:p>
+    <w:p>
+      <w:pPr>
+        <w:rPr>
+          <w:rStyle w:val="Code"/>
+          <w:rFonts w:asciiTheme="minorHAnsi" w:eastAsiaTheme="minorEastAsia" w:hAnsiTheme="minorHAnsi" w:cs="Times New Roman"/>
+          <w:sz w:val="24"/>
+        </w:rPr>
+      </w:pPr>
+    </w:p>
+    <w:p>
+      <w:pPr>
+        <w:rPr>
+          <w:rStyle w:val="Code"/>
+        </w:rPr>
+      </w:pPr>
+      <w:proofErr w:type="spellStart"/>
+      <w:proofErr w:type="gramStart"/>
+      <w:r>
+        <w:rPr>
+          <w:rStyle w:val="Code"/>
+        </w:rPr>
+        <w:t>sudo</w:t>
+      </w:r>
+      <w:proofErr w:type="spellEnd"/>
+      <w:proofErr w:type="gramEnd"/>
+      <w:r>
+        <w:rPr>
+          <w:rStyle w:val="Code"/>
+        </w:rPr>
+        <w:t xml:space="preserve"> </w:t>
+      </w:r>
+      <w:proofErr w:type="spellStart"/>
+      <w:r>
+        <w:rPr>
+          <w:rStyle w:val="Code"/>
+        </w:rPr>
+        <w:t>a</w:t>
+      </w:r>
+      <w:r>
+        <w:rPr>
+          <w:rStyle w:val="Code"/>
+        </w:rPr>
+        <w:t>sebamedulla</w:t>
+      </w:r>
+      <w:proofErr w:type="spellEnd"/>
+    </w:p>
+    <w:p>
+      <w:pPr>
+        <w:rPr>
+          <w:rStyle w:val="Code"/>
+          <w:rFonts w:asciiTheme="minorHAnsi" w:eastAsiaTheme="minorEastAsia" w:hAnsiTheme="minorHAnsi" w:cs="Times New Roman"/>
+          <w:sz w:val="24"/>
+        </w:rPr>
+      </w:pPr>
+    </w:p>
+    <w:p>
+      <w:r>
+        <w:t>If you see no errors then everything has worked and you can press “ctrl + C” to stop Asebamedulla from running so we can continue with installing the interface.</w:t>
+      </w:r>
+    </w:p>
+    <w:p>
+      <w:pPr>
+        <w:rPr>
+          <w:rStyle w:val="Code"/>
+          <w:rFonts w:asciiTheme="minorHAnsi" w:eastAsiaTheme="minorEastAsia" w:hAnsiTheme="minorHAnsi" w:cs="Times New Roman"/>
+          <w:sz w:val="24"/>
+        </w:rPr>
+      </w:pPr>
+    </w:p>
+    <w:p>
+      <w:pPr>
+        <w:pStyle w:val="Heading2"/>
+        <w:rPr>
+          <w:rStyle w:val="Code"/>
+          <w:rFonts w:asciiTheme="majorHAnsi" w:eastAsiaTheme="majorEastAsia" w:hAnsiTheme="majorHAnsi" w:cs="FreeSans"/>
+          <w:sz w:val="28"/>
+        </w:rPr>
+      </w:pPr>
+      <w:r>
+        <w:rPr>
+          <w:rStyle w:val="Code"/>
+          <w:rFonts w:asciiTheme="majorHAnsi" w:eastAsiaTheme="majorEastAsia" w:hAnsiTheme="majorHAnsi" w:cs="FreeSans"/>
+          <w:sz w:val="28"/>
+        </w:rPr>
+        <w:t>4</w:t>
+      </w:r>
+      <w:r>
+        <w:rPr>
+          <w:rStyle w:val="Code"/>
+          <w:rFonts w:asciiTheme="majorHAnsi" w:eastAsiaTheme="majorEastAsia" w:hAnsiTheme="majorHAnsi" w:cs="FreeSans"/>
+          <w:sz w:val="28"/>
+        </w:rPr>
+        <w:t>.2 Install the Python Module</w:t>
+      </w:r>
+    </w:p>
+    <w:p>
+      <w:r>
+        <w:t>The interface is written in Python and requires a module called “</w:t>
+      </w:r>
+      <w:proofErr w:type="spellStart"/>
+      <w:r>
+        <w:t>scratchpy</w:t>
+      </w:r>
+      <w:proofErr w:type="spellEnd"/>
+      <w:r>
+        <w:t>” to communicate with scratch. To install this module we will use a python package installer. Enter the following code in the terminal</w:t>
+      </w:r>
+    </w:p>
+    <w:p/>
+    <w:p>
+      <w:pPr>
+        <w:rPr>
+          <w:rStyle w:val="Code"/>
+        </w:rPr>
+      </w:pPr>
+      <w:proofErr w:type="spellStart"/>
+      <w:proofErr w:type="gramStart"/>
+      <w:r>
+        <w:rPr>
+          <w:rStyle w:val="Code"/>
+        </w:rPr>
+        <w:t>sudo</w:t>
+      </w:r>
+      <w:proofErr w:type="spellEnd"/>
+      <w:proofErr w:type="gramEnd"/>
+      <w:r>
+        <w:rPr>
+          <w:rStyle w:val="Code"/>
+        </w:rPr>
+        <w:t xml:space="preserve"> apt-get install python-pip</w:t>
+      </w:r>
+    </w:p>
+    <w:p>
+      <w:pPr>
+        <w:rPr>
+          <w:rStyle w:val="Code"/>
+        </w:rPr>
+      </w:pPr>
+    </w:p>
+    <w:p>
+      <w:r>
+        <w:t>Now we can use Python-pip to install the module. Python-pip is used similar to apt-get. To install the module type the following.</w:t>
+      </w:r>
+    </w:p>
+    <w:p/>
+    <w:p>
+      <w:pPr>
+        <w:rPr>
+          <w:rStyle w:val="Code"/>
+        </w:rPr>
+      </w:pPr>
+      <w:proofErr w:type="spellStart"/>
+      <w:proofErr w:type="gramStart"/>
+      <w:r>
+        <w:rPr>
+          <w:rStyle w:val="Code"/>
+        </w:rPr>
+        <w:t>sudo</w:t>
+      </w:r>
+      <w:proofErr w:type="spellEnd"/>
+      <w:proofErr w:type="gramEnd"/>
+      <w:r>
+        <w:rPr>
+          <w:rStyle w:val="Code"/>
+        </w:rPr>
+        <w:t xml:space="preserve"> pip install </w:t>
+      </w:r>
+      <w:proofErr w:type="spellStart"/>
+      <w:r>
+        <w:rPr>
+          <w:rStyle w:val="Code"/>
+        </w:rPr>
+        <w:t>scratchpy</w:t>
+      </w:r>
+      <w:proofErr w:type="spellEnd"/>
+    </w:p>
+    <w:p>
+      <w:pPr>
+        <w:rPr>
+          <w:rStyle w:val="Code"/>
+        </w:rPr>
+      </w:pPr>
+    </w:p>
+    <w:p>
+      <w:r>
+        <w:t>With this done, the interface is almost ready to work.</w:t>
+      </w:r>
+    </w:p>
+    <w:p/>
+    <w:p>
+      <w:pPr>
+        <w:pStyle w:val="Heading2"/>
+        <w:rPr>
+          <w:rStyle w:val="Code"/>
+          <w:rFonts w:asciiTheme="majorHAnsi" w:eastAsiaTheme="majorEastAsia" w:hAnsiTheme="majorHAnsi" w:cs="FreeSans"/>
+          <w:sz w:val="28"/>
+        </w:rPr>
+      </w:pPr>
+      <w:r>
+        <w:rPr>
+          <w:rStyle w:val="Code"/>
+          <w:rFonts w:asciiTheme="majorHAnsi" w:eastAsiaTheme="majorEastAsia" w:hAnsiTheme="majorHAnsi" w:cs="FreeSans"/>
+          <w:sz w:val="28"/>
+        </w:rPr>
+        <w:lastRenderedPageBreak/>
+        <w:t>4</w:t>
+      </w:r>
+      <w:r>
+        <w:rPr>
+          <w:rStyle w:val="Code"/>
+          <w:rFonts w:asciiTheme="majorHAnsi" w:eastAsiaTheme="majorEastAsia" w:hAnsiTheme="majorHAnsi" w:cs="FreeSans"/>
+          <w:sz w:val="28"/>
+        </w:rPr>
+        <w:t>.3 Download the Interface</w:t>
+      </w:r>
+    </w:p>
+    <w:p>
+      <w:r>
+        <w:t xml:space="preserve">Now you need to download the actual program which will do the work. Go to the following link and click “download zip”. </w:t>
       </w:r>
     </w:p>
     <w:p>
@@ -164,593 +781,6 @@
     </w:p>
     <w:p>
       <w:r>
-        <w:t>Now extract the files to somewhere convenient, for this example I will be using the desktop</w:t>
-      </w:r>
-    </w:p>
-    <w:p/>
-    <w:p>
-      <w:r>
-        <w:t>Open the terminal with “ctrl + alt + T” and in the window you will need to navigate to the folder where you extracted the interface. In this example I use the desktop, refer to the Linux notes section for the commands for navigating us</w:t>
-      </w:r>
-      <w:bookmarkStart w:id="0" w:name="_GoBack"/>
-      <w:bookmarkEnd w:id="0"/>
-      <w:r>
-        <w:t>ing the terminal.</w:t>
-      </w:r>
-    </w:p>
-    <w:p/>
-    <w:p>
-      <w:pPr>
-        <w:rPr>
-          <w:rStyle w:val="Code"/>
-        </w:rPr>
-      </w:pPr>
-      <w:proofErr w:type="gramStart"/>
-      <w:r>
-        <w:rPr>
-          <w:rStyle w:val="Code"/>
-        </w:rPr>
-        <w:t>cd</w:t>
-      </w:r>
-      <w:proofErr w:type="gramEnd"/>
-      <w:r>
-        <w:rPr>
-          <w:rStyle w:val="Code"/>
-        </w:rPr>
-        <w:t xml:space="preserve"> /home/pi/Desktop/</w:t>
-      </w:r>
-      <w:proofErr w:type="spellStart"/>
-      <w:r>
-        <w:rPr>
-          <w:rStyle w:val="Code"/>
-        </w:rPr>
-        <w:t>Thymio_python_interface</w:t>
-      </w:r>
-      <w:proofErr w:type="spellEnd"/>
-      <w:r>
-        <w:rPr>
-          <w:rStyle w:val="Code"/>
-        </w:rPr>
-        <w:t>-master</w:t>
-      </w:r>
-    </w:p>
-    <w:p/>
-    <w:p>
-      <w:r>
-        <w:t>Now we need to ensure the file has the permissions to run, enter the following.</w:t>
-      </w:r>
-    </w:p>
-    <w:p/>
-    <w:p>
-      <w:pPr>
-        <w:rPr>
-          <w:rStyle w:val="Code"/>
-        </w:rPr>
-      </w:pPr>
-      <w:proofErr w:type="spellStart"/>
-      <w:proofErr w:type="gramStart"/>
-      <w:r>
-        <w:rPr>
-          <w:rStyle w:val="Code"/>
-        </w:rPr>
-        <w:t>s</w:t>
-      </w:r>
-      <w:r>
-        <w:rPr>
-          <w:rStyle w:val="Code"/>
-        </w:rPr>
-        <w:t>udo</w:t>
-      </w:r>
-      <w:proofErr w:type="spellEnd"/>
-      <w:proofErr w:type="gramEnd"/>
-      <w:r>
-        <w:rPr>
-          <w:rStyle w:val="Code"/>
-        </w:rPr>
-        <w:t xml:space="preserve"> </w:t>
-      </w:r>
-      <w:proofErr w:type="spellStart"/>
-      <w:r>
-        <w:rPr>
-          <w:rStyle w:val="Code"/>
-        </w:rPr>
-        <w:t>chmod</w:t>
-      </w:r>
-      <w:proofErr w:type="spellEnd"/>
-      <w:r>
-        <w:rPr>
-          <w:rStyle w:val="Code"/>
-        </w:rPr>
-        <w:t xml:space="preserve"> +x Install.sh</w:t>
-      </w:r>
-    </w:p>
-    <w:p>
-      <w:pPr>
-        <w:rPr>
-          <w:rStyle w:val="Code"/>
-        </w:rPr>
-      </w:pPr>
-    </w:p>
-    <w:p>
-      <w:pPr>
-        <w:rPr>
-          <w:rStyle w:val="Code"/>
-        </w:rPr>
-      </w:pPr>
-      <w:r>
-        <w:t>With that done you need to run the script, enter the following</w:t>
-      </w:r>
-      <w:r>
-        <w:rPr>
-          <w:rStyle w:val="Code"/>
-        </w:rPr>
-        <w:t>.</w:t>
-      </w:r>
-    </w:p>
-    <w:p>
-      <w:pPr>
-        <w:rPr>
-          <w:rStyle w:val="Code"/>
-        </w:rPr>
-      </w:pPr>
-    </w:p>
-    <w:p>
-      <w:pPr>
-        <w:rPr>
-          <w:rStyle w:val="Code"/>
-        </w:rPr>
-      </w:pPr>
-      <w:r>
-        <w:rPr>
-          <w:rStyle w:val="Code"/>
-        </w:rPr>
-        <w:lastRenderedPageBreak/>
-        <w:t xml:space="preserve">./Install.sh </w:t>
-      </w:r>
-    </w:p>
-    <w:p>
-      <w:pPr>
-        <w:rPr>
-          <w:rStyle w:val="Code"/>
-        </w:rPr>
-      </w:pPr>
-    </w:p>
-    <w:p>
-      <w:pPr>
-        <w:rPr>
-          <w:rStyle w:val="Code"/>
-          <w:rFonts w:asciiTheme="minorHAnsi" w:hAnsiTheme="minorHAnsi"/>
-          <w:sz w:val="24"/>
-        </w:rPr>
-      </w:pPr>
-      <w:r>
-        <w:rPr>
-          <w:rStyle w:val="Code"/>
-          <w:rFonts w:asciiTheme="minorHAnsi" w:hAnsiTheme="minorHAnsi"/>
-          <w:sz w:val="24"/>
-        </w:rPr>
-        <w:t>And now everything has been install, move on to section 5.</w:t>
-      </w:r>
-    </w:p>
-    <w:p/>
-    <w:p>
-      <w:pPr>
-        <w:pStyle w:val="Heading1"/>
-      </w:pPr>
-      <w:r>
-        <w:t>4 Slow</w:t>
-      </w:r>
-      <w:r>
-        <w:t xml:space="preserve"> Setup</w:t>
-      </w:r>
-    </w:p>
-    <w:p>
-      <w:r>
-        <w:t>To use the interface you need to install some programs which the interface uses. You will need an internet connection and you will need to open the terminal. In most distributions of Linux this can be done with “ctrl + alt + T” otherwise it will likely be in the start menu.</w:t>
-      </w:r>
-    </w:p>
-    <w:p>
-      <w:pPr>
-        <w:pStyle w:val="Heading2"/>
-      </w:pPr>
-      <w:r>
-        <w:t>4</w:t>
-      </w:r>
-      <w:r>
-        <w:t>.1 Install Asebamedulla</w:t>
-      </w:r>
-    </w:p>
-    <w:p>
-      <w:r>
-        <w:t>Aseba medulla is the software used to allow the interface to communicate with the Thymio. First, you will need to add the location of the program before you can download it and install it. Type the following in the terminal.</w:t>
-      </w:r>
-    </w:p>
-    <w:p/>
-    <w:p>
-      <w:pPr>
-        <w:pStyle w:val="TextBody"/>
-        <w:rPr>
-          <w:rStyle w:val="Code"/>
-          <w:szCs w:val="22"/>
-        </w:rPr>
-      </w:pPr>
-      <w:proofErr w:type="spellStart"/>
-      <w:proofErr w:type="gramStart"/>
-      <w:r>
-        <w:rPr>
-          <w:rStyle w:val="Code"/>
-          <w:szCs w:val="22"/>
-        </w:rPr>
-        <w:t>sudo</w:t>
-      </w:r>
-      <w:proofErr w:type="spellEnd"/>
-      <w:proofErr w:type="gramEnd"/>
-      <w:r>
-        <w:rPr>
-          <w:rStyle w:val="Code"/>
-          <w:szCs w:val="22"/>
-        </w:rPr>
-        <w:t xml:space="preserve"> add-apt-repository </w:t>
-      </w:r>
-      <w:proofErr w:type="spellStart"/>
-      <w:r>
-        <w:rPr>
-          <w:rStyle w:val="Code"/>
-          <w:szCs w:val="22"/>
-        </w:rPr>
-        <w:t>ppa:stephane.magnenat</w:t>
-      </w:r>
-      <w:proofErr w:type="spellEnd"/>
-      <w:r>
-        <w:rPr>
-          <w:rStyle w:val="Code"/>
-          <w:szCs w:val="22"/>
-        </w:rPr>
-        <w:t>/`</w:t>
-      </w:r>
-      <w:proofErr w:type="spellStart"/>
-      <w:r>
-        <w:rPr>
-          <w:rStyle w:val="Code"/>
-          <w:szCs w:val="22"/>
-        </w:rPr>
-        <w:t>lsb_release</w:t>
-      </w:r>
-      <w:proofErr w:type="spellEnd"/>
-      <w:r>
-        <w:rPr>
-          <w:rStyle w:val="Code"/>
-          <w:szCs w:val="22"/>
-        </w:rPr>
-        <w:t xml:space="preserve"> -c -s`</w:t>
-      </w:r>
-    </w:p>
-    <w:p>
-      <w:r>
-        <w:t xml:space="preserve">After the repository has been added you will need to update the apt-get so </w:t>
-      </w:r>
-      <w:proofErr w:type="gramStart"/>
-      <w:r>
-        <w:t>its list include</w:t>
-      </w:r>
-      <w:proofErr w:type="gramEnd"/>
-      <w:r>
-        <w:t xml:space="preserve"> the new location.</w:t>
-      </w:r>
-    </w:p>
-    <w:p/>
-    <w:p>
-      <w:pPr>
-        <w:rPr>
-          <w:rStyle w:val="Code"/>
-        </w:rPr>
-      </w:pPr>
-      <w:proofErr w:type="spellStart"/>
-      <w:proofErr w:type="gramStart"/>
-      <w:r>
-        <w:rPr>
-          <w:rStyle w:val="Code"/>
-        </w:rPr>
-        <w:t>sudo</w:t>
-      </w:r>
-      <w:proofErr w:type="spellEnd"/>
-      <w:proofErr w:type="gramEnd"/>
-      <w:r>
-        <w:rPr>
-          <w:rStyle w:val="Code"/>
-        </w:rPr>
-        <w:t xml:space="preserve"> apt-get update</w:t>
-      </w:r>
-    </w:p>
-    <w:p>
-      <w:pPr>
-        <w:rPr>
-          <w:rStyle w:val="Code"/>
-        </w:rPr>
-      </w:pPr>
-    </w:p>
-    <w:p>
-      <w:r>
-        <w:t>Now you can install the Aseba package which will install Asebamedulla.</w:t>
-      </w:r>
-    </w:p>
-    <w:p/>
-    <w:p>
-      <w:pPr>
-        <w:rPr>
-          <w:rStyle w:val="Code"/>
-        </w:rPr>
-      </w:pPr>
-      <w:proofErr w:type="spellStart"/>
-      <w:proofErr w:type="gramStart"/>
-      <w:r>
-        <w:rPr>
-          <w:rStyle w:val="Code"/>
-        </w:rPr>
-        <w:t>sudo</w:t>
-      </w:r>
-      <w:proofErr w:type="spellEnd"/>
-      <w:proofErr w:type="gramEnd"/>
-      <w:r>
-        <w:rPr>
-          <w:rStyle w:val="Code"/>
-        </w:rPr>
-        <w:t xml:space="preserve"> apt-get install </w:t>
-      </w:r>
-      <w:proofErr w:type="spellStart"/>
-      <w:r>
-        <w:rPr>
-          <w:rStyle w:val="Code"/>
-        </w:rPr>
-        <w:t>Aseba</w:t>
-      </w:r>
-      <w:proofErr w:type="spellEnd"/>
-    </w:p>
-    <w:p>
-      <w:pPr>
-        <w:rPr>
-          <w:rStyle w:val="Code"/>
-        </w:rPr>
-      </w:pPr>
-    </w:p>
-    <w:p/>
-    <w:p>
-      <w:r>
-        <w:t>With this done, you can check that the package is installed correctly by typing the following.</w:t>
-      </w:r>
-    </w:p>
-    <w:p>
-      <w:pPr>
-        <w:rPr>
-          <w:rStyle w:val="Code"/>
-          <w:rFonts w:asciiTheme="minorHAnsi" w:eastAsiaTheme="minorEastAsia" w:hAnsiTheme="minorHAnsi" w:cs="Times New Roman"/>
-          <w:sz w:val="24"/>
-        </w:rPr>
-      </w:pPr>
-    </w:p>
-    <w:p>
-      <w:pPr>
-        <w:rPr>
-          <w:rStyle w:val="Code"/>
-        </w:rPr>
-      </w:pPr>
-      <w:proofErr w:type="spellStart"/>
-      <w:proofErr w:type="gramStart"/>
-      <w:r>
-        <w:rPr>
-          <w:rStyle w:val="Code"/>
-        </w:rPr>
-        <w:t>sudo</w:t>
-      </w:r>
-      <w:proofErr w:type="spellEnd"/>
-      <w:proofErr w:type="gramEnd"/>
-      <w:r>
-        <w:rPr>
-          <w:rStyle w:val="Code"/>
-        </w:rPr>
-        <w:t xml:space="preserve"> </w:t>
-      </w:r>
-      <w:proofErr w:type="spellStart"/>
-      <w:r>
-        <w:rPr>
-          <w:rStyle w:val="Code"/>
-        </w:rPr>
-        <w:t>Asebamedulla</w:t>
-      </w:r>
-      <w:proofErr w:type="spellEnd"/>
-    </w:p>
-    <w:p>
-      <w:pPr>
-        <w:rPr>
-          <w:rStyle w:val="Code"/>
-          <w:rFonts w:asciiTheme="minorHAnsi" w:eastAsiaTheme="minorEastAsia" w:hAnsiTheme="minorHAnsi" w:cs="Times New Roman"/>
-          <w:sz w:val="24"/>
-        </w:rPr>
-      </w:pPr>
-    </w:p>
-    <w:p>
-      <w:r>
-        <w:t>If you see no errors then everything has worked and you can press “ctrl + C” to stop Asebamedulla from running so we can continue with installing the interface.</w:t>
-      </w:r>
-    </w:p>
-    <w:p>
-      <w:pPr>
-        <w:rPr>
-          <w:rStyle w:val="Code"/>
-          <w:rFonts w:asciiTheme="minorHAnsi" w:eastAsiaTheme="minorEastAsia" w:hAnsiTheme="minorHAnsi" w:cs="Times New Roman"/>
-          <w:sz w:val="24"/>
-        </w:rPr>
-      </w:pPr>
-    </w:p>
-    <w:p>
-      <w:pPr>
-        <w:pStyle w:val="Heading2"/>
-        <w:rPr>
-          <w:rStyle w:val="Code"/>
-          <w:rFonts w:asciiTheme="majorHAnsi" w:eastAsiaTheme="majorEastAsia" w:hAnsiTheme="majorHAnsi" w:cs="FreeSans"/>
-          <w:sz w:val="28"/>
-        </w:rPr>
-      </w:pPr>
-      <w:r>
-        <w:rPr>
-          <w:rStyle w:val="Code"/>
-          <w:rFonts w:asciiTheme="majorHAnsi" w:eastAsiaTheme="majorEastAsia" w:hAnsiTheme="majorHAnsi" w:cs="FreeSans"/>
-          <w:sz w:val="28"/>
-        </w:rPr>
-        <w:t>4</w:t>
-      </w:r>
-      <w:r>
-        <w:rPr>
-          <w:rStyle w:val="Code"/>
-          <w:rFonts w:asciiTheme="majorHAnsi" w:eastAsiaTheme="majorEastAsia" w:hAnsiTheme="majorHAnsi" w:cs="FreeSans"/>
-          <w:sz w:val="28"/>
-        </w:rPr>
-        <w:t>.2 Install the Python Module</w:t>
-      </w:r>
-    </w:p>
-    <w:p>
-      <w:r>
-        <w:t>The interface is written in Python and requires a module called “</w:t>
-      </w:r>
-      <w:proofErr w:type="spellStart"/>
-      <w:r>
-        <w:t>scratchpy</w:t>
-      </w:r>
-      <w:proofErr w:type="spellEnd"/>
-      <w:r>
-        <w:t>” to communicate with scratch. To install this module we will use a python package installer. Enter the following code in the terminal</w:t>
-      </w:r>
-    </w:p>
-    <w:p/>
-    <w:p>
-      <w:pPr>
-        <w:rPr>
-          <w:rStyle w:val="Code"/>
-        </w:rPr>
-      </w:pPr>
-      <w:proofErr w:type="spellStart"/>
-      <w:proofErr w:type="gramStart"/>
-      <w:r>
-        <w:rPr>
-          <w:rStyle w:val="Code"/>
-        </w:rPr>
-        <w:t>sudo</w:t>
-      </w:r>
-      <w:proofErr w:type="spellEnd"/>
-      <w:proofErr w:type="gramEnd"/>
-      <w:r>
-        <w:rPr>
-          <w:rStyle w:val="Code"/>
-        </w:rPr>
-        <w:t xml:space="preserve"> apt-get install python-pip</w:t>
-      </w:r>
-    </w:p>
-    <w:p>
-      <w:pPr>
-        <w:rPr>
-          <w:rStyle w:val="Code"/>
-        </w:rPr>
-      </w:pPr>
-    </w:p>
-    <w:p>
-      <w:r>
-        <w:t>Now we can use Python-pip to install the module. Python-pip is used similar to apt-get. To install the module type the following.</w:t>
-      </w:r>
-    </w:p>
-    <w:p/>
-    <w:p>
-      <w:pPr>
-        <w:rPr>
-          <w:rStyle w:val="Code"/>
-        </w:rPr>
-      </w:pPr>
-      <w:proofErr w:type="spellStart"/>
-      <w:proofErr w:type="gramStart"/>
-      <w:r>
-        <w:rPr>
-          <w:rStyle w:val="Code"/>
-        </w:rPr>
-        <w:t>sudo</w:t>
-      </w:r>
-      <w:proofErr w:type="spellEnd"/>
-      <w:proofErr w:type="gramEnd"/>
-      <w:r>
-        <w:rPr>
-          <w:rStyle w:val="Code"/>
-        </w:rPr>
-        <w:t xml:space="preserve"> pip install </w:t>
-      </w:r>
-      <w:proofErr w:type="spellStart"/>
-      <w:r>
-        <w:rPr>
-          <w:rStyle w:val="Code"/>
-        </w:rPr>
-        <w:t>scratchpy</w:t>
-      </w:r>
-      <w:proofErr w:type="spellEnd"/>
-    </w:p>
-    <w:p>
-      <w:pPr>
-        <w:rPr>
-          <w:rStyle w:val="Code"/>
-        </w:rPr>
-      </w:pPr>
-    </w:p>
-    <w:p>
-      <w:r>
-        <w:t>With this done, the interface is almost ready to work.</w:t>
-      </w:r>
-    </w:p>
-    <w:p/>
-    <w:p>
-      <w:pPr>
-        <w:pStyle w:val="Heading2"/>
-        <w:rPr>
-          <w:rStyle w:val="Code"/>
-          <w:rFonts w:asciiTheme="majorHAnsi" w:eastAsiaTheme="majorEastAsia" w:hAnsiTheme="majorHAnsi" w:cs="FreeSans"/>
-          <w:sz w:val="28"/>
-        </w:rPr>
-      </w:pPr>
-      <w:r>
-        <w:rPr>
-          <w:rStyle w:val="Code"/>
-          <w:rFonts w:asciiTheme="majorHAnsi" w:eastAsiaTheme="majorEastAsia" w:hAnsiTheme="majorHAnsi" w:cs="FreeSans"/>
-          <w:sz w:val="28"/>
-        </w:rPr>
-        <w:lastRenderedPageBreak/>
-        <w:t>4</w:t>
-      </w:r>
-      <w:r>
-        <w:rPr>
-          <w:rStyle w:val="Code"/>
-          <w:rFonts w:asciiTheme="majorHAnsi" w:eastAsiaTheme="majorEastAsia" w:hAnsiTheme="majorHAnsi" w:cs="FreeSans"/>
-          <w:sz w:val="28"/>
-        </w:rPr>
-        <w:t>.3 Download the Interface</w:t>
-      </w:r>
-    </w:p>
-    <w:p>
-      <w:r>
-        <w:t xml:space="preserve">Now you need to download the actual program which will do the work. Go to the following link and click “download zip”. </w:t>
-      </w:r>
-    </w:p>
-    <w:p>
-      <w:pPr>
-        <w:rPr>
-          <w:rStyle w:val="InternetLink"/>
-        </w:rPr>
-      </w:pPr>
-      <w:hyperlink r:id="rId8">
-        <w:r>
-          <w:rPr>
-            <w:rStyle w:val="InternetLink"/>
-          </w:rPr>
-          <w:t>https://github.com/lazerduck/Thymio_python_interface</w:t>
-        </w:r>
-      </w:hyperlink>
-    </w:p>
-    <w:p>
-      <w:r>
         <w:t>Now extract the files to somewhere convenient, for this example I will be using the desktop.</w:t>
       </w:r>
     </w:p>
@@ -875,7 +905,13 @@
         <w:rPr>
           <w:rStyle w:val="Code"/>
         </w:rPr>
-        <w:t>Asebamedulla</w:t>
+        <w:t>a</w:t>
+      </w:r>
+      <w:r>
+        <w:rPr>
+          <w:rStyle w:val="Code"/>
+        </w:rPr>
+        <w:t>sebamedulla</w:t>
       </w:r>
       <w:proofErr w:type="spellEnd"/>
       <w:r>
@@ -896,21 +932,22 @@
         <w:rPr>
           <w:rStyle w:val="Code"/>
         </w:rPr>
-        <w:t>=</w:t>
-      </w:r>
-      <w:proofErr w:type="spellStart"/>
-      <w:r>
-        <w:rPr>
-          <w:rStyle w:val="Code"/>
-        </w:rPr>
-        <w:t>Thymio</w:t>
-      </w:r>
-      <w:proofErr w:type="spellEnd"/>
-      <w:r>
-        <w:rPr>
-          <w:rStyle w:val="Code"/>
-        </w:rPr>
-        <w:t>-II”</w:t>
+        <w:t>=Thymio-II”</w:t>
+      </w:r>
+    </w:p>
+    <w:p>
+      <w:pPr>
+        <w:rPr>
+          <w:rStyle w:val="Code"/>
+        </w:rPr>
+      </w:pPr>
+    </w:p>
+    <w:p>
+      <w:r>
+        <w:t>If this doesn’t work, try it without the speech marks</w:t>
+      </w:r>
+      <w:r>
+        <w:t>.</w:t>
       </w:r>
     </w:p>
     <w:p>
@@ -1127,6 +1164,7 @@
     </w:p>
     <w:p>
       <w:r>
+        <w:lastRenderedPageBreak/>
         <w:t xml:space="preserve">Then the interface couldn’t find Asebamedulla. Switch to the terminal running Asebamedulla and </w:t>
       </w:r>
       <w:r>
@@ -1135,7 +1173,6 @@
     </w:p>
     <w:p>
       <w:r>
-        <w:lastRenderedPageBreak/>
         <w:t>If you see a line saying “sensor update” then everything is working and you are ready to move on to the tasks.</w:t>
       </w:r>
     </w:p>
@@ -1208,6 +1245,9 @@
       <w:r>
         <w:t xml:space="preserve"> null, direct, command and arc.</w:t>
       </w:r>
+      <w:r>
+        <w:t xml:space="preserve"> If a command is not available from the dropdown list then click on new and add it again.</w:t>
+      </w:r>
     </w:p>
     <w:p/>
     <w:p>
@@ -1222,6 +1262,9 @@
       </w:r>
       <w:r>
         <w:t>. Try using the arrow keys to make the Thymio move.</w:t>
+      </w:r>
+      <w:r>
+        <w:t xml:space="preserve"> The scroll wheel will act as either up or down in Scratch and commands will queue so be careful not to accidentally queue lots of actions.</w:t>
       </w:r>
     </w:p>
     <w:p>
@@ -1339,7 +1382,7 @@
                     <pic:cNvPicPr/>
                   </pic:nvPicPr>
                   <pic:blipFill rotWithShape="1">
-                    <a:blip r:embed="rId9"/>
+                    <a:blip r:embed="rId8"/>
                     <a:srcRect l="31575" t="42943" r="53634" b="52333"/>
                     <a:stretch/>
                   </pic:blipFill>
@@ -1377,6 +1420,7 @@
         <w:pStyle w:val="Heading2"/>
       </w:pPr>
       <w:r>
+        <w:lastRenderedPageBreak/>
         <w:t>6</w:t>
       </w:r>
       <w:r>
@@ -1392,6 +1436,9 @@
       </w:r>
       <w:r>
         <w:t>.</w:t>
+      </w:r>
+      <w:r>
+        <w:t xml:space="preserve"> After entering the value in the box, make sure to click on the box, a white outline should appear and will indicate it has been run.</w:t>
       </w:r>
     </w:p>
     <w:p>
@@ -1416,7 +1463,7 @@
                     <pic:cNvPicPr/>
                   </pic:nvPicPr>
                   <pic:blipFill rotWithShape="1">
-                    <a:blip r:embed="rId10"/>
+                    <a:blip r:embed="rId9"/>
                     <a:srcRect l="31243" t="15363" r="60115" b="80500"/>
                     <a:stretch/>
                   </pic:blipFill>
@@ -1443,10 +1490,11 @@
           </wp:inline>
         </w:drawing>
       </w:r>
-    </w:p>
-    <w:p>
-      <w:r>
-        <w:lastRenderedPageBreak/>
+      <w:bookmarkStart w:id="0" w:name="_GoBack"/>
+      <w:bookmarkEnd w:id="0"/>
+    </w:p>
+    <w:p>
+      <w:r>
         <w:t>Now set the duration to 0 and use the wait function to time broadcasts and the null broadcast to stop the Thymio.</w:t>
       </w:r>
     </w:p>
@@ -1540,7 +1588,7 @@
         <w:t>length</w:t>
       </w:r>
       <w:r>
-        <w:t xml:space="preserve"> variable, both in centimetre’s</w:t>
+        <w:t xml:space="preserve"> variable, both in centimetres</w:t>
       </w:r>
       <w:r>
         <w:t xml:space="preserve"> to define the size of the radius of the arc and to define the distance that should be </w:t>
@@ -1604,6 +1652,9 @@
       <w:proofErr w:type="spellEnd"/>
       <w:r>
         <w:t xml:space="preserve"> variable to control the wheels.</w:t>
+      </w:r>
+      <w:r>
+        <w:t xml:space="preserve"> To enable this mode you will need to press “D” or send the command “direct”.</w:t>
       </w:r>
     </w:p>
     <w:p/>
@@ -1669,6 +1720,7 @@
         </w:numPr>
       </w:pPr>
       <w:r>
+        <w:lastRenderedPageBreak/>
         <w:t>Stop</w:t>
       </w:r>
     </w:p>
@@ -1708,11 +1760,7 @@
       </w:r>
       <w:proofErr w:type="spellEnd"/>
       <w:r>
-        <w:t xml:space="preserve"> sensor” list stores all the values from the infra-red sensors along the front and back of the Thymio. The ground list stores the values of the 2 </w:t>
-      </w:r>
-      <w:r>
-        <w:lastRenderedPageBreak/>
-        <w:t xml:space="preserve">sensor one the underside of the Thymio. These don’t record the distance however but instead use ambient light and reflected light to get a more reliable reading. The larger the value the more likely it is that it has gone off the end. The final list is the accelerometer list. This stores the values of the 3 axis for the </w:t>
+        <w:t xml:space="preserve"> sensor” list stores all the values from the infra-red sensors along the front and back of the Thymio. The ground list stores the values of the 2 sensor one the underside of the Thymio. These don’t record the distance however but instead use ambient light and reflected light to get a more reliable reading. The larger the value the more likely it is that it has gone off the end. The final list is the accelerometer list. This stores the values of the 3 axis for the </w:t>
       </w:r>
       <w:r>
         <w:t>accelerometer.</w:t>
@@ -1763,7 +1811,7 @@
 </file>
 
 <file path=word/numbering.xml><?xml version="1.0" encoding="utf-8"?>
-<w:numbering xmlns:wpc="http://schemas.microsoft.com/office/word/2010/wordprocessingCanvas" xmlns:mc="http://schemas.openxmlformats.org/markup-compatibility/2006" xmlns:o="urn:schemas-microsoft-com:office:office" xmlns:r="http://schemas.openxmlformats.org/officeDocument/2006/relationships" xmlns:m="http://schemas.openxmlformats.org/officeDocument/2006/math" xmlns:v="urn:schemas-microsoft-com:vml" xmlns:wp14="http://schemas.microsoft.com/office/word/2010/wordprocessingDrawing" xmlns:wp="http://schemas.openxmlformats.org/drawingml/2006/wordprocessingDrawing" xmlns:w10="urn:schemas-microsoft-com:office:word" xmlns:w="http://schemas.openxmlformats.org/wordprocessingml/2006/main" xmlns:w14="http://schemas.microsoft.com/office/word/2010/wordml" xmlns:wpg="http://schemas.microsoft.com/office/word/2010/wordprocessingGroup" xmlns:wpi="http://schemas.microsoft.com/office/word/2010/wordprocessingInk" xmlns:wne="http://schemas.microsoft.com/office/word/2006/wordml" xmlns:wps="http://schemas.microsoft.com/office/word/2010/wordprocessingShape" mc:Ignorable="w14 wp14">
+<w:numbering xmlns:wpc="http://schemas.microsoft.com/office/word/2010/wordprocessingCanvas" xmlns:mc="http://schemas.openxmlformats.org/markup-compatibility/2006" xmlns:o="urn:schemas-microsoft-com:office:office" xmlns:r="http://schemas.openxmlformats.org/officeDocument/2006/relationships" xmlns:m="http://schemas.openxmlformats.org/officeDocument/2006/math" xmlns:v="urn:schemas-microsoft-com:vml" xmlns:wp14="http://schemas.microsoft.com/office/word/2010/wordprocessingDrawing" xmlns:wp="http://schemas.openxmlformats.org/drawingml/2006/wordprocessingDrawing" xmlns:w10="urn:schemas-microsoft-com:office:word" xmlns:w="http://schemas.openxmlformats.org/wordprocessingml/2006/main" xmlns:w14="http://schemas.microsoft.com/office/word/2010/wordml" xmlns:w15="http://schemas.microsoft.com/office/word/2012/wordml" xmlns:wpg="http://schemas.microsoft.com/office/word/2010/wordprocessingGroup" xmlns:wpi="http://schemas.microsoft.com/office/word/2010/wordprocessingInk" xmlns:wne="http://schemas.microsoft.com/office/word/2006/wordml" xmlns:wps="http://schemas.microsoft.com/office/word/2010/wordprocessingShape" mc:Ignorable="w14 w15 wp14">
   <w:abstractNum w:abstractNumId="0">
     <w:nsid w:val="0FCA7252"/>
     <w:multiLevelType w:val="hybridMultilevel"/>
@@ -2241,7 +2289,7 @@
 </file>
 
 <file path=word/styles.xml><?xml version="1.0" encoding="utf-8"?>
-<w:styles xmlns:mc="http://schemas.openxmlformats.org/markup-compatibility/2006" xmlns:r="http://schemas.openxmlformats.org/officeDocument/2006/relationships" xmlns:w="http://schemas.openxmlformats.org/wordprocessingml/2006/main" xmlns:w14="http://schemas.microsoft.com/office/word/2010/wordml" mc:Ignorable="w14">
+<w:styles xmlns:mc="http://schemas.openxmlformats.org/markup-compatibility/2006" xmlns:r="http://schemas.openxmlformats.org/officeDocument/2006/relationships" xmlns:w="http://schemas.openxmlformats.org/wordprocessingml/2006/main" xmlns:w14="http://schemas.microsoft.com/office/word/2010/wordml" xmlns:w15="http://schemas.microsoft.com/office/word/2012/wordml" mc:Ignorable="w14 w15">
   <w:docDefaults>
     <w:rPrDefault>
       <w:rPr>
@@ -2253,144 +2301,378 @@
     </w:rPrDefault>
     <w:pPrDefault/>
   </w:docDefaults>
-  <w:latentStyles w:defLockedState="0" w:defUIPriority="99" w:defSemiHidden="1" w:defUnhideWhenUsed="1" w:defQFormat="0" w:count="267">
-    <w:lsdException w:name="Normal" w:semiHidden="0" w:uiPriority="0" w:unhideWhenUsed="0" w:qFormat="1"/>
-    <w:lsdException w:name="heading 1" w:semiHidden="0" w:uiPriority="9" w:unhideWhenUsed="0" w:qFormat="1"/>
-    <w:lsdException w:name="heading 2" w:uiPriority="9" w:qFormat="1"/>
-    <w:lsdException w:name="heading 3" w:uiPriority="9" w:qFormat="1"/>
-    <w:lsdException w:name="heading 4" w:uiPriority="9" w:qFormat="1"/>
-    <w:lsdException w:name="heading 5" w:uiPriority="9" w:qFormat="1"/>
-    <w:lsdException w:name="heading 6" w:uiPriority="9" w:qFormat="1"/>
-    <w:lsdException w:name="heading 7" w:uiPriority="9" w:qFormat="1"/>
-    <w:lsdException w:name="heading 8" w:uiPriority="9" w:qFormat="1"/>
-    <w:lsdException w:name="heading 9" w:uiPriority="9" w:qFormat="1"/>
-    <w:lsdException w:name="toc 1" w:uiPriority="39"/>
-    <w:lsdException w:name="toc 2" w:uiPriority="39"/>
-    <w:lsdException w:name="toc 3" w:uiPriority="39"/>
-    <w:lsdException w:name="toc 4" w:uiPriority="39"/>
-    <w:lsdException w:name="toc 5" w:uiPriority="39"/>
-    <w:lsdException w:name="toc 6" w:uiPriority="39"/>
-    <w:lsdException w:name="toc 7" w:uiPriority="39"/>
-    <w:lsdException w:name="toc 8" w:uiPriority="39"/>
-    <w:lsdException w:name="toc 9" w:uiPriority="39"/>
-    <w:lsdException w:name="caption" w:uiPriority="35"/>
-    <w:lsdException w:name="Title" w:semiHidden="0" w:uiPriority="10" w:unhideWhenUsed="0" w:qFormat="1"/>
-    <w:lsdException w:name="Default Paragraph Font" w:uiPriority="1"/>
-    <w:lsdException w:name="Subtitle" w:semiHidden="0" w:uiPriority="11" w:unhideWhenUsed="0" w:qFormat="1"/>
-    <w:lsdException w:name="Strong" w:semiHidden="0" w:uiPriority="22" w:unhideWhenUsed="0" w:qFormat="1"/>
-    <w:lsdException w:name="Emphasis" w:semiHidden="0" w:uiPriority="20" w:unhideWhenUsed="0" w:qFormat="1"/>
-    <w:lsdException w:name="Table Grid" w:semiHidden="0" w:uiPriority="39" w:unhideWhenUsed="0"/>
-    <w:lsdException w:name="Placeholder Text" w:unhideWhenUsed="0"/>
-    <w:lsdException w:name="No Spacing" w:semiHidden="0" w:uiPriority="1" w:unhideWhenUsed="0" w:qFormat="1"/>
-    <w:lsdException w:name="Light Shading" w:semiHidden="0" w:uiPriority="60" w:unhideWhenUsed="0"/>
-    <w:lsdException w:name="Light List" w:semiHidden="0" w:uiPriority="61" w:unhideWhenUsed="0"/>
-    <w:lsdException w:name="Light Grid" w:semiHidden="0" w:uiPriority="62" w:unhideWhenUsed="0"/>
-    <w:lsdException w:name="Medium Shading 1" w:semiHidden="0" w:uiPriority="63" w:unhideWhenUsed="0"/>
-    <w:lsdException w:name="Medium Shading 2" w:semiHidden="0" w:uiPriority="64" w:unhideWhenUsed="0"/>
-    <w:lsdException w:name="Medium List 1" w:semiHidden="0" w:uiPriority="65" w:unhideWhenUsed="0"/>
-    <w:lsdException w:name="Medium List 2" w:semiHidden="0" w:uiPriority="66" w:unhideWhenUsed="0"/>
-    <w:lsdException w:name="Medium Grid 1" w:semiHidden="0" w:uiPriority="67" w:unhideWhenUsed="0"/>
-    <w:lsdException w:name="Medium Grid 2" w:semiHidden="0" w:uiPriority="68" w:unhideWhenUsed="0"/>
-    <w:lsdException w:name="Medium Grid 3" w:semiHidden="0" w:uiPriority="69" w:unhideWhenUsed="0"/>
-    <w:lsdException w:name="Dark List" w:semiHidden="0" w:uiPriority="70" w:unhideWhenUsed="0"/>
-    <w:lsdException w:name="Colorful Shading" w:semiHidden="0" w:uiPriority="71" w:unhideWhenUsed="0"/>
-    <w:lsdException w:name="Colorful List" w:semiHidden="0" w:uiPriority="72" w:unhideWhenUsed="0"/>
-    <w:lsdException w:name="Colorful Grid" w:semiHidden="0" w:uiPriority="73" w:unhideWhenUsed="0"/>
-    <w:lsdException w:name="Light Shading Accent 1" w:semiHidden="0" w:uiPriority="60" w:unhideWhenUsed="0"/>
-    <w:lsdException w:name="Light List Accent 1" w:semiHidden="0" w:uiPriority="61" w:unhideWhenUsed="0"/>
-    <w:lsdException w:name="Light Grid Accent 1" w:semiHidden="0" w:uiPriority="62" w:unhideWhenUsed="0"/>
-    <w:lsdException w:name="Medium Shading 1 Accent 1" w:semiHidden="0" w:uiPriority="63" w:unhideWhenUsed="0"/>
-    <w:lsdException w:name="Medium Shading 2 Accent 1" w:semiHidden="0" w:uiPriority="64" w:unhideWhenUsed="0"/>
-    <w:lsdException w:name="Medium List 1 Accent 1" w:semiHidden="0" w:uiPriority="65" w:unhideWhenUsed="0"/>
-    <w:lsdException w:name="Revision" w:unhideWhenUsed="0"/>
-    <w:lsdException w:name="List Paragraph" w:semiHidden="0" w:uiPriority="34" w:unhideWhenUsed="0" w:qFormat="1"/>
-    <w:lsdException w:name="Quote" w:semiHidden="0" w:uiPriority="29" w:unhideWhenUsed="0" w:qFormat="1"/>
-    <w:lsdException w:name="Intense Quote" w:semiHidden="0" w:uiPriority="30" w:unhideWhenUsed="0" w:qFormat="1"/>
-    <w:lsdException w:name="Medium List 2 Accent 1" w:semiHidden="0" w:uiPriority="66" w:unhideWhenUsed="0"/>
-    <w:lsdException w:name="Medium Grid 1 Accent 1" w:semiHidden="0" w:uiPriority="67" w:unhideWhenUsed="0"/>
-    <w:lsdException w:name="Medium Grid 2 Accent 1" w:semiHidden="0" w:uiPriority="68" w:unhideWhenUsed="0"/>
-    <w:lsdException w:name="Medium Grid 3 Accent 1" w:semiHidden="0" w:uiPriority="69" w:unhideWhenUsed="0"/>
-    <w:lsdException w:name="Dark List Accent 1" w:semiHidden="0" w:uiPriority="70" w:unhideWhenUsed="0"/>
-    <w:lsdException w:name="Colorful Shading Accent 1" w:semiHidden="0" w:uiPriority="71" w:unhideWhenUsed="0"/>
-    <w:lsdException w:name="Colorful List Accent 1" w:semiHidden="0" w:uiPriority="72" w:unhideWhenUsed="0"/>
-    <w:lsdException w:name="Colorful Grid Accent 1" w:semiHidden="0" w:uiPriority="73" w:unhideWhenUsed="0"/>
-    <w:lsdException w:name="Light Shading Accent 2" w:semiHidden="0" w:uiPriority="60" w:unhideWhenUsed="0"/>
-    <w:lsdException w:name="Light List Accent 2" w:semiHidden="0" w:uiPriority="61" w:unhideWhenUsed="0"/>
-    <w:lsdException w:name="Light Grid Accent 2" w:semiHidden="0" w:uiPriority="62" w:unhideWhenUsed="0"/>
-    <w:lsdException w:name="Medium Shading 1 Accent 2" w:semiHidden="0" w:uiPriority="63" w:unhideWhenUsed="0"/>
-    <w:lsdException w:name="Medium Shading 2 Accent 2" w:semiHidden="0" w:uiPriority="64" w:unhideWhenUsed="0"/>
-    <w:lsdException w:name="Medium List 1 Accent 2" w:semiHidden="0" w:uiPriority="65" w:unhideWhenUsed="0"/>
-    <w:lsdException w:name="Medium List 2 Accent 2" w:semiHidden="0" w:uiPriority="66" w:unhideWhenUsed="0"/>
-    <w:lsdException w:name="Medium Grid 1 Accent 2" w:semiHidden="0" w:uiPriority="67" w:unhideWhenUsed="0"/>
-    <w:lsdException w:name="Medium Grid 2 Accent 2" w:semiHidden="0" w:uiPriority="68" w:unhideWhenUsed="0"/>
-    <w:lsdException w:name="Medium Grid 3 Accent 2" w:semiHidden="0" w:uiPriority="69" w:unhideWhenUsed="0"/>
-    <w:lsdException w:name="Dark List Accent 2" w:semiHidden="0" w:uiPriority="70" w:unhideWhenUsed="0"/>
-    <w:lsdException w:name="Colorful Shading Accent 2" w:semiHidden="0" w:uiPriority="71" w:unhideWhenUsed="0"/>
-    <w:lsdException w:name="Colorful List Accent 2" w:semiHidden="0" w:uiPriority="72" w:unhideWhenUsed="0"/>
-    <w:lsdException w:name="Colorful Grid Accent 2" w:semiHidden="0" w:uiPriority="73" w:unhideWhenUsed="0"/>
-    <w:lsdException w:name="Light Shading Accent 3" w:semiHidden="0" w:uiPriority="60" w:unhideWhenUsed="0"/>
-    <w:lsdException w:name="Light List Accent 3" w:semiHidden="0" w:uiPriority="61" w:unhideWhenUsed="0"/>
-    <w:lsdException w:name="Light Grid Accent 3" w:semiHidden="0" w:uiPriority="62" w:unhideWhenUsed="0"/>
-    <w:lsdException w:name="Medium Shading 1 Accent 3" w:semiHidden="0" w:uiPriority="63" w:unhideWhenUsed="0"/>
-    <w:lsdException w:name="Medium Shading 2 Accent 3" w:semiHidden="0" w:uiPriority="64" w:unhideWhenUsed="0"/>
-    <w:lsdException w:name="Medium List 1 Accent 3" w:semiHidden="0" w:uiPriority="65" w:unhideWhenUsed="0"/>
-    <w:lsdException w:name="Medium List 2 Accent 3" w:semiHidden="0" w:uiPriority="66" w:unhideWhenUsed="0"/>
-    <w:lsdException w:name="Medium Grid 1 Accent 3" w:semiHidden="0" w:uiPriority="67" w:unhideWhenUsed="0"/>
-    <w:lsdException w:name="Medium Grid 2 Accent 3" w:semiHidden="0" w:uiPriority="68" w:unhideWhenUsed="0"/>
-    <w:lsdException w:name="Medium Grid 3 Accent 3" w:semiHidden="0" w:uiPriority="69" w:unhideWhenUsed="0"/>
-    <w:lsdException w:name="Dark List Accent 3" w:semiHidden="0" w:uiPriority="70" w:unhideWhenUsed="0"/>
-    <w:lsdException w:name="Colorful Shading Accent 3" w:semiHidden="0" w:uiPriority="71" w:unhideWhenUsed="0"/>
-    <w:lsdException w:name="Colorful List Accent 3" w:semiHidden="0" w:uiPriority="72" w:unhideWhenUsed="0"/>
-    <w:lsdException w:name="Colorful Grid Accent 3" w:semiHidden="0" w:uiPriority="73" w:unhideWhenUsed="0"/>
-    <w:lsdException w:name="Light Shading Accent 4" w:semiHidden="0" w:uiPriority="60" w:unhideWhenUsed="0"/>
-    <w:lsdException w:name="Light List Accent 4" w:semiHidden="0" w:uiPriority="61" w:unhideWhenUsed="0"/>
-    <w:lsdException w:name="Light Grid Accent 4" w:semiHidden="0" w:uiPriority="62" w:unhideWhenUsed="0"/>
-    <w:lsdException w:name="Medium Shading 1 Accent 4" w:semiHidden="0" w:uiPriority="63" w:unhideWhenUsed="0"/>
-    <w:lsdException w:name="Medium Shading 2 Accent 4" w:semiHidden="0" w:uiPriority="64" w:unhideWhenUsed="0"/>
-    <w:lsdException w:name="Medium List 1 Accent 4" w:semiHidden="0" w:uiPriority="65" w:unhideWhenUsed="0"/>
-    <w:lsdException w:name="Medium List 2 Accent 4" w:semiHidden="0" w:uiPriority="66" w:unhideWhenUsed="0"/>
-    <w:lsdException w:name="Medium Grid 1 Accent 4" w:semiHidden="0" w:uiPriority="67" w:unhideWhenUsed="0"/>
-    <w:lsdException w:name="Medium Grid 2 Accent 4" w:semiHidden="0" w:uiPriority="68" w:unhideWhenUsed="0"/>
-    <w:lsdException w:name="Medium Grid 3 Accent 4" w:semiHidden="0" w:uiPriority="69" w:unhideWhenUsed="0"/>
-    <w:lsdException w:name="Dark List Accent 4" w:semiHidden="0" w:uiPriority="70" w:unhideWhenUsed="0"/>
-    <w:lsdException w:name="Colorful Shading Accent 4" w:semiHidden="0" w:uiPriority="71" w:unhideWhenUsed="0"/>
-    <w:lsdException w:name="Colorful List Accent 4" w:semiHidden="0" w:uiPriority="72" w:unhideWhenUsed="0"/>
-    <w:lsdException w:name="Colorful Grid Accent 4" w:semiHidden="0" w:uiPriority="73" w:unhideWhenUsed="0"/>
-    <w:lsdException w:name="Light Shading Accent 5" w:semiHidden="0" w:uiPriority="60" w:unhideWhenUsed="0"/>
-    <w:lsdException w:name="Light List Accent 5" w:semiHidden="0" w:uiPriority="61" w:unhideWhenUsed="0"/>
-    <w:lsdException w:name="Light Grid Accent 5" w:semiHidden="0" w:uiPriority="62" w:unhideWhenUsed="0"/>
-    <w:lsdException w:name="Medium Shading 1 Accent 5" w:semiHidden="0" w:uiPriority="63" w:unhideWhenUsed="0"/>
-    <w:lsdException w:name="Medium Shading 2 Accent 5" w:semiHidden="0" w:uiPriority="64" w:unhideWhenUsed="0"/>
-    <w:lsdException w:name="Medium List 1 Accent 5" w:semiHidden="0" w:uiPriority="65" w:unhideWhenUsed="0"/>
-    <w:lsdException w:name="Medium List 2 Accent 5" w:semiHidden="0" w:uiPriority="66" w:unhideWhenUsed="0"/>
-    <w:lsdException w:name="Medium Grid 1 Accent 5" w:semiHidden="0" w:uiPriority="67" w:unhideWhenUsed="0"/>
-    <w:lsdException w:name="Medium Grid 2 Accent 5" w:semiHidden="0" w:uiPriority="68" w:unhideWhenUsed="0"/>
-    <w:lsdException w:name="Medium Grid 3 Accent 5" w:semiHidden="0" w:uiPriority="69" w:unhideWhenUsed="0"/>
-    <w:lsdException w:name="Dark List Accent 5" w:semiHidden="0" w:uiPriority="70" w:unhideWhenUsed="0"/>
-    <w:lsdException w:name="Colorful Shading Accent 5" w:semiHidden="0" w:uiPriority="71" w:unhideWhenUsed="0"/>
-    <w:lsdException w:name="Colorful List Accent 5" w:semiHidden="0" w:uiPriority="72" w:unhideWhenUsed="0"/>
-    <w:lsdException w:name="Colorful Grid Accent 5" w:semiHidden="0" w:uiPriority="73" w:unhideWhenUsed="0"/>
-    <w:lsdException w:name="Light Shading Accent 6" w:semiHidden="0" w:uiPriority="60" w:unhideWhenUsed="0"/>
-    <w:lsdException w:name="Light List Accent 6" w:semiHidden="0" w:uiPriority="61" w:unhideWhenUsed="0"/>
-    <w:lsdException w:name="Light Grid Accent 6" w:semiHidden="0" w:uiPriority="62" w:unhideWhenUsed="0"/>
-    <w:lsdException w:name="Medium Shading 1 Accent 6" w:semiHidden="0" w:uiPriority="63" w:unhideWhenUsed="0"/>
-    <w:lsdException w:name="Medium Shading 2 Accent 6" w:semiHidden="0" w:uiPriority="64" w:unhideWhenUsed="0"/>
-    <w:lsdException w:name="Medium List 1 Accent 6" w:semiHidden="0" w:uiPriority="65" w:unhideWhenUsed="0"/>
-    <w:lsdException w:name="Medium List 2 Accent 6" w:semiHidden="0" w:uiPriority="66" w:unhideWhenUsed="0"/>
-    <w:lsdException w:name="Medium Grid 1 Accent 6" w:semiHidden="0" w:uiPriority="67" w:unhideWhenUsed="0"/>
-    <w:lsdException w:name="Medium Grid 2 Accent 6" w:semiHidden="0" w:uiPriority="68" w:unhideWhenUsed="0"/>
-    <w:lsdException w:name="Medium Grid 3 Accent 6" w:semiHidden="0" w:uiPriority="69" w:unhideWhenUsed="0"/>
-    <w:lsdException w:name="Dark List Accent 6" w:semiHidden="0" w:uiPriority="70" w:unhideWhenUsed="0"/>
-    <w:lsdException w:name="Colorful Shading Accent 6" w:semiHidden="0" w:uiPriority="71" w:unhideWhenUsed="0"/>
-    <w:lsdException w:name="Colorful List Accent 6" w:semiHidden="0" w:uiPriority="72" w:unhideWhenUsed="0"/>
-    <w:lsdException w:name="Colorful Grid Accent 6" w:semiHidden="0" w:uiPriority="73" w:unhideWhenUsed="0"/>
-    <w:lsdException w:name="Subtle Emphasis" w:semiHidden="0" w:uiPriority="19" w:unhideWhenUsed="0" w:qFormat="1"/>
-    <w:lsdException w:name="Intense Emphasis" w:semiHidden="0" w:uiPriority="21" w:unhideWhenUsed="0" w:qFormat="1"/>
-    <w:lsdException w:name="Subtle Reference" w:semiHidden="0" w:uiPriority="31" w:unhideWhenUsed="0" w:qFormat="1"/>
-    <w:lsdException w:name="Intense Reference" w:semiHidden="0" w:uiPriority="32" w:unhideWhenUsed="0" w:qFormat="1"/>
-    <w:lsdException w:name="Book Title" w:semiHidden="0" w:uiPriority="33" w:unhideWhenUsed="0" w:qFormat="1"/>
-    <w:lsdException w:name="Bibliography" w:uiPriority="37"/>
-    <w:lsdException w:name="TOC Heading" w:uiPriority="39" w:qFormat="1"/>
+  <w:latentStyles w:defLockedState="0" w:defUIPriority="99" w:defSemiHidden="0" w:defUnhideWhenUsed="0" w:defQFormat="0" w:count="371">
+    <w:lsdException w:name="Normal" w:uiPriority="0" w:qFormat="1"/>
+    <w:lsdException w:name="heading 1" w:uiPriority="9" w:qFormat="1"/>
+    <w:lsdException w:name="heading 2" w:semiHidden="1" w:uiPriority="9" w:unhideWhenUsed="1" w:qFormat="1"/>
+    <w:lsdException w:name="heading 3" w:semiHidden="1" w:uiPriority="9" w:unhideWhenUsed="1" w:qFormat="1"/>
+    <w:lsdException w:name="heading 4" w:semiHidden="1" w:uiPriority="9" w:unhideWhenUsed="1" w:qFormat="1"/>
+    <w:lsdException w:name="heading 5" w:semiHidden="1" w:uiPriority="9" w:unhideWhenUsed="1" w:qFormat="1"/>
+    <w:lsdException w:name="heading 6" w:semiHidden="1" w:uiPriority="9" w:unhideWhenUsed="1" w:qFormat="1"/>
+    <w:lsdException w:name="heading 7" w:semiHidden="1" w:uiPriority="9" w:unhideWhenUsed="1" w:qFormat="1"/>
+    <w:lsdException w:name="heading 8" w:semiHidden="1" w:uiPriority="9" w:unhideWhenUsed="1" w:qFormat="1"/>
+    <w:lsdException w:name="heading 9" w:semiHidden="1" w:uiPriority="9" w:unhideWhenUsed="1" w:qFormat="1"/>
+    <w:lsdException w:name="index 1" w:semiHidden="1" w:unhideWhenUsed="1"/>
+    <w:lsdException w:name="index 2" w:semiHidden="1" w:unhideWhenUsed="1"/>
+    <w:lsdException w:name="index 3" w:semiHidden="1" w:unhideWhenUsed="1"/>
+    <w:lsdException w:name="index 4" w:semiHidden="1" w:unhideWhenUsed="1"/>
+    <w:lsdException w:name="index 5" w:semiHidden="1" w:unhideWhenUsed="1"/>
+    <w:lsdException w:name="index 6" w:semiHidden="1" w:unhideWhenUsed="1"/>
+    <w:lsdException w:name="index 7" w:semiHidden="1" w:unhideWhenUsed="1"/>
+    <w:lsdException w:name="index 8" w:semiHidden="1" w:unhideWhenUsed="1"/>
+    <w:lsdException w:name="index 9" w:semiHidden="1" w:unhideWhenUsed="1"/>
+    <w:lsdException w:name="toc 1" w:semiHidden="1" w:uiPriority="39" w:unhideWhenUsed="1"/>
+    <w:lsdException w:name="toc 2" w:semiHidden="1" w:uiPriority="39" w:unhideWhenUsed="1"/>
+    <w:lsdException w:name="toc 3" w:semiHidden="1" w:uiPriority="39" w:unhideWhenUsed="1"/>
+    <w:lsdException w:name="toc 4" w:semiHidden="1" w:uiPriority="39" w:unhideWhenUsed="1"/>
+    <w:lsdException w:name="toc 5" w:semiHidden="1" w:uiPriority="39" w:unhideWhenUsed="1"/>
+    <w:lsdException w:name="toc 6" w:semiHidden="1" w:uiPriority="39" w:unhideWhenUsed="1"/>
+    <w:lsdException w:name="toc 7" w:semiHidden="1" w:uiPriority="39" w:unhideWhenUsed="1"/>
+    <w:lsdException w:name="toc 8" w:semiHidden="1" w:uiPriority="39" w:unhideWhenUsed="1"/>
+    <w:lsdException w:name="toc 9" w:semiHidden="1" w:uiPriority="39" w:unhideWhenUsed="1"/>
+    <w:lsdException w:name="Normal Indent" w:semiHidden="1" w:unhideWhenUsed="1"/>
+    <w:lsdException w:name="footnote text" w:semiHidden="1" w:unhideWhenUsed="1"/>
+    <w:lsdException w:name="annotation text" w:semiHidden="1" w:unhideWhenUsed="1"/>
+    <w:lsdException w:name="header" w:semiHidden="1" w:unhideWhenUsed="1"/>
+    <w:lsdException w:name="footer" w:semiHidden="1" w:unhideWhenUsed="1"/>
+    <w:lsdException w:name="index heading" w:semiHidden="1" w:unhideWhenUsed="1"/>
+    <w:lsdException w:name="caption" w:semiHidden="1" w:uiPriority="35" w:unhideWhenUsed="1"/>
+    <w:lsdException w:name="table of figures" w:semiHidden="1" w:unhideWhenUsed="1"/>
+    <w:lsdException w:name="envelope address" w:semiHidden="1" w:unhideWhenUsed="1"/>
+    <w:lsdException w:name="envelope return" w:semiHidden="1" w:unhideWhenUsed="1"/>
+    <w:lsdException w:name="footnote reference" w:semiHidden="1" w:unhideWhenUsed="1"/>
+    <w:lsdException w:name="annotation reference" w:semiHidden="1" w:unhideWhenUsed="1"/>
+    <w:lsdException w:name="line number" w:semiHidden="1" w:unhideWhenUsed="1"/>
+    <w:lsdException w:name="page number" w:semiHidden="1" w:unhideWhenUsed="1"/>
+    <w:lsdException w:name="endnote reference" w:semiHidden="1" w:unhideWhenUsed="1"/>
+    <w:lsdException w:name="endnote text" w:semiHidden="1" w:unhideWhenUsed="1"/>
+    <w:lsdException w:name="table of authorities" w:semiHidden="1" w:unhideWhenUsed="1"/>
+    <w:lsdException w:name="macro" w:semiHidden="1" w:unhideWhenUsed="1"/>
+    <w:lsdException w:name="toa heading" w:semiHidden="1" w:unhideWhenUsed="1"/>
+    <w:lsdException w:name="List" w:semiHidden="1" w:unhideWhenUsed="1"/>
+    <w:lsdException w:name="List Bullet" w:semiHidden="1" w:unhideWhenUsed="1"/>
+    <w:lsdException w:name="List Number" w:semiHidden="1" w:unhideWhenUsed="1"/>
+    <w:lsdException w:name="List 2" w:semiHidden="1" w:unhideWhenUsed="1"/>
+    <w:lsdException w:name="List 3" w:semiHidden="1" w:unhideWhenUsed="1"/>
+    <w:lsdException w:name="List 4" w:semiHidden="1" w:unhideWhenUsed="1"/>
+    <w:lsdException w:name="List 5" w:semiHidden="1" w:unhideWhenUsed="1"/>
+    <w:lsdException w:name="List Bullet 2" w:semiHidden="1" w:unhideWhenUsed="1"/>
+    <w:lsdException w:name="List Bullet 3" w:semiHidden="1" w:unhideWhenUsed="1"/>
+    <w:lsdException w:name="List Bullet 4" w:semiHidden="1" w:unhideWhenUsed="1"/>
+    <w:lsdException w:name="List Bullet 5" w:semiHidden="1" w:unhideWhenUsed="1"/>
+    <w:lsdException w:name="List Number 2" w:semiHidden="1" w:unhideWhenUsed="1"/>
+    <w:lsdException w:name="List Number 3" w:semiHidden="1" w:unhideWhenUsed="1"/>
+    <w:lsdException w:name="List Number 4" w:semiHidden="1" w:unhideWhenUsed="1"/>
+    <w:lsdException w:name="List Number 5" w:semiHidden="1" w:unhideWhenUsed="1"/>
+    <w:lsdException w:name="Title" w:uiPriority="10" w:qFormat="1"/>
+    <w:lsdException w:name="Closing" w:semiHidden="1" w:unhideWhenUsed="1"/>
+    <w:lsdException w:name="Signature" w:semiHidden="1" w:unhideWhenUsed="1"/>
+    <w:lsdException w:name="Default Paragraph Font" w:semiHidden="1" w:uiPriority="1" w:unhideWhenUsed="1"/>
+    <w:lsdException w:name="Body Text" w:semiHidden="1" w:unhideWhenUsed="1"/>
+    <w:lsdException w:name="Body Text Indent" w:semiHidden="1" w:unhideWhenUsed="1"/>
+    <w:lsdException w:name="List Continue" w:semiHidden="1" w:unhideWhenUsed="1"/>
+    <w:lsdException w:name="List Continue 2" w:semiHidden="1" w:unhideWhenUsed="1"/>
+    <w:lsdException w:name="List Continue 3" w:semiHidden="1" w:unhideWhenUsed="1"/>
+    <w:lsdException w:name="List Continue 4" w:semiHidden="1" w:unhideWhenUsed="1"/>
+    <w:lsdException w:name="List Continue 5" w:semiHidden="1" w:unhideWhenUsed="1"/>
+    <w:lsdException w:name="Message Header" w:semiHidden="1" w:unhideWhenUsed="1"/>
+    <w:lsdException w:name="Subtitle" w:uiPriority="11" w:qFormat="1"/>
+    <w:lsdException w:name="Salutation" w:semiHidden="1" w:unhideWhenUsed="1"/>
+    <w:lsdException w:name="Date" w:semiHidden="1" w:unhideWhenUsed="1"/>
+    <w:lsdException w:name="Body Text First Indent" w:semiHidden="1" w:unhideWhenUsed="1"/>
+    <w:lsdException w:name="Body Text First Indent 2" w:semiHidden="1" w:unhideWhenUsed="1"/>
+    <w:lsdException w:name="Note Heading" w:semiHidden="1" w:unhideWhenUsed="1"/>
+    <w:lsdException w:name="Body Text 2" w:semiHidden="1" w:unhideWhenUsed="1"/>
+    <w:lsdException w:name="Body Text 3" w:semiHidden="1" w:unhideWhenUsed="1"/>
+    <w:lsdException w:name="Body Text Indent 2" w:semiHidden="1" w:unhideWhenUsed="1"/>
+    <w:lsdException w:name="Body Text Indent 3" w:semiHidden="1" w:unhideWhenUsed="1"/>
+    <w:lsdException w:name="Block Text" w:semiHidden="1" w:unhideWhenUsed="1"/>
+    <w:lsdException w:name="Hyperlink" w:semiHidden="1" w:unhideWhenUsed="1"/>
+    <w:lsdException w:name="FollowedHyperlink" w:semiHidden="1" w:unhideWhenUsed="1"/>
+    <w:lsdException w:name="Strong" w:uiPriority="22" w:qFormat="1"/>
+    <w:lsdException w:name="Emphasis" w:uiPriority="20" w:qFormat="1"/>
+    <w:lsdException w:name="Document Map" w:semiHidden="1" w:unhideWhenUsed="1"/>
+    <w:lsdException w:name="Plain Text" w:semiHidden="1" w:unhideWhenUsed="1"/>
+    <w:lsdException w:name="E-mail Signature" w:semiHidden="1" w:unhideWhenUsed="1"/>
+    <w:lsdException w:name="HTML Top of Form" w:semiHidden="1" w:unhideWhenUsed="1"/>
+    <w:lsdException w:name="HTML Bottom of Form" w:semiHidden="1" w:unhideWhenUsed="1"/>
+    <w:lsdException w:name="Normal (Web)" w:semiHidden="1" w:unhideWhenUsed="1"/>
+    <w:lsdException w:name="HTML Acronym" w:semiHidden="1" w:unhideWhenUsed="1"/>
+    <w:lsdException w:name="HTML Address" w:semiHidden="1" w:unhideWhenUsed="1"/>
+    <w:lsdException w:name="HTML Cite" w:semiHidden="1" w:unhideWhenUsed="1"/>
+    <w:lsdException w:name="HTML Code" w:semiHidden="1" w:unhideWhenUsed="1"/>
+    <w:lsdException w:name="HTML Definition" w:semiHidden="1" w:unhideWhenUsed="1"/>
+    <w:lsdException w:name="HTML Keyboard" w:semiHidden="1" w:unhideWhenUsed="1"/>
+    <w:lsdException w:name="HTML Preformatted" w:semiHidden="1" w:unhideWhenUsed="1"/>
+    <w:lsdException w:name="HTML Sample" w:semiHidden="1" w:unhideWhenUsed="1"/>
+    <w:lsdException w:name="HTML Typewriter" w:semiHidden="1" w:unhideWhenUsed="1"/>
+    <w:lsdException w:name="HTML Variable" w:semiHidden="1" w:unhideWhenUsed="1"/>
+    <w:lsdException w:name="Normal Table" w:semiHidden="1" w:unhideWhenUsed="1"/>
+    <w:lsdException w:name="annotation subject" w:semiHidden="1" w:unhideWhenUsed="1"/>
+    <w:lsdException w:name="No List" w:semiHidden="1" w:unhideWhenUsed="1"/>
+    <w:lsdException w:name="Outline List 1" w:semiHidden="1" w:unhideWhenUsed="1"/>
+    <w:lsdException w:name="Outline List 2" w:semiHidden="1" w:unhideWhenUsed="1"/>
+    <w:lsdException w:name="Outline List 3" w:semiHidden="1" w:unhideWhenUsed="1"/>
+    <w:lsdException w:name="Table Simple 1" w:semiHidden="1" w:unhideWhenUsed="1"/>
+    <w:lsdException w:name="Table Simple 2" w:semiHidden="1" w:unhideWhenUsed="1"/>
+    <w:lsdException w:name="Table Simple 3" w:semiHidden="1" w:unhideWhenUsed="1"/>
+    <w:lsdException w:name="Table Classic 1" w:semiHidden="1" w:unhideWhenUsed="1"/>
+    <w:lsdException w:name="Table Classic 2" w:semiHidden="1" w:unhideWhenUsed="1"/>
+    <w:lsdException w:name="Table Classic 3" w:semiHidden="1" w:unhideWhenUsed="1"/>
+    <w:lsdException w:name="Table Classic 4" w:semiHidden="1" w:unhideWhenUsed="1"/>
+    <w:lsdException w:name="Table Colorful 1" w:semiHidden="1" w:unhideWhenUsed="1"/>
+    <w:lsdException w:name="Table Colorful 2" w:semiHidden="1" w:unhideWhenUsed="1"/>
+    <w:lsdException w:name="Table Colorful 3" w:semiHidden="1" w:unhideWhenUsed="1"/>
+    <w:lsdException w:name="Table Columns 1" w:semiHidden="1" w:unhideWhenUsed="1"/>
+    <w:lsdException w:name="Table Columns 2" w:semiHidden="1" w:unhideWhenUsed="1"/>
+    <w:lsdException w:name="Table Columns 3" w:semiHidden="1" w:unhideWhenUsed="1"/>
+    <w:lsdException w:name="Table Columns 4" w:semiHidden="1" w:unhideWhenUsed="1"/>
+    <w:lsdException w:name="Table Columns 5" w:semiHidden="1" w:unhideWhenUsed="1"/>
+    <w:lsdException w:name="Table Grid 1" w:semiHidden="1" w:unhideWhenUsed="1"/>
+    <w:lsdException w:name="Table Grid 2" w:semiHidden="1" w:unhideWhenUsed="1"/>
+    <w:lsdException w:name="Table Grid 3" w:semiHidden="1" w:unhideWhenUsed="1"/>
+    <w:lsdException w:name="Table Grid 4" w:semiHidden="1" w:unhideWhenUsed="1"/>
+    <w:lsdException w:name="Table Grid 5" w:semiHidden="1" w:unhideWhenUsed="1"/>
+    <w:lsdException w:name="Table Grid 6" w:semiHidden="1" w:unhideWhenUsed="1"/>
+    <w:lsdException w:name="Table Grid 7" w:semiHidden="1" w:unhideWhenUsed="1"/>
+    <w:lsdException w:name="Table Grid 8" w:semiHidden="1" w:unhideWhenUsed="1"/>
+    <w:lsdException w:name="Table List 1" w:semiHidden="1" w:unhideWhenUsed="1"/>
+    <w:lsdException w:name="Table List 2" w:semiHidden="1" w:unhideWhenUsed="1"/>
+    <w:lsdException w:name="Table List 3" w:semiHidden="1" w:unhideWhenUsed="1"/>
+    <w:lsdException w:name="Table List 4" w:semiHidden="1" w:unhideWhenUsed="1"/>
+    <w:lsdException w:name="Table List 5" w:semiHidden="1" w:unhideWhenUsed="1"/>
+    <w:lsdException w:name="Table List 6" w:semiHidden="1" w:unhideWhenUsed="1"/>
+    <w:lsdException w:name="Table List 7" w:semiHidden="1" w:unhideWhenUsed="1"/>
+    <w:lsdException w:name="Table List 8" w:semiHidden="1" w:unhideWhenUsed="1"/>
+    <w:lsdException w:name="Table 3D effects 1" w:semiHidden="1" w:unhideWhenUsed="1"/>
+    <w:lsdException w:name="Table 3D effects 2" w:semiHidden="1" w:unhideWhenUsed="1"/>
+    <w:lsdException w:name="Table 3D effects 3" w:semiHidden="1" w:unhideWhenUsed="1"/>
+    <w:lsdException w:name="Table Contemporary" w:semiHidden="1" w:unhideWhenUsed="1"/>
+    <w:lsdException w:name="Table Elegant" w:semiHidden="1" w:unhideWhenUsed="1"/>
+    <w:lsdException w:name="Table Professional" w:semiHidden="1" w:unhideWhenUsed="1"/>
+    <w:lsdException w:name="Table Subtle 1" w:semiHidden="1" w:unhideWhenUsed="1"/>
+    <w:lsdException w:name="Table Subtle 2" w:semiHidden="1" w:unhideWhenUsed="1"/>
+    <w:lsdException w:name="Table Web 1" w:semiHidden="1" w:unhideWhenUsed="1"/>
+    <w:lsdException w:name="Table Web 2" w:semiHidden="1" w:unhideWhenUsed="1"/>
+    <w:lsdException w:name="Table Web 3" w:semiHidden="1" w:unhideWhenUsed="1"/>
+    <w:lsdException w:name="Balloon Text" w:semiHidden="1" w:unhideWhenUsed="1"/>
+    <w:lsdException w:name="Table Grid" w:uiPriority="39"/>
+    <w:lsdException w:name="Table Theme" w:semiHidden="1" w:unhideWhenUsed="1"/>
+    <w:lsdException w:name="Placeholder Text" w:semiHidden="1"/>
+    <w:lsdException w:name="No Spacing" w:uiPriority="1" w:qFormat="1"/>
+    <w:lsdException w:name="Light Shading" w:uiPriority="60"/>
+    <w:lsdException w:name="Light List" w:uiPriority="61"/>
+    <w:lsdException w:name="Light Grid" w:uiPriority="62"/>
+    <w:lsdException w:name="Medium Shading 1" w:uiPriority="63"/>
+    <w:lsdException w:name="Medium Shading 2" w:uiPriority="64"/>
+    <w:lsdException w:name="Medium List 1" w:uiPriority="65"/>
+    <w:lsdException w:name="Medium List 2" w:uiPriority="66"/>
+    <w:lsdException w:name="Medium Grid 1" w:uiPriority="67"/>
+    <w:lsdException w:name="Medium Grid 2" w:uiPriority="68"/>
+    <w:lsdException w:name="Medium Grid 3" w:uiPriority="69"/>
+    <w:lsdException w:name="Dark List" w:uiPriority="70"/>
+    <w:lsdException w:name="Colorful Shading" w:uiPriority="71"/>
+    <w:lsdException w:name="Colorful List" w:uiPriority="72"/>
+    <w:lsdException w:name="Colorful Grid" w:uiPriority="73"/>
+    <w:lsdException w:name="Light Shading Accent 1" w:uiPriority="60"/>
+    <w:lsdException w:name="Light List Accent 1" w:uiPriority="61"/>
+    <w:lsdException w:name="Light Grid Accent 1" w:uiPriority="62"/>
+    <w:lsdException w:name="Medium Shading 1 Accent 1" w:uiPriority="63"/>
+    <w:lsdException w:name="Medium Shading 2 Accent 1" w:uiPriority="64"/>
+    <w:lsdException w:name="Medium List 1 Accent 1" w:uiPriority="65"/>
+    <w:lsdException w:name="Revision" w:semiHidden="1"/>
+    <w:lsdException w:name="List Paragraph" w:uiPriority="34" w:qFormat="1"/>
+    <w:lsdException w:name="Quote" w:uiPriority="29" w:qFormat="1"/>
+    <w:lsdException w:name="Intense Quote" w:uiPriority="30" w:qFormat="1"/>
+    <w:lsdException w:name="Medium List 2 Accent 1" w:uiPriority="66"/>
+    <w:lsdException w:name="Medium Grid 1 Accent 1" w:uiPriority="67"/>
+    <w:lsdException w:name="Medium Grid 2 Accent 1" w:uiPriority="68"/>
+    <w:lsdException w:name="Medium Grid 3 Accent 1" w:uiPriority="69"/>
+    <w:lsdException w:name="Dark List Accent 1" w:uiPriority="70"/>
+    <w:lsdException w:name="Colorful Shading Accent 1" w:uiPriority="71"/>
+    <w:lsdException w:name="Colorful List Accent 1" w:uiPriority="72"/>
+    <w:lsdException w:name="Colorful Grid Accent 1" w:uiPriority="73"/>
+    <w:lsdException w:name="Light Shading Accent 2" w:uiPriority="60"/>
+    <w:lsdException w:name="Light List Accent 2" w:uiPriority="61"/>
+    <w:lsdException w:name="Light Grid Accent 2" w:uiPriority="62"/>
+    <w:lsdException w:name="Medium Shading 1 Accent 2" w:uiPriority="63"/>
+    <w:lsdException w:name="Medium Shading 2 Accent 2" w:uiPriority="64"/>
+    <w:lsdException w:name="Medium List 1 Accent 2" w:uiPriority="65"/>
+    <w:lsdException w:name="Medium List 2 Accent 2" w:uiPriority="66"/>
+    <w:lsdException w:name="Medium Grid 1 Accent 2" w:uiPriority="67"/>
+    <w:lsdException w:name="Medium Grid 2 Accent 2" w:uiPriority="68"/>
+    <w:lsdException w:name="Medium Grid 3 Accent 2" w:uiPriority="69"/>
+    <w:lsdException w:name="Dark List Accent 2" w:uiPriority="70"/>
+    <w:lsdException w:name="Colorful Shading Accent 2" w:uiPriority="71"/>
+    <w:lsdException w:name="Colorful List Accent 2" w:uiPriority="72"/>
+    <w:lsdException w:name="Colorful Grid Accent 2" w:uiPriority="73"/>
+    <w:lsdException w:name="Light Shading Accent 3" w:uiPriority="60"/>
+    <w:lsdException w:name="Light List Accent 3" w:uiPriority="61"/>
+    <w:lsdException w:name="Light Grid Accent 3" w:uiPriority="62"/>
+    <w:lsdException w:name="Medium Shading 1 Accent 3" w:uiPriority="63"/>
+    <w:lsdException w:name="Medium Shading 2 Accent 3" w:uiPriority="64"/>
+    <w:lsdException w:name="Medium List 1 Accent 3" w:uiPriority="65"/>
+    <w:lsdException w:name="Medium List 2 Accent 3" w:uiPriority="66"/>
+    <w:lsdException w:name="Medium Grid 1 Accent 3" w:uiPriority="67"/>
+    <w:lsdException w:name="Medium Grid 2 Accent 3" w:uiPriority="68"/>
+    <w:lsdException w:name="Medium Grid 3 Accent 3" w:uiPriority="69"/>
+    <w:lsdException w:name="Dark List Accent 3" w:uiPriority="70"/>
+    <w:lsdException w:name="Colorful Shading Accent 3" w:uiPriority="71"/>
+    <w:lsdException w:name="Colorful List Accent 3" w:uiPriority="72"/>
+    <w:lsdException w:name="Colorful Grid Accent 3" w:uiPriority="73"/>
+    <w:lsdException w:name="Light Shading Accent 4" w:uiPriority="60"/>
+    <w:lsdException w:name="Light List Accent 4" w:uiPriority="61"/>
+    <w:lsdException w:name="Light Grid Accent 4" w:uiPriority="62"/>
+    <w:lsdException w:name="Medium Shading 1 Accent 4" w:uiPriority="63"/>
+    <w:lsdException w:name="Medium Shading 2 Accent 4" w:uiPriority="64"/>
+    <w:lsdException w:name="Medium List 1 Accent 4" w:uiPriority="65"/>
+    <w:lsdException w:name="Medium List 2 Accent 4" w:uiPriority="66"/>
+    <w:lsdException w:name="Medium Grid 1 Accent 4" w:uiPriority="67"/>
+    <w:lsdException w:name="Medium Grid 2 Accent 4" w:uiPriority="68"/>
+    <w:lsdException w:name="Medium Grid 3 Accent 4" w:uiPriority="69"/>
+    <w:lsdException w:name="Dark List Accent 4" w:uiPriority="70"/>
+    <w:lsdException w:name="Colorful Shading Accent 4" w:uiPriority="71"/>
+    <w:lsdException w:name="Colorful List Accent 4" w:uiPriority="72"/>
+    <w:lsdException w:name="Colorful Grid Accent 4" w:uiPriority="73"/>
+    <w:lsdException w:name="Light Shading Accent 5" w:uiPriority="60"/>
+    <w:lsdException w:name="Light List Accent 5" w:uiPriority="61"/>
+    <w:lsdException w:name="Light Grid Accent 5" w:uiPriority="62"/>
+    <w:lsdException w:name="Medium Shading 1 Accent 5" w:uiPriority="63"/>
+    <w:lsdException w:name="Medium Shading 2 Accent 5" w:uiPriority="64"/>
+    <w:lsdException w:name="Medium List 1 Accent 5" w:uiPriority="65"/>
+    <w:lsdException w:name="Medium List 2 Accent 5" w:uiPriority="66"/>
+    <w:lsdException w:name="Medium Grid 1 Accent 5" w:uiPriority="67"/>
+    <w:lsdException w:name="Medium Grid 2 Accent 5" w:uiPriority="68"/>
+    <w:lsdException w:name="Medium Grid 3 Accent 5" w:uiPriority="69"/>
+    <w:lsdException w:name="Dark List Accent 5" w:uiPriority="70"/>
+    <w:lsdException w:name="Colorful Shading Accent 5" w:uiPriority="71"/>
+    <w:lsdException w:name="Colorful List Accent 5" w:uiPriority="72"/>
+    <w:lsdException w:name="Colorful Grid Accent 5" w:uiPriority="73"/>
+    <w:lsdException w:name="Light Shading Accent 6" w:uiPriority="60"/>
+    <w:lsdException w:name="Light List Accent 6" w:uiPriority="61"/>
+    <w:lsdException w:name="Light Grid Accent 6" w:uiPriority="62"/>
+    <w:lsdException w:name="Medium Shading 1 Accent 6" w:uiPriority="63"/>
+    <w:lsdException w:name="Medium Shading 2 Accent 6" w:uiPriority="64"/>
+    <w:lsdException w:name="Medium List 1 Accent 6" w:uiPriority="65"/>
+    <w:lsdException w:name="Medium List 2 Accent 6" w:uiPriority="66"/>
+    <w:lsdException w:name="Medium Grid 1 Accent 6" w:uiPriority="67"/>
+    <w:lsdException w:name="Medium Grid 2 Accent 6" w:uiPriority="68"/>
+    <w:lsdException w:name="Medium Grid 3 Accent 6" w:uiPriority="69"/>
+    <w:lsdException w:name="Dark List Accent 6" w:uiPriority="70"/>
+    <w:lsdException w:name="Colorful Shading Accent 6" w:uiPriority="71"/>
+    <w:lsdException w:name="Colorful List Accent 6" w:uiPriority="72"/>
+    <w:lsdException w:name="Colorful Grid Accent 6" w:uiPriority="73"/>
+    <w:lsdException w:name="Subtle Emphasis" w:uiPriority="19" w:qFormat="1"/>
+    <w:lsdException w:name="Intense Emphasis" w:uiPriority="21" w:qFormat="1"/>
+    <w:lsdException w:name="Subtle Reference" w:uiPriority="31" w:qFormat="1"/>
+    <w:lsdException w:name="Intense Reference" w:uiPriority="32" w:qFormat="1"/>
+    <w:lsdException w:name="Book Title" w:uiPriority="33" w:qFormat="1"/>
+    <w:lsdException w:name="Bibliography" w:semiHidden="1" w:uiPriority="37" w:unhideWhenUsed="1"/>
+    <w:lsdException w:name="TOC Heading" w:semiHidden="1" w:uiPriority="39" w:unhideWhenUsed="1" w:qFormat="1"/>
+    <w:lsdException w:name="Plain Table 1" w:uiPriority="41"/>
+    <w:lsdException w:name="Plain Table 2" w:uiPriority="42"/>
+    <w:lsdException w:name="Plain Table 3" w:uiPriority="43"/>
+    <w:lsdException w:name="Plain Table 4" w:uiPriority="44"/>
+    <w:lsdException w:name="Plain Table 5" w:uiPriority="45"/>
+    <w:lsdException w:name="Grid Table Light" w:uiPriority="40"/>
+    <w:lsdException w:name="Grid Table 1 Light" w:uiPriority="46"/>
+    <w:lsdException w:name="Grid Table 2" w:uiPriority="47"/>
+    <w:lsdException w:name="Grid Table 3" w:uiPriority="48"/>
+    <w:lsdException w:name="Grid Table 4" w:uiPriority="49"/>
+    <w:lsdException w:name="Grid Table 5 Dark" w:uiPriority="50"/>
+    <w:lsdException w:name="Grid Table 6 Colorful" w:uiPriority="51"/>
+    <w:lsdException w:name="Grid Table 7 Colorful" w:uiPriority="52"/>
+    <w:lsdException w:name="Grid Table 1 Light Accent 1" w:uiPriority="46"/>
+    <w:lsdException w:name="Grid Table 2 Accent 1" w:uiPriority="47"/>
+    <w:lsdException w:name="Grid Table 3 Accent 1" w:uiPriority="48"/>
+    <w:lsdException w:name="Grid Table 4 Accent 1" w:uiPriority="49"/>
+    <w:lsdException w:name="Grid Table 5 Dark Accent 1" w:uiPriority="50"/>
+    <w:lsdException w:name="Grid Table 6 Colorful Accent 1" w:uiPriority="51"/>
+    <w:lsdException w:name="Grid Table 7 Colorful Accent 1" w:uiPriority="52"/>
+    <w:lsdException w:name="Grid Table 1 Light Accent 2" w:uiPriority="46"/>
+    <w:lsdException w:name="Grid Table 2 Accent 2" w:uiPriority="47"/>
+    <w:lsdException w:name="Grid Table 3 Accent 2" w:uiPriority="48"/>
+    <w:lsdException w:name="Grid Table 4 Accent 2" w:uiPriority="49"/>
+    <w:lsdException w:name="Grid Table 5 Dark Accent 2" w:uiPriority="50"/>
+    <w:lsdException w:name="Grid Table 6 Colorful Accent 2" w:uiPriority="51"/>
+    <w:lsdException w:name="Grid Table 7 Colorful Accent 2" w:uiPriority="52"/>
+    <w:lsdException w:name="Grid Table 1 Light Accent 3" w:uiPriority="46"/>
+    <w:lsdException w:name="Grid Table 2 Accent 3" w:uiPriority="47"/>
+    <w:lsdException w:name="Grid Table 3 Accent 3" w:uiPriority="48"/>
+    <w:lsdException w:name="Grid Table 4 Accent 3" w:uiPriority="49"/>
+    <w:lsdException w:name="Grid Table 5 Dark Accent 3" w:uiPriority="50"/>
+    <w:lsdException w:name="Grid Table 6 Colorful Accent 3" w:uiPriority="51"/>
+    <w:lsdException w:name="Grid Table 7 Colorful Accent 3" w:uiPriority="52"/>
+    <w:lsdException w:name="Grid Table 1 Light Accent 4" w:uiPriority="46"/>
+    <w:lsdException w:name="Grid Table 2 Accent 4" w:uiPriority="47"/>
+    <w:lsdException w:name="Grid Table 3 Accent 4" w:uiPriority="48"/>
+    <w:lsdException w:name="Grid Table 4 Accent 4" w:uiPriority="49"/>
+    <w:lsdException w:name="Grid Table 5 Dark Accent 4" w:uiPriority="50"/>
+    <w:lsdException w:name="Grid Table 6 Colorful Accent 4" w:uiPriority="51"/>
+    <w:lsdException w:name="Grid Table 7 Colorful Accent 4" w:uiPriority="52"/>
+    <w:lsdException w:name="Grid Table 1 Light Accent 5" w:uiPriority="46"/>
+    <w:lsdException w:name="Grid Table 2 Accent 5" w:uiPriority="47"/>
+    <w:lsdException w:name="Grid Table 3 Accent 5" w:uiPriority="48"/>
+    <w:lsdException w:name="Grid Table 4 Accent 5" w:uiPriority="49"/>
+    <w:lsdException w:name="Grid Table 5 Dark Accent 5" w:uiPriority="50"/>
+    <w:lsdException w:name="Grid Table 6 Colorful Accent 5" w:uiPriority="51"/>
+    <w:lsdException w:name="Grid Table 7 Colorful Accent 5" w:uiPriority="52"/>
+    <w:lsdException w:name="Grid Table 1 Light Accent 6" w:uiPriority="46"/>
+    <w:lsdException w:name="Grid Table 2 Accent 6" w:uiPriority="47"/>
+    <w:lsdException w:name="Grid Table 3 Accent 6" w:uiPriority="48"/>
+    <w:lsdException w:name="Grid Table 4 Accent 6" w:uiPriority="49"/>
+    <w:lsdException w:name="Grid Table 5 Dark Accent 6" w:uiPriority="50"/>
+    <w:lsdException w:name="Grid Table 6 Colorful Accent 6" w:uiPriority="51"/>
+    <w:lsdException w:name="Grid Table 7 Colorful Accent 6" w:uiPriority="52"/>
+    <w:lsdException w:name="List Table 1 Light" w:uiPriority="46"/>
+    <w:lsdException w:name="List Table 2" w:uiPriority="47"/>
+    <w:lsdException w:name="List Table 3" w:uiPriority="48"/>
+    <w:lsdException w:name="List Table 4" w:uiPriority="49"/>
+    <w:lsdException w:name="List Table 5 Dark" w:uiPriority="50"/>
+    <w:lsdException w:name="List Table 6 Colorful" w:uiPriority="51"/>
+    <w:lsdException w:name="List Table 7 Colorful" w:uiPriority="52"/>
+    <w:lsdException w:name="List Table 1 Light Accent 1" w:uiPriority="46"/>
+    <w:lsdException w:name="List Table 2 Accent 1" w:uiPriority="47"/>
+    <w:lsdException w:name="List Table 3 Accent 1" w:uiPriority="48"/>
+    <w:lsdException w:name="List Table 4 Accent 1" w:uiPriority="49"/>
+    <w:lsdException w:name="List Table 5 Dark Accent 1" w:uiPriority="50"/>
+    <w:lsdException w:name="List Table 6 Colorful Accent 1" w:uiPriority="51"/>
+    <w:lsdException w:name="List Table 7 Colorful Accent 1" w:uiPriority="52"/>
+    <w:lsdException w:name="List Table 1 Light Accent 2" w:uiPriority="46"/>
+    <w:lsdException w:name="List Table 2 Accent 2" w:uiPriority="47"/>
+    <w:lsdException w:name="List Table 3 Accent 2" w:uiPriority="48"/>
+    <w:lsdException w:name="List Table 4 Accent 2" w:uiPriority="49"/>
+    <w:lsdException w:name="List Table 5 Dark Accent 2" w:uiPriority="50"/>
+    <w:lsdException w:name="List Table 6 Colorful Accent 2" w:uiPriority="51"/>
+    <w:lsdException w:name="List Table 7 Colorful Accent 2" w:uiPriority="52"/>
+    <w:lsdException w:name="List Table 1 Light Accent 3" w:uiPriority="46"/>
+    <w:lsdException w:name="List Table 2 Accent 3" w:uiPriority="47"/>
+    <w:lsdException w:name="List Table 3 Accent 3" w:uiPriority="48"/>
+    <w:lsdException w:name="List Table 4 Accent 3" w:uiPriority="49"/>
+    <w:lsdException w:name="List Table 5 Dark Accent 3" w:uiPriority="50"/>
+    <w:lsdException w:name="List Table 6 Colorful Accent 3" w:uiPriority="51"/>
+    <w:lsdException w:name="List Table 7 Colorful Accent 3" w:uiPriority="52"/>
+    <w:lsdException w:name="List Table 1 Light Accent 4" w:uiPriority="46"/>
+    <w:lsdException w:name="List Table 2 Accent 4" w:uiPriority="47"/>
+    <w:lsdException w:name="List Table 3 Accent 4" w:uiPriority="48"/>
+    <w:lsdException w:name="List Table 4 Accent 4" w:uiPriority="49"/>
+    <w:lsdException w:name="List Table 5 Dark Accent 4" w:uiPriority="50"/>
+    <w:lsdException w:name="List Table 6 Colorful Accent 4" w:uiPriority="51"/>
+    <w:lsdException w:name="List Table 7 Colorful Accent 4" w:uiPriority="52"/>
+    <w:lsdException w:name="List Table 1 Light Accent 5" w:uiPriority="46"/>
+    <w:lsdException w:name="List Table 2 Accent 5" w:uiPriority="47"/>
+    <w:lsdException w:name="List Table 3 Accent 5" w:uiPriority="48"/>
+    <w:lsdException w:name="List Table 4 Accent 5" w:uiPriority="49"/>
+    <w:lsdException w:name="List Table 5 Dark Accent 5" w:uiPriority="50"/>
+    <w:lsdException w:name="List Table 6 Colorful Accent 5" w:uiPriority="51"/>
+    <w:lsdException w:name="List Table 7 Colorful Accent 5" w:uiPriority="52"/>
+    <w:lsdException w:name="List Table 1 Light Accent 6" w:uiPriority="46"/>
+    <w:lsdException w:name="List Table 2 Accent 6" w:uiPriority="47"/>
+    <w:lsdException w:name="List Table 3 Accent 6" w:uiPriority="48"/>
+    <w:lsdException w:name="List Table 4 Accent 6" w:uiPriority="49"/>
+    <w:lsdException w:name="List Table 5 Dark Accent 6" w:uiPriority="50"/>
+    <w:lsdException w:name="List Table 6 Colorful Accent 6" w:uiPriority="51"/>
+    <w:lsdException w:name="List Table 7 Colorful Accent 6" w:uiPriority="52"/>
   </w:latentStyles>
   <w:style w:type="paragraph" w:default="1" w:styleId="Normal">
     <w:name w:val="Normal"/>
@@ -2591,791 +2873,6 @@
   <w:style w:type="character" w:default="1" w:styleId="DefaultParagraphFont">
     <w:name w:val="Default Paragraph Font"/>
     <w:uiPriority w:val="1"/>
-    <w:semiHidden/>
-    <w:unhideWhenUsed/>
-  </w:style>
-  <w:style w:type="table" w:default="1" w:styleId="TableNormal">
-    <w:name w:val="Normal Table"/>
-    <w:uiPriority w:val="99"/>
-    <w:semiHidden/>
-    <w:unhideWhenUsed/>
-    <w:tblPr>
-      <w:tblInd w:w="0" w:type="dxa"/>
-      <w:tblCellMar>
-        <w:top w:w="0" w:type="dxa"/>
-        <w:left w:w="108" w:type="dxa"/>
-        <w:bottom w:w="0" w:type="dxa"/>
-        <w:right w:w="108" w:type="dxa"/>
-      </w:tblCellMar>
-    </w:tblPr>
-  </w:style>
-  <w:style w:type="numbering" w:default="1" w:styleId="NoList">
-    <w:name w:val="No List"/>
-    <w:uiPriority w:val="99"/>
-    <w:semiHidden/>
-    <w:unhideWhenUsed/>
-  </w:style>
-  <w:style w:type="character" w:customStyle="1" w:styleId="Heading1Char">
-    <w:name w:val="Heading 1 Char"/>
-    <w:basedOn w:val="DefaultParagraphFont"/>
-    <w:link w:val="Heading1"/>
-    <w:uiPriority w:val="9"/>
-    <w:rsid w:val="00C86CEA"/>
-    <w:rPr>
-      <w:rFonts w:asciiTheme="majorHAnsi" w:eastAsiaTheme="majorEastAsia" w:hAnsiTheme="majorHAnsi" w:cstheme="majorBidi"/>
-      <w:b/>
-      <w:bCs/>
-      <w:kern w:val="32"/>
-      <w:sz w:val="32"/>
-      <w:szCs w:val="32"/>
-    </w:rPr>
-  </w:style>
-  <w:style w:type="paragraph" w:styleId="Title">
-    <w:name w:val="Title"/>
-    <w:basedOn w:val="Normal"/>
-    <w:next w:val="Normal"/>
-    <w:link w:val="TitleChar"/>
-    <w:uiPriority w:val="10"/>
-    <w:qFormat/>
-    <w:rsid w:val="00C86CEA"/>
-    <w:pPr>
-      <w:spacing w:before="240" w:after="60"/>
-      <w:jc w:val="center"/>
-      <w:outlineLvl w:val="0"/>
-    </w:pPr>
-    <w:rPr>
-      <w:rFonts w:asciiTheme="majorHAnsi" w:eastAsiaTheme="majorEastAsia" w:hAnsiTheme="majorHAnsi" w:cs="FreeSans"/>
-      <w:b/>
-      <w:bCs/>
-      <w:kern w:val="28"/>
-      <w:sz w:val="32"/>
-      <w:szCs w:val="32"/>
-    </w:rPr>
-  </w:style>
-  <w:style w:type="character" w:customStyle="1" w:styleId="TitleChar">
-    <w:name w:val="Title Char"/>
-    <w:basedOn w:val="DefaultParagraphFont"/>
-    <w:link w:val="Title"/>
-    <w:uiPriority w:val="10"/>
-    <w:rsid w:val="00C86CEA"/>
-    <w:rPr>
-      <w:rFonts w:asciiTheme="majorHAnsi" w:eastAsiaTheme="majorEastAsia" w:hAnsiTheme="majorHAnsi" w:cs="FreeSans"/>
-      <w:b/>
-      <w:bCs/>
-      <w:kern w:val="28"/>
-      <w:sz w:val="32"/>
-      <w:szCs w:val="32"/>
-    </w:rPr>
-  </w:style>
-  <w:style w:type="character" w:customStyle="1" w:styleId="Heading2Char">
-    <w:name w:val="Heading 2 Char"/>
-    <w:basedOn w:val="DefaultParagraphFont"/>
-    <w:link w:val="Heading2"/>
-    <w:uiPriority w:val="9"/>
-    <w:rsid w:val="00216210"/>
-    <w:rPr>
-      <w:rFonts w:asciiTheme="majorHAnsi" w:eastAsiaTheme="majorEastAsia" w:hAnsiTheme="majorHAnsi" w:cs="FreeSans"/>
-      <w:b/>
-      <w:bCs/>
-      <w:iCs/>
-      <w:sz w:val="28"/>
-      <w:szCs w:val="28"/>
-    </w:rPr>
-  </w:style>
-  <w:style w:type="character" w:customStyle="1" w:styleId="Heading3Char">
-    <w:name w:val="Heading 3 Char"/>
-    <w:basedOn w:val="DefaultParagraphFont"/>
-    <w:link w:val="Heading3"/>
-    <w:uiPriority w:val="9"/>
-    <w:rsid w:val="00C86CEA"/>
-    <w:rPr>
-      <w:rFonts w:asciiTheme="majorHAnsi" w:eastAsiaTheme="majorEastAsia" w:hAnsiTheme="majorHAnsi" w:cs="FreeSans"/>
-      <w:b/>
-      <w:bCs/>
-      <w:sz w:val="26"/>
-      <w:szCs w:val="26"/>
-    </w:rPr>
-  </w:style>
-  <w:style w:type="paragraph" w:styleId="NoSpacing">
-    <w:name w:val="No Spacing"/>
-    <w:basedOn w:val="Normal"/>
-    <w:uiPriority w:val="1"/>
-    <w:qFormat/>
-    <w:rsid w:val="00C86CEA"/>
-    <w:rPr>
-      <w:szCs w:val="32"/>
-    </w:rPr>
-  </w:style>
-  <w:style w:type="character" w:customStyle="1" w:styleId="Heading4Char">
-    <w:name w:val="Heading 4 Char"/>
-    <w:basedOn w:val="DefaultParagraphFont"/>
-    <w:link w:val="Heading4"/>
-    <w:uiPriority w:val="9"/>
-    <w:rsid w:val="00C86CEA"/>
-    <w:rPr>
-      <w:rFonts w:cstheme="majorBidi"/>
-      <w:b/>
-      <w:bCs/>
-      <w:sz w:val="28"/>
-      <w:szCs w:val="28"/>
-    </w:rPr>
-  </w:style>
-  <w:style w:type="character" w:customStyle="1" w:styleId="Heading5Char">
-    <w:name w:val="Heading 5 Char"/>
-    <w:basedOn w:val="DefaultParagraphFont"/>
-    <w:link w:val="Heading5"/>
-    <w:uiPriority w:val="9"/>
-    <w:rsid w:val="00C86CEA"/>
-    <w:rPr>
-      <w:rFonts w:cstheme="majorBidi"/>
-      <w:b/>
-      <w:bCs/>
-      <w:i/>
-      <w:iCs/>
-      <w:sz w:val="26"/>
-      <w:szCs w:val="26"/>
-    </w:rPr>
-  </w:style>
-  <w:style w:type="character" w:customStyle="1" w:styleId="Heading6Char">
-    <w:name w:val="Heading 6 Char"/>
-    <w:basedOn w:val="DefaultParagraphFont"/>
-    <w:link w:val="Heading6"/>
-    <w:uiPriority w:val="9"/>
-    <w:rsid w:val="00C86CEA"/>
-    <w:rPr>
-      <w:rFonts w:cstheme="majorBidi"/>
-      <w:b/>
-      <w:bCs/>
-    </w:rPr>
-  </w:style>
-  <w:style w:type="character" w:styleId="SubtleEmphasis">
-    <w:name w:val="Subtle Emphasis"/>
-    <w:uiPriority w:val="19"/>
-    <w:qFormat/>
-    <w:rsid w:val="00C86CEA"/>
-    <w:rPr>
-      <w:i/>
-      <w:color w:val="5A5A5A" w:themeColor="text1" w:themeTint="A5"/>
-    </w:rPr>
-  </w:style>
-  <w:style w:type="paragraph" w:styleId="Subtitle">
-    <w:name w:val="Subtitle"/>
-    <w:basedOn w:val="Normal"/>
-    <w:next w:val="Normal"/>
-    <w:link w:val="SubtitleChar"/>
-    <w:uiPriority w:val="11"/>
-    <w:qFormat/>
-    <w:rsid w:val="00C86CEA"/>
-    <w:pPr>
-      <w:spacing w:after="60"/>
-      <w:jc w:val="center"/>
-      <w:outlineLvl w:val="1"/>
-    </w:pPr>
-    <w:rPr>
-      <w:rFonts w:asciiTheme="majorHAnsi" w:eastAsiaTheme="majorEastAsia" w:hAnsiTheme="majorHAnsi"/>
-    </w:rPr>
-  </w:style>
-  <w:style w:type="character" w:customStyle="1" w:styleId="SubtitleChar">
-    <w:name w:val="Subtitle Char"/>
-    <w:basedOn w:val="DefaultParagraphFont"/>
-    <w:link w:val="Subtitle"/>
-    <w:uiPriority w:val="11"/>
-    <w:rsid w:val="00C86CEA"/>
-    <w:rPr>
-      <w:rFonts w:asciiTheme="majorHAnsi" w:eastAsiaTheme="majorEastAsia" w:hAnsiTheme="majorHAnsi"/>
-      <w:sz w:val="24"/>
-      <w:szCs w:val="24"/>
-    </w:rPr>
-  </w:style>
-  <w:style w:type="character" w:customStyle="1" w:styleId="Heading7Char">
-    <w:name w:val="Heading 7 Char"/>
-    <w:basedOn w:val="DefaultParagraphFont"/>
-    <w:link w:val="Heading7"/>
-    <w:uiPriority w:val="9"/>
-    <w:semiHidden/>
-    <w:rsid w:val="00C86CEA"/>
-    <w:rPr>
-      <w:sz w:val="24"/>
-      <w:szCs w:val="24"/>
-    </w:rPr>
-  </w:style>
-  <w:style w:type="character" w:customStyle="1" w:styleId="Heading8Char">
-    <w:name w:val="Heading 8 Char"/>
-    <w:basedOn w:val="DefaultParagraphFont"/>
-    <w:link w:val="Heading8"/>
-    <w:uiPriority w:val="9"/>
-    <w:semiHidden/>
-    <w:rsid w:val="00C86CEA"/>
-    <w:rPr>
-      <w:i/>
-      <w:iCs/>
-      <w:sz w:val="24"/>
-      <w:szCs w:val="24"/>
-    </w:rPr>
-  </w:style>
-  <w:style w:type="character" w:customStyle="1" w:styleId="Heading9Char">
-    <w:name w:val="Heading 9 Char"/>
-    <w:basedOn w:val="DefaultParagraphFont"/>
-    <w:link w:val="Heading9"/>
-    <w:uiPriority w:val="9"/>
-    <w:semiHidden/>
-    <w:rsid w:val="00C86CEA"/>
-    <w:rPr>
-      <w:rFonts w:asciiTheme="majorHAnsi" w:eastAsiaTheme="majorEastAsia" w:hAnsiTheme="majorHAnsi"/>
-    </w:rPr>
-  </w:style>
-  <w:style w:type="character" w:styleId="Strong">
-    <w:name w:val="Strong"/>
-    <w:basedOn w:val="DefaultParagraphFont"/>
-    <w:uiPriority w:val="22"/>
-    <w:qFormat/>
-    <w:rsid w:val="00C86CEA"/>
-    <w:rPr>
-      <w:b/>
-      <w:bCs/>
-    </w:rPr>
-  </w:style>
-  <w:style w:type="character" w:styleId="Emphasis">
-    <w:name w:val="Emphasis"/>
-    <w:basedOn w:val="DefaultParagraphFont"/>
-    <w:uiPriority w:val="20"/>
-    <w:qFormat/>
-    <w:rsid w:val="00C86CEA"/>
-    <w:rPr>
-      <w:rFonts w:asciiTheme="minorHAnsi" w:hAnsiTheme="minorHAnsi"/>
-      <w:b/>
-      <w:i/>
-      <w:iCs/>
-    </w:rPr>
-  </w:style>
-  <w:style w:type="paragraph" w:styleId="ListParagraph">
-    <w:name w:val="List Paragraph"/>
-    <w:basedOn w:val="Normal"/>
-    <w:uiPriority w:val="34"/>
-    <w:qFormat/>
-    <w:rsid w:val="00C86CEA"/>
-    <w:pPr>
-      <w:ind w:left="720"/>
-      <w:contextualSpacing/>
-    </w:pPr>
-  </w:style>
-  <w:style w:type="paragraph" w:styleId="Quote">
-    <w:name w:val="Quote"/>
-    <w:basedOn w:val="Normal"/>
-    <w:next w:val="Normal"/>
-    <w:link w:val="QuoteChar"/>
-    <w:uiPriority w:val="29"/>
-    <w:qFormat/>
-    <w:rsid w:val="00C86CEA"/>
-    <w:rPr>
-      <w:i/>
-    </w:rPr>
-  </w:style>
-  <w:style w:type="character" w:customStyle="1" w:styleId="QuoteChar">
-    <w:name w:val="Quote Char"/>
-    <w:basedOn w:val="DefaultParagraphFont"/>
-    <w:link w:val="Quote"/>
-    <w:uiPriority w:val="29"/>
-    <w:rsid w:val="00C86CEA"/>
-    <w:rPr>
-      <w:i/>
-      <w:sz w:val="24"/>
-      <w:szCs w:val="24"/>
-    </w:rPr>
-  </w:style>
-  <w:style w:type="paragraph" w:styleId="IntenseQuote">
-    <w:name w:val="Intense Quote"/>
-    <w:basedOn w:val="Normal"/>
-    <w:next w:val="Normal"/>
-    <w:link w:val="IntenseQuoteChar"/>
-    <w:uiPriority w:val="30"/>
-    <w:qFormat/>
-    <w:rsid w:val="00C86CEA"/>
-    <w:pPr>
-      <w:ind w:left="720" w:right="720"/>
-    </w:pPr>
-    <w:rPr>
-      <w:b/>
-      <w:i/>
-      <w:szCs w:val="22"/>
-    </w:rPr>
-  </w:style>
-  <w:style w:type="character" w:customStyle="1" w:styleId="IntenseQuoteChar">
-    <w:name w:val="Intense Quote Char"/>
-    <w:basedOn w:val="DefaultParagraphFont"/>
-    <w:link w:val="IntenseQuote"/>
-    <w:uiPriority w:val="30"/>
-    <w:rsid w:val="00C86CEA"/>
-    <w:rPr>
-      <w:b/>
-      <w:i/>
-      <w:sz w:val="24"/>
-    </w:rPr>
-  </w:style>
-  <w:style w:type="character" w:styleId="IntenseEmphasis">
-    <w:name w:val="Intense Emphasis"/>
-    <w:basedOn w:val="DefaultParagraphFont"/>
-    <w:uiPriority w:val="21"/>
-    <w:qFormat/>
-    <w:rsid w:val="00C86CEA"/>
-    <w:rPr>
-      <w:b/>
-      <w:i/>
-      <w:sz w:val="24"/>
-      <w:szCs w:val="24"/>
-      <w:u w:val="single"/>
-    </w:rPr>
-  </w:style>
-  <w:style w:type="character" w:styleId="SubtleReference">
-    <w:name w:val="Subtle Reference"/>
-    <w:basedOn w:val="DefaultParagraphFont"/>
-    <w:uiPriority w:val="31"/>
-    <w:qFormat/>
-    <w:rsid w:val="00C86CEA"/>
-    <w:rPr>
-      <w:sz w:val="24"/>
-      <w:szCs w:val="24"/>
-      <w:u w:val="single"/>
-    </w:rPr>
-  </w:style>
-  <w:style w:type="character" w:styleId="IntenseReference">
-    <w:name w:val="Intense Reference"/>
-    <w:basedOn w:val="DefaultParagraphFont"/>
-    <w:uiPriority w:val="32"/>
-    <w:qFormat/>
-    <w:rsid w:val="00C86CEA"/>
-    <w:rPr>
-      <w:b/>
-      <w:sz w:val="24"/>
-      <w:u w:val="single"/>
-    </w:rPr>
-  </w:style>
-  <w:style w:type="character" w:styleId="BookTitle">
-    <w:name w:val="Book Title"/>
-    <w:basedOn w:val="DefaultParagraphFont"/>
-    <w:uiPriority w:val="33"/>
-    <w:qFormat/>
-    <w:rsid w:val="00C86CEA"/>
-    <w:rPr>
-      <w:rFonts w:asciiTheme="majorHAnsi" w:eastAsiaTheme="majorEastAsia" w:hAnsiTheme="majorHAnsi"/>
-      <w:b/>
-      <w:i/>
-      <w:sz w:val="24"/>
-      <w:szCs w:val="24"/>
-    </w:rPr>
-  </w:style>
-  <w:style w:type="paragraph" w:styleId="TOCHeading">
-    <w:name w:val="TOC Heading"/>
-    <w:basedOn w:val="Heading1"/>
-    <w:next w:val="Normal"/>
-    <w:uiPriority w:val="39"/>
-    <w:semiHidden/>
-    <w:unhideWhenUsed/>
-    <w:qFormat/>
-    <w:rsid w:val="00C86CEA"/>
-    <w:pPr>
-      <w:outlineLvl w:val="9"/>
-    </w:pPr>
-    <w:rPr>
-      <w:rFonts w:cs="Times New Roman"/>
-    </w:rPr>
-  </w:style>
-  <w:style w:type="character" w:customStyle="1" w:styleId="SourceText">
-    <w:name w:val="Source Text"/>
-    <w:rsid w:val="00C86CEA"/>
-    <w:rPr>
-      <w:rFonts w:ascii="Liberation Mono" w:eastAsia="Droid Sans Fallback" w:hAnsi="Liberation Mono" w:cs="Liberation Mono"/>
-    </w:rPr>
-  </w:style>
-  <w:style w:type="paragraph" w:customStyle="1" w:styleId="TextBody">
-    <w:name w:val="Text Body"/>
-    <w:basedOn w:val="Normal"/>
-    <w:rsid w:val="00C86CEA"/>
-    <w:pPr>
-      <w:widowControl w:val="0"/>
-      <w:suppressAutoHyphens/>
-      <w:spacing w:after="140" w:line="288" w:lineRule="auto"/>
-    </w:pPr>
-    <w:rPr>
-      <w:rFonts w:ascii="Liberation Serif" w:eastAsia="Droid Sans Fallback" w:hAnsi="Liberation Serif" w:cs="FreeSans"/>
-      <w:lang w:eastAsia="zh-CN" w:bidi="hi-IN"/>
-    </w:rPr>
-  </w:style>
-  <w:style w:type="character" w:customStyle="1" w:styleId="Code">
-    <w:name w:val="Code"/>
-    <w:basedOn w:val="SourceText"/>
-    <w:uiPriority w:val="1"/>
-    <w:qFormat/>
-    <w:rsid w:val="00C86CEA"/>
-    <w:rPr>
-      <w:rFonts w:ascii="Liberation Mono" w:eastAsia="Droid Sans Fallback" w:hAnsi="Liberation Mono" w:cs="Liberation Mono"/>
-      <w:b w:val="0"/>
-      <w:sz w:val="22"/>
-    </w:rPr>
-  </w:style>
-  <w:style w:type="character" w:customStyle="1" w:styleId="InternetLink">
-    <w:name w:val="Internet Link"/>
-    <w:rsid w:val="0024494D"/>
-    <w:rPr>
-      <w:color w:val="000080"/>
-      <w:u w:val="single"/>
-    </w:rPr>
-  </w:style>
-</w:styles>
-</file>
-
-<file path=word/stylesWithEffects.xml><?xml version="1.0" encoding="utf-8"?>
-<w:styles xmlns:wpc="http://schemas.microsoft.com/office/word/2010/wordprocessingCanvas" xmlns:mc="http://schemas.openxmlformats.org/markup-compatibility/2006" xmlns:o="urn:schemas-microsoft-com:office:office" xmlns:r="http://schemas.openxmlformats.org/officeDocument/2006/relationships" xmlns:m="http://schemas.openxmlformats.org/officeDocument/2006/math" xmlns:v="urn:schemas-microsoft-com:vml" xmlns:wp14="http://schemas.microsoft.com/office/word/2010/wordprocessingDrawing" xmlns:wp="http://schemas.openxmlformats.org/drawingml/2006/wordprocessingDrawing" xmlns:w10="urn:schemas-microsoft-com:office:word" xmlns:w="http://schemas.openxmlformats.org/wordprocessingml/2006/main" xmlns:w14="http://schemas.microsoft.com/office/word/2010/wordml" xmlns:wpg="http://schemas.microsoft.com/office/word/2010/wordprocessingGroup" xmlns:wpi="http://schemas.microsoft.com/office/word/2010/wordprocessingInk" xmlns:wne="http://schemas.microsoft.com/office/word/2006/wordml" xmlns:wps="http://schemas.microsoft.com/office/word/2010/wordprocessingShape" mc:Ignorable="w14 wp14">
-  <w:docDefaults>
-    <w:rPrDefault>
-      <w:rPr>
-        <w:rFonts w:asciiTheme="minorHAnsi" w:eastAsiaTheme="minorEastAsia" w:hAnsiTheme="minorHAnsi" w:cs="Times New Roman"/>
-        <w:sz w:val="22"/>
-        <w:szCs w:val="22"/>
-        <w:lang w:val="en-GB" w:eastAsia="en-US" w:bidi="ar-SA"/>
-      </w:rPr>
-    </w:rPrDefault>
-    <w:pPrDefault/>
-  </w:docDefaults>
-  <w:latentStyles w:defLockedState="0" w:defUIPriority="99" w:defSemiHidden="1" w:defUnhideWhenUsed="1" w:defQFormat="0" w:count="267">
-    <w:lsdException w:name="Normal" w:semiHidden="0" w:uiPriority="0" w:unhideWhenUsed="0" w:qFormat="1"/>
-    <w:lsdException w:name="heading 1" w:semiHidden="0" w:uiPriority="9" w:unhideWhenUsed="0" w:qFormat="1"/>
-    <w:lsdException w:name="heading 2" w:uiPriority="9" w:qFormat="1"/>
-    <w:lsdException w:name="heading 3" w:uiPriority="9" w:qFormat="1"/>
-    <w:lsdException w:name="heading 4" w:uiPriority="9" w:qFormat="1"/>
-    <w:lsdException w:name="heading 5" w:uiPriority="9" w:qFormat="1"/>
-    <w:lsdException w:name="heading 6" w:uiPriority="9" w:qFormat="1"/>
-    <w:lsdException w:name="heading 7" w:uiPriority="9" w:qFormat="1"/>
-    <w:lsdException w:name="heading 8" w:uiPriority="9" w:qFormat="1"/>
-    <w:lsdException w:name="heading 9" w:uiPriority="9" w:qFormat="1"/>
-    <w:lsdException w:name="toc 1" w:uiPriority="39"/>
-    <w:lsdException w:name="toc 2" w:uiPriority="39"/>
-    <w:lsdException w:name="toc 3" w:uiPriority="39"/>
-    <w:lsdException w:name="toc 4" w:uiPriority="39"/>
-    <w:lsdException w:name="toc 5" w:uiPriority="39"/>
-    <w:lsdException w:name="toc 6" w:uiPriority="39"/>
-    <w:lsdException w:name="toc 7" w:uiPriority="39"/>
-    <w:lsdException w:name="toc 8" w:uiPriority="39"/>
-    <w:lsdException w:name="toc 9" w:uiPriority="39"/>
-    <w:lsdException w:name="caption" w:uiPriority="35"/>
-    <w:lsdException w:name="Title" w:semiHidden="0" w:uiPriority="10" w:unhideWhenUsed="0" w:qFormat="1"/>
-    <w:lsdException w:name="Default Paragraph Font" w:uiPriority="1"/>
-    <w:lsdException w:name="Subtitle" w:semiHidden="0" w:uiPriority="11" w:unhideWhenUsed="0" w:qFormat="1"/>
-    <w:lsdException w:name="Strong" w:semiHidden="0" w:uiPriority="22" w:unhideWhenUsed="0" w:qFormat="1"/>
-    <w:lsdException w:name="Emphasis" w:semiHidden="0" w:uiPriority="20" w:unhideWhenUsed="0" w:qFormat="1"/>
-    <w:lsdException w:name="Table Grid" w:semiHidden="0" w:uiPriority="39" w:unhideWhenUsed="0"/>
-    <w:lsdException w:name="Placeholder Text" w:unhideWhenUsed="0"/>
-    <w:lsdException w:name="No Spacing" w:semiHidden="0" w:uiPriority="1" w:unhideWhenUsed="0" w:qFormat="1"/>
-    <w:lsdException w:name="Light Shading" w:semiHidden="0" w:uiPriority="60" w:unhideWhenUsed="0"/>
-    <w:lsdException w:name="Light List" w:semiHidden="0" w:uiPriority="61" w:unhideWhenUsed="0"/>
-    <w:lsdException w:name="Light Grid" w:semiHidden="0" w:uiPriority="62" w:unhideWhenUsed="0"/>
-    <w:lsdException w:name="Medium Shading 1" w:semiHidden="0" w:uiPriority="63" w:unhideWhenUsed="0"/>
-    <w:lsdException w:name="Medium Shading 2" w:semiHidden="0" w:uiPriority="64" w:unhideWhenUsed="0"/>
-    <w:lsdException w:name="Medium List 1" w:semiHidden="0" w:uiPriority="65" w:unhideWhenUsed="0"/>
-    <w:lsdException w:name="Medium List 2" w:semiHidden="0" w:uiPriority="66" w:unhideWhenUsed="0"/>
-    <w:lsdException w:name="Medium Grid 1" w:semiHidden="0" w:uiPriority="67" w:unhideWhenUsed="0"/>
-    <w:lsdException w:name="Medium Grid 2" w:semiHidden="0" w:uiPriority="68" w:unhideWhenUsed="0"/>
-    <w:lsdException w:name="Medium Grid 3" w:semiHidden="0" w:uiPriority="69" w:unhideWhenUsed="0"/>
-    <w:lsdException w:name="Dark List" w:semiHidden="0" w:uiPriority="70" w:unhideWhenUsed="0"/>
-    <w:lsdException w:name="Colorful Shading" w:semiHidden="0" w:uiPriority="71" w:unhideWhenUsed="0"/>
-    <w:lsdException w:name="Colorful List" w:semiHidden="0" w:uiPriority="72" w:unhideWhenUsed="0"/>
-    <w:lsdException w:name="Colorful Grid" w:semiHidden="0" w:uiPriority="73" w:unhideWhenUsed="0"/>
-    <w:lsdException w:name="Light Shading Accent 1" w:semiHidden="0" w:uiPriority="60" w:unhideWhenUsed="0"/>
-    <w:lsdException w:name="Light List Accent 1" w:semiHidden="0" w:uiPriority="61" w:unhideWhenUsed="0"/>
-    <w:lsdException w:name="Light Grid Accent 1" w:semiHidden="0" w:uiPriority="62" w:unhideWhenUsed="0"/>
-    <w:lsdException w:name="Medium Shading 1 Accent 1" w:semiHidden="0" w:uiPriority="63" w:unhideWhenUsed="0"/>
-    <w:lsdException w:name="Medium Shading 2 Accent 1" w:semiHidden="0" w:uiPriority="64" w:unhideWhenUsed="0"/>
-    <w:lsdException w:name="Medium List 1 Accent 1" w:semiHidden="0" w:uiPriority="65" w:unhideWhenUsed="0"/>
-    <w:lsdException w:name="Revision" w:unhideWhenUsed="0"/>
-    <w:lsdException w:name="List Paragraph" w:semiHidden="0" w:uiPriority="34" w:unhideWhenUsed="0" w:qFormat="1"/>
-    <w:lsdException w:name="Quote" w:semiHidden="0" w:uiPriority="29" w:unhideWhenUsed="0" w:qFormat="1"/>
-    <w:lsdException w:name="Intense Quote" w:semiHidden="0" w:uiPriority="30" w:unhideWhenUsed="0" w:qFormat="1"/>
-    <w:lsdException w:name="Medium List 2 Accent 1" w:semiHidden="0" w:uiPriority="66" w:unhideWhenUsed="0"/>
-    <w:lsdException w:name="Medium Grid 1 Accent 1" w:semiHidden="0" w:uiPriority="67" w:unhideWhenUsed="0"/>
-    <w:lsdException w:name="Medium Grid 2 Accent 1" w:semiHidden="0" w:uiPriority="68" w:unhideWhenUsed="0"/>
-    <w:lsdException w:name="Medium Grid 3 Accent 1" w:semiHidden="0" w:uiPriority="69" w:unhideWhenUsed="0"/>
-    <w:lsdException w:name="Dark List Accent 1" w:semiHidden="0" w:uiPriority="70" w:unhideWhenUsed="0"/>
-    <w:lsdException w:name="Colorful Shading Accent 1" w:semiHidden="0" w:uiPriority="71" w:unhideWhenUsed="0"/>
-    <w:lsdException w:name="Colorful List Accent 1" w:semiHidden="0" w:uiPriority="72" w:unhideWhenUsed="0"/>
-    <w:lsdException w:name="Colorful Grid Accent 1" w:semiHidden="0" w:uiPriority="73" w:unhideWhenUsed="0"/>
-    <w:lsdException w:name="Light Shading Accent 2" w:semiHidden="0" w:uiPriority="60" w:unhideWhenUsed="0"/>
-    <w:lsdException w:name="Light List Accent 2" w:semiHidden="0" w:uiPriority="61" w:unhideWhenUsed="0"/>
-    <w:lsdException w:name="Light Grid Accent 2" w:semiHidden="0" w:uiPriority="62" w:unhideWhenUsed="0"/>
-    <w:lsdException w:name="Medium Shading 1 Accent 2" w:semiHidden="0" w:uiPriority="63" w:unhideWhenUsed="0"/>
-    <w:lsdException w:name="Medium Shading 2 Accent 2" w:semiHidden="0" w:uiPriority="64" w:unhideWhenUsed="0"/>
-    <w:lsdException w:name="Medium List 1 Accent 2" w:semiHidden="0" w:uiPriority="65" w:unhideWhenUsed="0"/>
-    <w:lsdException w:name="Medium List 2 Accent 2" w:semiHidden="0" w:uiPriority="66" w:unhideWhenUsed="0"/>
-    <w:lsdException w:name="Medium Grid 1 Accent 2" w:semiHidden="0" w:uiPriority="67" w:unhideWhenUsed="0"/>
-    <w:lsdException w:name="Medium Grid 2 Accent 2" w:semiHidden="0" w:uiPriority="68" w:unhideWhenUsed="0"/>
-    <w:lsdException w:name="Medium Grid 3 Accent 2" w:semiHidden="0" w:uiPriority="69" w:unhideWhenUsed="0"/>
-    <w:lsdException w:name="Dark List Accent 2" w:semiHidden="0" w:uiPriority="70" w:unhideWhenUsed="0"/>
-    <w:lsdException w:name="Colorful Shading Accent 2" w:semiHidden="0" w:uiPriority="71" w:unhideWhenUsed="0"/>
-    <w:lsdException w:name="Colorful List Accent 2" w:semiHidden="0" w:uiPriority="72" w:unhideWhenUsed="0"/>
-    <w:lsdException w:name="Colorful Grid Accent 2" w:semiHidden="0" w:uiPriority="73" w:unhideWhenUsed="0"/>
-    <w:lsdException w:name="Light Shading Accent 3" w:semiHidden="0" w:uiPriority="60" w:unhideWhenUsed="0"/>
-    <w:lsdException w:name="Light List Accent 3" w:semiHidden="0" w:uiPriority="61" w:unhideWhenUsed="0"/>
-    <w:lsdException w:name="Light Grid Accent 3" w:semiHidden="0" w:uiPriority="62" w:unhideWhenUsed="0"/>
-    <w:lsdException w:name="Medium Shading 1 Accent 3" w:semiHidden="0" w:uiPriority="63" w:unhideWhenUsed="0"/>
-    <w:lsdException w:name="Medium Shading 2 Accent 3" w:semiHidden="0" w:uiPriority="64" w:unhideWhenUsed="0"/>
-    <w:lsdException w:name="Medium List 1 Accent 3" w:semiHidden="0" w:uiPriority="65" w:unhideWhenUsed="0"/>
-    <w:lsdException w:name="Medium List 2 Accent 3" w:semiHidden="0" w:uiPriority="66" w:unhideWhenUsed="0"/>
-    <w:lsdException w:name="Medium Grid 1 Accent 3" w:semiHidden="0" w:uiPriority="67" w:unhideWhenUsed="0"/>
-    <w:lsdException w:name="Medium Grid 2 Accent 3" w:semiHidden="0" w:uiPriority="68" w:unhideWhenUsed="0"/>
-    <w:lsdException w:name="Medium Grid 3 Accent 3" w:semiHidden="0" w:uiPriority="69" w:unhideWhenUsed="0"/>
-    <w:lsdException w:name="Dark List Accent 3" w:semiHidden="0" w:uiPriority="70" w:unhideWhenUsed="0"/>
-    <w:lsdException w:name="Colorful Shading Accent 3" w:semiHidden="0" w:uiPriority="71" w:unhideWhenUsed="0"/>
-    <w:lsdException w:name="Colorful List Accent 3" w:semiHidden="0" w:uiPriority="72" w:unhideWhenUsed="0"/>
-    <w:lsdException w:name="Colorful Grid Accent 3" w:semiHidden="0" w:uiPriority="73" w:unhideWhenUsed="0"/>
-    <w:lsdException w:name="Light Shading Accent 4" w:semiHidden="0" w:uiPriority="60" w:unhideWhenUsed="0"/>
-    <w:lsdException w:name="Light List Accent 4" w:semiHidden="0" w:uiPriority="61" w:unhideWhenUsed="0"/>
-    <w:lsdException w:name="Light Grid Accent 4" w:semiHidden="0" w:uiPriority="62" w:unhideWhenUsed="0"/>
-    <w:lsdException w:name="Medium Shading 1 Accent 4" w:semiHidden="0" w:uiPriority="63" w:unhideWhenUsed="0"/>
-    <w:lsdException w:name="Medium Shading 2 Accent 4" w:semiHidden="0" w:uiPriority="64" w:unhideWhenUsed="0"/>
-    <w:lsdException w:name="Medium List 1 Accent 4" w:semiHidden="0" w:uiPriority="65" w:unhideWhenUsed="0"/>
-    <w:lsdException w:name="Medium List 2 Accent 4" w:semiHidden="0" w:uiPriority="66" w:unhideWhenUsed="0"/>
-    <w:lsdException w:name="Medium Grid 1 Accent 4" w:semiHidden="0" w:uiPriority="67" w:unhideWhenUsed="0"/>
-    <w:lsdException w:name="Medium Grid 2 Accent 4" w:semiHidden="0" w:uiPriority="68" w:unhideWhenUsed="0"/>
-    <w:lsdException w:name="Medium Grid 3 Accent 4" w:semiHidden="0" w:uiPriority="69" w:unhideWhenUsed="0"/>
-    <w:lsdException w:name="Dark List Accent 4" w:semiHidden="0" w:uiPriority="70" w:unhideWhenUsed="0"/>
-    <w:lsdException w:name="Colorful Shading Accent 4" w:semiHidden="0" w:uiPriority="71" w:unhideWhenUsed="0"/>
-    <w:lsdException w:name="Colorful List Accent 4" w:semiHidden="0" w:uiPriority="72" w:unhideWhenUsed="0"/>
-    <w:lsdException w:name="Colorful Grid Accent 4" w:semiHidden="0" w:uiPriority="73" w:unhideWhenUsed="0"/>
-    <w:lsdException w:name="Light Shading Accent 5" w:semiHidden="0" w:uiPriority="60" w:unhideWhenUsed="0"/>
-    <w:lsdException w:name="Light List Accent 5" w:semiHidden="0" w:uiPriority="61" w:unhideWhenUsed="0"/>
-    <w:lsdException w:name="Light Grid Accent 5" w:semiHidden="0" w:uiPriority="62" w:unhideWhenUsed="0"/>
-    <w:lsdException w:name="Medium Shading 1 Accent 5" w:semiHidden="0" w:uiPriority="63" w:unhideWhenUsed="0"/>
-    <w:lsdException w:name="Medium Shading 2 Accent 5" w:semiHidden="0" w:uiPriority="64" w:unhideWhenUsed="0"/>
-    <w:lsdException w:name="Medium List 1 Accent 5" w:semiHidden="0" w:uiPriority="65" w:unhideWhenUsed="0"/>
-    <w:lsdException w:name="Medium List 2 Accent 5" w:semiHidden="0" w:uiPriority="66" w:unhideWhenUsed="0"/>
-    <w:lsdException w:name="Medium Grid 1 Accent 5" w:semiHidden="0" w:uiPriority="67" w:unhideWhenUsed="0"/>
-    <w:lsdException w:name="Medium Grid 2 Accent 5" w:semiHidden="0" w:uiPriority="68" w:unhideWhenUsed="0"/>
-    <w:lsdException w:name="Medium Grid 3 Accent 5" w:semiHidden="0" w:uiPriority="69" w:unhideWhenUsed="0"/>
-    <w:lsdException w:name="Dark List Accent 5" w:semiHidden="0" w:uiPriority="70" w:unhideWhenUsed="0"/>
-    <w:lsdException w:name="Colorful Shading Accent 5" w:semiHidden="0" w:uiPriority="71" w:unhideWhenUsed="0"/>
-    <w:lsdException w:name="Colorful List Accent 5" w:semiHidden="0" w:uiPriority="72" w:unhideWhenUsed="0"/>
-    <w:lsdException w:name="Colorful Grid Accent 5" w:semiHidden="0" w:uiPriority="73" w:unhideWhenUsed="0"/>
-    <w:lsdException w:name="Light Shading Accent 6" w:semiHidden="0" w:uiPriority="60" w:unhideWhenUsed="0"/>
-    <w:lsdException w:name="Light List Accent 6" w:semiHidden="0" w:uiPriority="61" w:unhideWhenUsed="0"/>
-    <w:lsdException w:name="Light Grid Accent 6" w:semiHidden="0" w:uiPriority="62" w:unhideWhenUsed="0"/>
-    <w:lsdException w:name="Medium Shading 1 Accent 6" w:semiHidden="0" w:uiPriority="63" w:unhideWhenUsed="0"/>
-    <w:lsdException w:name="Medium Shading 2 Accent 6" w:semiHidden="0" w:uiPriority="64" w:unhideWhenUsed="0"/>
-    <w:lsdException w:name="Medium List 1 Accent 6" w:semiHidden="0" w:uiPriority="65" w:unhideWhenUsed="0"/>
-    <w:lsdException w:name="Medium List 2 Accent 6" w:semiHidden="0" w:uiPriority="66" w:unhideWhenUsed="0"/>
-    <w:lsdException w:name="Medium Grid 1 Accent 6" w:semiHidden="0" w:uiPriority="67" w:unhideWhenUsed="0"/>
-    <w:lsdException w:name="Medium Grid 2 Accent 6" w:semiHidden="0" w:uiPriority="68" w:unhideWhenUsed="0"/>
-    <w:lsdException w:name="Medium Grid 3 Accent 6" w:semiHidden="0" w:uiPriority="69" w:unhideWhenUsed="0"/>
-    <w:lsdException w:name="Dark List Accent 6" w:semiHidden="0" w:uiPriority="70" w:unhideWhenUsed="0"/>
-    <w:lsdException w:name="Colorful Shading Accent 6" w:semiHidden="0" w:uiPriority="71" w:unhideWhenUsed="0"/>
-    <w:lsdException w:name="Colorful List Accent 6" w:semiHidden="0" w:uiPriority="72" w:unhideWhenUsed="0"/>
-    <w:lsdException w:name="Colorful Grid Accent 6" w:semiHidden="0" w:uiPriority="73" w:unhideWhenUsed="0"/>
-    <w:lsdException w:name="Subtle Emphasis" w:semiHidden="0" w:uiPriority="19" w:unhideWhenUsed="0" w:qFormat="1"/>
-    <w:lsdException w:name="Intense Emphasis" w:semiHidden="0" w:uiPriority="21" w:unhideWhenUsed="0" w:qFormat="1"/>
-    <w:lsdException w:name="Subtle Reference" w:semiHidden="0" w:uiPriority="31" w:unhideWhenUsed="0" w:qFormat="1"/>
-    <w:lsdException w:name="Intense Reference" w:semiHidden="0" w:uiPriority="32" w:unhideWhenUsed="0" w:qFormat="1"/>
-    <w:lsdException w:name="Book Title" w:semiHidden="0" w:uiPriority="33" w:unhideWhenUsed="0" w:qFormat="1"/>
-    <w:lsdException w:name="Bibliography" w:uiPriority="37"/>
-    <w:lsdException w:name="TOC Heading" w:uiPriority="39" w:qFormat="1"/>
-  </w:latentStyles>
-  <w:style w:type="paragraph" w:default="1" w:styleId="Normal">
-    <w:name w:val="Normal"/>
-    <w:qFormat/>
-    <w:rsid w:val="00C86CEA"/>
-    <w:rPr>
-      <w:sz w:val="24"/>
-      <w:szCs w:val="24"/>
-    </w:rPr>
-  </w:style>
-  <w:style w:type="paragraph" w:styleId="Heading1">
-    <w:name w:val="heading 1"/>
-    <w:basedOn w:val="Normal"/>
-    <w:next w:val="Normal"/>
-    <w:link w:val="Heading1Char"/>
-    <w:uiPriority w:val="9"/>
-    <w:qFormat/>
-    <w:rsid w:val="00C86CEA"/>
-    <w:pPr>
-      <w:keepNext/>
-      <w:spacing w:before="240" w:after="60"/>
-      <w:outlineLvl w:val="0"/>
-    </w:pPr>
-    <w:rPr>
-      <w:rFonts w:asciiTheme="majorHAnsi" w:eastAsiaTheme="majorEastAsia" w:hAnsiTheme="majorHAnsi" w:cstheme="majorBidi"/>
-      <w:b/>
-      <w:bCs/>
-      <w:kern w:val="32"/>
-      <w:sz w:val="32"/>
-      <w:szCs w:val="32"/>
-    </w:rPr>
-  </w:style>
-  <w:style w:type="paragraph" w:styleId="Heading2">
-    <w:name w:val="heading 2"/>
-    <w:basedOn w:val="Normal"/>
-    <w:next w:val="Normal"/>
-    <w:link w:val="Heading2Char"/>
-    <w:uiPriority w:val="9"/>
-    <w:unhideWhenUsed/>
-    <w:qFormat/>
-    <w:rsid w:val="00216210"/>
-    <w:pPr>
-      <w:keepNext/>
-      <w:spacing w:before="240" w:after="60"/>
-      <w:outlineLvl w:val="1"/>
-    </w:pPr>
-    <w:rPr>
-      <w:rFonts w:asciiTheme="majorHAnsi" w:eastAsiaTheme="majorEastAsia" w:hAnsiTheme="majorHAnsi" w:cs="FreeSans"/>
-      <w:b/>
-      <w:bCs/>
-      <w:iCs/>
-      <w:sz w:val="28"/>
-      <w:szCs w:val="28"/>
-    </w:rPr>
-  </w:style>
-  <w:style w:type="paragraph" w:styleId="Heading3">
-    <w:name w:val="heading 3"/>
-    <w:basedOn w:val="Normal"/>
-    <w:next w:val="Normal"/>
-    <w:link w:val="Heading3Char"/>
-    <w:uiPriority w:val="9"/>
-    <w:unhideWhenUsed/>
-    <w:qFormat/>
-    <w:rsid w:val="00C86CEA"/>
-    <w:pPr>
-      <w:keepNext/>
-      <w:spacing w:before="240" w:after="60"/>
-      <w:outlineLvl w:val="2"/>
-    </w:pPr>
-    <w:rPr>
-      <w:rFonts w:asciiTheme="majorHAnsi" w:eastAsiaTheme="majorEastAsia" w:hAnsiTheme="majorHAnsi" w:cs="FreeSans"/>
-      <w:b/>
-      <w:bCs/>
-      <w:sz w:val="26"/>
-      <w:szCs w:val="26"/>
-    </w:rPr>
-  </w:style>
-  <w:style w:type="paragraph" w:styleId="Heading4">
-    <w:name w:val="heading 4"/>
-    <w:basedOn w:val="Normal"/>
-    <w:next w:val="Normal"/>
-    <w:link w:val="Heading4Char"/>
-    <w:uiPriority w:val="9"/>
-    <w:unhideWhenUsed/>
-    <w:qFormat/>
-    <w:rsid w:val="00C86CEA"/>
-    <w:pPr>
-      <w:keepNext/>
-      <w:spacing w:before="240" w:after="60"/>
-      <w:outlineLvl w:val="3"/>
-    </w:pPr>
-    <w:rPr>
-      <w:rFonts w:cstheme="majorBidi"/>
-      <w:b/>
-      <w:bCs/>
-      <w:sz w:val="28"/>
-      <w:szCs w:val="28"/>
-    </w:rPr>
-  </w:style>
-  <w:style w:type="paragraph" w:styleId="Heading5">
-    <w:name w:val="heading 5"/>
-    <w:basedOn w:val="Normal"/>
-    <w:next w:val="Normal"/>
-    <w:link w:val="Heading5Char"/>
-    <w:uiPriority w:val="9"/>
-    <w:unhideWhenUsed/>
-    <w:qFormat/>
-    <w:rsid w:val="00C86CEA"/>
-    <w:pPr>
-      <w:spacing w:before="240" w:after="60"/>
-      <w:outlineLvl w:val="4"/>
-    </w:pPr>
-    <w:rPr>
-      <w:rFonts w:cstheme="majorBidi"/>
-      <w:b/>
-      <w:bCs/>
-      <w:i/>
-      <w:iCs/>
-      <w:sz w:val="26"/>
-      <w:szCs w:val="26"/>
-    </w:rPr>
-  </w:style>
-  <w:style w:type="paragraph" w:styleId="Heading6">
-    <w:name w:val="heading 6"/>
-    <w:basedOn w:val="Normal"/>
-    <w:next w:val="Normal"/>
-    <w:link w:val="Heading6Char"/>
-    <w:uiPriority w:val="9"/>
-    <w:unhideWhenUsed/>
-    <w:qFormat/>
-    <w:rsid w:val="00C86CEA"/>
-    <w:pPr>
-      <w:spacing w:before="240" w:after="60"/>
-      <w:outlineLvl w:val="5"/>
-    </w:pPr>
-    <w:rPr>
-      <w:rFonts w:cstheme="majorBidi"/>
-      <w:b/>
-      <w:bCs/>
-      <w:sz w:val="22"/>
-      <w:szCs w:val="22"/>
-    </w:rPr>
-  </w:style>
-  <w:style w:type="paragraph" w:styleId="Heading7">
-    <w:name w:val="heading 7"/>
-    <w:basedOn w:val="Normal"/>
-    <w:next w:val="Normal"/>
-    <w:link w:val="Heading7Char"/>
-    <w:uiPriority w:val="9"/>
-    <w:semiHidden/>
-    <w:unhideWhenUsed/>
-    <w:qFormat/>
-    <w:rsid w:val="00C86CEA"/>
-    <w:pPr>
-      <w:spacing w:before="240" w:after="60"/>
-      <w:outlineLvl w:val="6"/>
-    </w:pPr>
-  </w:style>
-  <w:style w:type="paragraph" w:styleId="Heading8">
-    <w:name w:val="heading 8"/>
-    <w:basedOn w:val="Normal"/>
-    <w:next w:val="Normal"/>
-    <w:link w:val="Heading8Char"/>
-    <w:uiPriority w:val="9"/>
-    <w:semiHidden/>
-    <w:unhideWhenUsed/>
-    <w:qFormat/>
-    <w:rsid w:val="00C86CEA"/>
-    <w:pPr>
-      <w:spacing w:before="240" w:after="60"/>
-      <w:outlineLvl w:val="7"/>
-    </w:pPr>
-    <w:rPr>
-      <w:i/>
-      <w:iCs/>
-    </w:rPr>
-  </w:style>
-  <w:style w:type="paragraph" w:styleId="Heading9">
-    <w:name w:val="heading 9"/>
-    <w:basedOn w:val="Normal"/>
-    <w:next w:val="Normal"/>
-    <w:link w:val="Heading9Char"/>
-    <w:uiPriority w:val="9"/>
-    <w:semiHidden/>
-    <w:unhideWhenUsed/>
-    <w:qFormat/>
-    <w:rsid w:val="00C86CEA"/>
-    <w:pPr>
-      <w:spacing w:before="240" w:after="60"/>
-      <w:outlineLvl w:val="8"/>
-    </w:pPr>
-    <w:rPr>
-      <w:rFonts w:asciiTheme="majorHAnsi" w:eastAsiaTheme="majorEastAsia" w:hAnsiTheme="majorHAnsi"/>
-      <w:sz w:val="22"/>
-      <w:szCs w:val="22"/>
-    </w:rPr>
-  </w:style>
-  <w:style w:type="character" w:default="1" w:styleId="DefaultParagraphFont">
-    <w:name w:val="Default Paragraph Font"/>
-    <w:uiPriority w:val="1"/>
-    <w:semiHidden/>
     <w:unhideWhenUsed/>
   </w:style>
   <w:style w:type="table" w:default="1" w:styleId="TableNormal">
@@ -4063,7 +3560,7 @@
   <a:extraClrSchemeLst/>
   <a:extLst>
     <a:ext uri="{05A4C25C-085E-4340-85A3-A5531E510DB2}">
-      <thm15:themeFamily xmlns:thm15="http://schemas.microsoft.com/office/thememl/2012/main" xmlns="" name="Office Theme" id="{62F939B6-93AF-4DB8-9C6B-D6C7DFDC589F}" vid="{4A3C46E8-61CC-4603-A589-7422A47A8E4A}"/>
+      <thm15:themeFamily xmlns:thm15="http://schemas.microsoft.com/office/thememl/2012/main" name="Office Theme" id="{62F939B6-93AF-4DB8-9C6B-D6C7DFDC589F}" vid="{4A3C46E8-61CC-4603-A589-7422A47A8E4A}"/>
     </a:ext>
   </a:extLst>
 </a:theme>
@@ -4074,7 +3571,7 @@
 </file>
 
 <file path=customXml/itemProps1.xml><?xml version="1.0" encoding="utf-8"?>
-<ds:datastoreItem xmlns:ds="http://schemas.openxmlformats.org/officeDocument/2006/customXml" ds:itemID="{E0D9A0B3-5609-4CE4-91F9-90AE27797E19}">
+<ds:datastoreItem xmlns:ds="http://schemas.openxmlformats.org/officeDocument/2006/customXml" ds:itemID="{61436667-0CA8-45BD-9D1B-C99B4FB9B674}">
   <ds:schemaRefs>
     <ds:schemaRef ds:uri="http://schemas.openxmlformats.org/officeDocument/2006/bibliography"/>
   </ds:schemaRefs>

</xml_diff>

<commit_message>
Used bold to highlight important actions
when testing people often skimmed through and missed important
information, this should help prevent that
</commit_message>
<xml_diff>
--- a/Thymio Scratch interface tutorial.docx
+++ b/Thymio Scratch interface tutorial.docx
@@ -82,13 +82,7 @@
         <w:t>: This</w:t>
       </w:r>
       <w:r>
-        <w:t xml:space="preserve"> </w:t>
-      </w:r>
-      <w:r>
-        <w:t xml:space="preserve">is used to change the directory that the </w:t>
-      </w:r>
-      <w:r>
-        <w:t>terminal will use and</w:t>
+        <w:t xml:space="preserve"> is used to change the directory that the terminal will use and</w:t>
       </w:r>
       <w:r>
         <w:t xml:space="preserve"> is the same as in the windows console</w:t>
@@ -353,6 +347,7 @@
         <w:rPr>
           <w:rStyle w:val="Code"/>
           <w:rFonts w:asciiTheme="minorHAnsi" w:hAnsiTheme="minorHAnsi"/>
+          <w:b/>
           <w:sz w:val="24"/>
         </w:rPr>
       </w:pPr>
@@ -362,7 +357,16 @@
           <w:rFonts w:asciiTheme="minorHAnsi" w:hAnsiTheme="minorHAnsi"/>
           <w:sz w:val="24"/>
         </w:rPr>
-        <w:t>And now everything has been install, move on to section 5.</w:t>
+        <w:t xml:space="preserve">And now everything has been install, </w:t>
+      </w:r>
+      <w:r>
+        <w:rPr>
+          <w:rStyle w:val="Code"/>
+          <w:rFonts w:asciiTheme="minorHAnsi" w:hAnsiTheme="minorHAnsi"/>
+          <w:b/>
+          <w:sz w:val="24"/>
+        </w:rPr>
+        <w:t>move on to section 5.</w:t>
       </w:r>
     </w:p>
     <w:p/>
@@ -874,7 +878,16 @@
         <w:t>For the interface to communicate with Scratch and the Thymio they will need to be running.</w:t>
       </w:r>
       <w:r>
-        <w:t xml:space="preserve"> Connect the Thymio via USB to the computer and enter the following command to run Asebamedulla and make it connect to the Thymio.</w:t>
+        <w:t xml:space="preserve"> </w:t>
+      </w:r>
+      <w:r>
+        <w:rPr>
+          <w:b/>
+        </w:rPr>
+        <w:t>Connect the Thymio via USB to the computer</w:t>
+      </w:r>
+      <w:r>
+        <w:t xml:space="preserve"> and enter the following command to run Asebamedulla and make it connect to the Thymio.</w:t>
       </w:r>
     </w:p>
     <w:p/>
@@ -995,18 +1008,44 @@
         <w:rPr>
           <w:rStyle w:val="Code"/>
           <w:rFonts w:ascii="Liberation Serif" w:hAnsi="Liberation Serif" w:cs="FreeSans"/>
+          <w:b/>
           <w:sz w:val="24"/>
         </w:rPr>
-        <w:t>Open Scratch, it should appear in the start menu or on the desktop. Use scratch to open the Scratch file in the previously extracted files as mentioned in 3.3. It should be called “Thymio-test.sb”. The Scratch code should now load and there should be a box saying “remote sensor connections enabled”, press okay. There will be code on the cat sprite and on the stage. The code on the cat is example code and the code in the stage is the back end code that performs some simple actions to ensure sensor data is available.</w:t>
-      </w:r>
-    </w:p>
-    <w:p>
-      <w:pPr>
+        <w:t>Open Scratch,</w:t>
+      </w:r>
+      <w:r>
         <w:rPr>
           <w:rStyle w:val="Code"/>
           <w:rFonts w:ascii="Liberation Serif" w:hAnsi="Liberation Serif" w:cs="FreeSans"/>
           <w:sz w:val="24"/>
         </w:rPr>
+        <w:t xml:space="preserve"> it should appear in the start menu or on the desktop. Use scratch to open the Scratch file in the previously extracted files as mentioned in 3.3. It should be called </w:t>
+      </w:r>
+      <w:r>
+        <w:rPr>
+          <w:rStyle w:val="Code"/>
+          <w:rFonts w:ascii="Liberation Serif" w:hAnsi="Liberation Serif" w:cs="FreeSans"/>
+          <w:b/>
+          <w:sz w:val="24"/>
+        </w:rPr>
+        <w:t xml:space="preserve">“Thymio-test.sb”. </w:t>
+      </w:r>
+      <w:r>
+        <w:rPr>
+          <w:rStyle w:val="Code"/>
+          <w:rFonts w:ascii="Liberation Serif" w:hAnsi="Liberation Serif" w:cs="FreeSans"/>
+          <w:sz w:val="24"/>
+        </w:rPr>
+        <w:t>The Scratch code should now load and there should be a box saying “remote sensor connections enabled”, press okay. There will be code on the cat sprite and on the stage. The code on the cat is example code and the code in the stage is the back end code that performs some simple actions to ensure sensor data is available.</w:t>
+      </w:r>
+    </w:p>
+    <w:p>
+      <w:pPr>
+        <w:rPr>
+          <w:rStyle w:val="Code"/>
+          <w:rFonts w:ascii="Liberation Serif" w:hAnsi="Liberation Serif" w:cs="FreeSans"/>
+          <w:sz w:val="24"/>
+        </w:rPr>
       </w:pPr>
     </w:p>
     <w:p>
@@ -1037,7 +1076,16 @@
     </w:p>
     <w:p>
       <w:r>
-        <w:t xml:space="preserve">You are now ready to run the interface. Open another terminal window as the current one is still running Asebamedulla. </w:t>
+        <w:t xml:space="preserve">You are now ready to run the interface. </w:t>
+      </w:r>
+      <w:r>
+        <w:rPr>
+          <w:b/>
+        </w:rPr>
+        <w:t>Open another terminal window</w:t>
+      </w:r>
+      <w:r>
+        <w:t xml:space="preserve"> as the current one is still running Asebamedulla. </w:t>
       </w:r>
       <w:r>
         <w:t>In the new terminal window you will need to navigate to the folder where you extracted the interface. In this example I use the desktop, refer to the Linux notes section for the commands for navigating using the terminal.</w:t>
@@ -1088,7 +1136,16 @@
     </w:p>
     <w:p>
       <w:r>
-        <w:t>In this example, pi is the username and the desktop is where the folder is, you may need to change this to match your system. Now that the terminal is looking in the right folder you can run the interface. Enter the following in to the terminal</w:t>
+        <w:t xml:space="preserve">In this example, pi is the username and the desktop is where the folder is, </w:t>
+      </w:r>
+      <w:r>
+        <w:rPr>
+          <w:b/>
+        </w:rPr>
+        <w:t>you may need to change this to match your system</w:t>
+      </w:r>
+      <w:r>
+        <w:t>. Now that the terminal is looking in the right folder you can run the interface. Enter the following in to the terminal</w:t>
       </w:r>
     </w:p>
     <w:p/>
@@ -1231,28 +1288,37 @@
     </w:p>
     <w:p>
       <w:r>
-        <w:t>For reference, here is a list of all of the broadcasts that the interface can use: f</w:t>
-      </w:r>
-      <w:r>
-        <w:t>orward</w:t>
-      </w:r>
-      <w:r>
-        <w:t>, backward, left, right</w:t>
-      </w:r>
-      <w:r>
-        <w:t>,</w:t>
-      </w:r>
-      <w:r>
-        <w:t xml:space="preserve"> null, direct, command and arc.</w:t>
-      </w:r>
-      <w:r>
-        <w:t xml:space="preserve"> If a command is not available from the dropdown list then click on new and add it again.</w:t>
+        <w:t xml:space="preserve">For reference, here is a list of all of the broadcasts that the interface can use: </w:t>
+      </w:r>
+      <w:r>
+        <w:rPr>
+          <w:b/>
+        </w:rPr>
+        <w:t>forward, backward, left, right, null, direct, command and arc</w:t>
+      </w:r>
+      <w:r>
+        <w:t>.</w:t>
+      </w:r>
+      <w:r>
+        <w:t xml:space="preserve"> If a command is </w:t>
+      </w:r>
+      <w:r>
+        <w:rPr>
+          <w:b/>
+        </w:rPr>
+        <w:t>not available from the dropdown list then click on new and add it again.</w:t>
       </w:r>
     </w:p>
     <w:p/>
     <w:p>
       <w:r>
-        <w:t>Press “C” or broadcast command to enable the interface to use the commands for the next few tasks.</w:t>
+        <w:rPr>
+          <w:b/>
+        </w:rPr>
+        <w:t>Press “C” or broadcast command</w:t>
+      </w:r>
+      <w:r>
+        <w:t xml:space="preserve"> to enable the interface to use the commands for the next few tasks.</w:t>
       </w:r>
     </w:p>
     <w:p/>
@@ -1490,8 +1556,6 @@
           </wp:inline>
         </w:drawing>
       </w:r>
-      <w:bookmarkStart w:id="0" w:name="_GoBack"/>
-      <w:bookmarkEnd w:id="0"/>
     </w:p>
     <w:p>
       <w:r>
@@ -1582,9 +1646,18 @@
     </w:p>
     <w:p>
       <w:r>
-        <w:t xml:space="preserve">The Thymio can also be programed to move in an arc. The arc command works differently to the others as it doesn’t use the duration. Instead it uses a radius and </w:t>
-      </w:r>
-      <w:r>
+        <w:t xml:space="preserve">The Thymio can also be programed to move in an arc. The arc command works differently to the others as it doesn’t use the duration. Instead it uses a </w:t>
+      </w:r>
+      <w:r>
+        <w:rPr>
+          <w:b/>
+        </w:rPr>
+        <w:t xml:space="preserve">radius and </w:t>
+      </w:r>
+      <w:r>
+        <w:rPr>
+          <w:b/>
+        </w:rPr>
         <w:t>length</w:t>
       </w:r>
       <w:r>
@@ -1597,7 +1670,16 @@
         <w:t>travelled</w:t>
       </w:r>
       <w:r>
-        <w:t>. Set the radius to 10 and the length to 10 as well and then broadcast arc.</w:t>
+        <w:t xml:space="preserve">. </w:t>
+      </w:r>
+      <w:r>
+        <w:rPr>
+          <w:b/>
+        </w:rPr>
+        <w:t>Set the radius to 10 and the length to 10</w:t>
+      </w:r>
+      <w:r>
+        <w:t xml:space="preserve"> as well and then broadcast arc.</w:t>
       </w:r>
       <w:r>
         <w:t xml:space="preserve"> If arc is not in the dropdown list on the broadcast tile then you will have to add it as a new message.</w:t>
@@ -1639,22 +1721,43 @@
       </w:r>
       <w:proofErr w:type="spellStart"/>
       <w:r>
+        <w:rPr>
+          <w:b/>
+        </w:rPr>
         <w:t>LeftSpeed</w:t>
       </w:r>
       <w:proofErr w:type="spellEnd"/>
       <w:r>
+        <w:rPr>
+          <w:b/>
+        </w:rPr>
         <w:t xml:space="preserve"> and </w:t>
       </w:r>
       <w:proofErr w:type="spellStart"/>
       <w:r>
+        <w:rPr>
+          <w:b/>
+        </w:rPr>
         <w:t>RightSpeed</w:t>
       </w:r>
       <w:proofErr w:type="spellEnd"/>
       <w:r>
-        <w:t xml:space="preserve"> variable to control the wheels.</w:t>
-      </w:r>
-      <w:r>
-        <w:t xml:space="preserve"> To enable this mode you will need to press “D” or send the command “direct”.</w:t>
+        <w:rPr>
+          <w:b/>
+        </w:rPr>
+        <w:t xml:space="preserve"> variable to control the wheels</w:t>
+      </w:r>
+      <w:r>
+        <w:t>.</w:t>
+      </w:r>
+      <w:r>
+        <w:t xml:space="preserve"> To enable this mode you will need to </w:t>
+      </w:r>
+      <w:r>
+        <w:rPr>
+          <w:b/>
+        </w:rPr>
+        <w:t>press “D” or send the command “direct”.</w:t>
       </w:r>
     </w:p>
     <w:p/>
@@ -1728,6 +1831,11 @@
       <w:r>
         <w:t>This mode has no built in stop command so you will have to stop it manually</w:t>
       </w:r>
+      <w:r>
+        <w:t xml:space="preserve"> by setting the speeds to 0.</w:t>
+      </w:r>
+      <w:bookmarkStart w:id="0" w:name="_GoBack"/>
+      <w:bookmarkEnd w:id="0"/>
     </w:p>
     <w:p/>
     <w:p>
@@ -2873,6 +2981,7 @@
   <w:style w:type="character" w:default="1" w:styleId="DefaultParagraphFont">
     <w:name w:val="Default Paragraph Font"/>
     <w:uiPriority w:val="1"/>
+    <w:semiHidden/>
     <w:unhideWhenUsed/>
   </w:style>
   <w:style w:type="table" w:default="1" w:styleId="TableNormal">
@@ -3571,7 +3680,7 @@
 </file>
 
 <file path=customXml/itemProps1.xml><?xml version="1.0" encoding="utf-8"?>
-<ds:datastoreItem xmlns:ds="http://schemas.openxmlformats.org/officeDocument/2006/customXml" ds:itemID="{61436667-0CA8-45BD-9D1B-C99B4FB9B674}">
+<ds:datastoreItem xmlns:ds="http://schemas.openxmlformats.org/officeDocument/2006/customXml" ds:itemID="{36CC74BC-67AE-4D82-BFBC-16ED85103DC0}">
   <ds:schemaRefs>
     <ds:schemaRef ds:uri="http://schemas.openxmlformats.org/officeDocument/2006/bibliography"/>
   </ds:schemaRefs>

</xml_diff>